<commit_message>
Deploying to gh-pages from @ bbourdin/resume@a573fbc991c3735d8f3c5deb68d3f82c44f254a8 🚀
</commit_message>
<xml_diff>
--- a/Benoit-Bourdin-resume.docx
+++ b/Benoit-Bourdin-resume.docx
@@ -756,7 +756,7 @@
         <w:pStyle w:val="FirstParagraph"/>
       </w:pPr>
       <w:r>
-        <w:t xml:space="preserve">Benoit is leading the DevOps and Agile transformation of several DXC teams, organizations and customers, by coaching on the Agile/Lean/DevOps culture, practices and the tools. He is also contributing as product owner for a platform to 28,000 active users, in several communities of practice and for pre-sales.</w:t>
+        <w:t xml:space="preserve">Benoit is leading the DevOps and Agile transformation of several DXC teams, organizations and customers, by coaching on the Agile/Lean/DevOps culture, practices and the tools. He is also contributing as product owner of the DXC central DevOps/Agile platform to 28,000 active users, in several communities of practice and for pre-sales.</w:t>
       </w:r>
     </w:p>
     <w:p>
@@ -1154,7 +1154,7 @@
         </w:numPr>
       </w:pPr>
       <w:r>
-        <w:t xml:space="preserve">Product management and development (2 years)</w:t>
+        <w:t xml:space="preserve">Product management, engineering and development (2 years)</w:t>
       </w:r>
     </w:p>
     <w:p>
@@ -1259,17 +1259,29 @@
         </w:numPr>
       </w:pPr>
       <w:r>
-        <w:t xml:space="preserve">Leading the DevOps/Lean/Agile enablement team (team of coaches) for this account. Weekly consulting on agility, scaling agile and team topologies, Kanban for flow management, training, agile tooling, value stream mapping, measurement of business outcomes.</w:t>
-      </w:r>
-      <w:r>
-        <w:t xml:space="preserve"> </w:t>
-      </w:r>
+        <w:t xml:space="preserve">Leading the DevOps/Lean/Agile enablement team (team of coaches) for this account. Weekly consulting on agility, scaling agile and team topologies, Kanban for flow management, training, agile tooling (Azure DevOps, Jira, Jira Cloud, Planner), value stream mapping, measurement of leading (flow metrics) and lagging indicators (business outcomes).</w:t>
+      </w:r>
+    </w:p>
+    <w:p>
+      <w:pPr>
+        <w:pStyle w:val="Compact"/>
+        <w:numPr>
+          <w:numId w:val="1004"/>
+          <w:ilvl w:val="1"/>
+        </w:numPr>
+      </w:pPr>
       <w:r>
         <w:t xml:space="preserve">Led two Value Stream Mapping (VSM) workshops, clarified team APIs, implementation of a continuous improvement framework with the leaders, leveraging transformation patterns for small and specific improvements using a Kata template.</w:t>
       </w:r>
-      <w:r>
-        <w:t xml:space="preserve"> </w:t>
-      </w:r>
+    </w:p>
+    <w:p>
+      <w:pPr>
+        <w:pStyle w:val="Compact"/>
+        <w:numPr>
+          <w:numId w:val="1004"/>
+          <w:ilvl w:val="1"/>
+        </w:numPr>
+      </w:pPr>
       <w:r>
         <w:t xml:space="preserve">Identification of the transformation expected outcomes in partnership with the customer, and implementation of the measurements.</w:t>
       </w:r>
@@ -1316,7 +1328,7 @@
         </w:numPr>
       </w:pPr>
       <w:r>
-        <w:t xml:space="preserve">Product owner of the Agile/DevOps central platform, to 28,000 (active) users. Consisted of tools (hosted on AWS) for agile (Jira), source code (GitHub), CI/CD (Jenkins), artifacts (Artifactory), documentation management (Confluence), managed by a team of 15 people plus a bot and 38 CI/CD pipelines we develop and maintain.</w:t>
+        <w:t xml:space="preserve">Product owner of the Agile/DevOps central platform, to 28,000 (active) users. Consisted of tools (hosted on AWS) for agile (Jira), source code (GitHub), CI/CD (Jenkins), artifacts (Artifactory), documentation management (Confluence)</w:t>
       </w:r>
     </w:p>
     <w:p>
@@ -1328,7 +1340,7 @@
         </w:numPr>
       </w:pPr>
       <w:r>
-        <w:t xml:space="preserve">Outcomes and value-driven, created and managing a backlog of features, defects, risks and technical debt. Balancing priorities, distribution and knowledge gaps. Continuous management of risks and technical debt thanks to an impact/probability matrix. Measuring/reviewing the customer experience and the flows/increments of development/operations on an automated dashboard after every sprint of 2 weeks (using Power BI, R, Grafana, AWS and Confluence).</w:t>
+        <w:t xml:space="preserve">Managing a team of 3 proxy product owners, 15 DevOps engineers plus a bot and 38 CI/CD pipelines we develop and maintain.</w:t>
       </w:r>
     </w:p>
     <w:p>
@@ -1340,7 +1352,31 @@
         </w:numPr>
       </w:pPr>
       <w:r>
+        <w:t xml:space="preserve">Outcomes and value-driven, created and managing a backlog of features, defects, risks and technical debt. Balancing priorities, distribution and knowledge gaps. Continuous management of risks and technical debt thanks to an impact/probability matrix. Measuring/reviewing the customer experience (UX/DX) and the flows/increments of development/operations (flow metrics) on an automated dashboard after every sprint of 2 weeks (using Power BI, R, Grafana, AWS and Confluence).</w:t>
+      </w:r>
+    </w:p>
+    <w:p>
+      <w:pPr>
+        <w:pStyle w:val="Compact"/>
+        <w:numPr>
+          <w:numId w:val="1005"/>
+          <w:ilvl w:val="1"/>
+        </w:numPr>
+      </w:pPr>
+      <w:r>
         <w:t xml:space="preserve">Created a vision of Freemium model to regulate the cost and demand. Leading the internal marketing.</w:t>
+      </w:r>
+    </w:p>
+    <w:p>
+      <w:pPr>
+        <w:pStyle w:val="Compact"/>
+        <w:numPr>
+          <w:numId w:val="1005"/>
+          <w:ilvl w:val="1"/>
+        </w:numPr>
+      </w:pPr>
+      <w:r>
+        <w:t xml:space="preserve">Leveraging our existing communities of practices to empathize with our customers and the business context.</w:t>
       </w:r>
     </w:p>
     <w:p>
@@ -1425,6 +1461,18 @@
       </w:pPr>
       <w:r>
         <w:t xml:space="preserve">Pre-sales of coaching services, delivery of coaching services (also called advisory or enablement services). Value Stream Mapping workshops for several customers.</w:t>
+      </w:r>
+    </w:p>
+    <w:p>
+      <w:pPr>
+        <w:pStyle w:val="Compact"/>
+        <w:numPr>
+          <w:numId w:val="1007"/>
+          <w:ilvl w:val="1"/>
+        </w:numPr>
+      </w:pPr>
+      <w:r>
+        <w:t xml:space="preserve">Agile and DevOps coaching for other customers and internal organization, for their specific question or use case, leveraging many other different patterns, practices and tools.</w:t>
       </w:r>
     </w:p>
     <w:p>
@@ -1450,7 +1498,7 @@
         </w:r>
       </w:hyperlink>
       <w:r>
-        <w:t xml:space="preserve">, SRE…</w:t>
+        <w:t xml:space="preserve">, SRE… Speaker on different topics like asynchronous communication, agile metrics, GitOps, DataOps.</w:t>
       </w:r>
     </w:p>
     <w:p>
@@ -1462,7 +1510,7 @@
         </w:numPr>
       </w:pPr>
       <w:r>
-        <w:t xml:space="preserve">Speaker and part of the staff (scrum master) of the DXC Agile Marathon every year, which is a global event of 24 hours with presentations from all our best agile champions.</w:t>
+        <w:t xml:space="preserve">Speaker and part of the staff (scrum master) of the DXC Agile Marathon every year, which is a global event of 24 hours with presentations from all our best agile champions. Driving the staff to be an high performance agile team using innovation, Scrum (ex: sprints of 2 days), Azure DevOps.</w:t>
       </w:r>
     </w:p>
     <w:p>
@@ -1871,7 +1919,7 @@
         </w:numPr>
       </w:pPr>
       <w:r>
-        <w:t xml:space="preserve">Optimization of the delivery operations for the middleware capability, in all the service management areas. Establishing standards and best practices globally for all the middleware installations in DXC. Supporting the delivery team of all the accounts worldwide for any technical concern.</w:t>
+        <w:t xml:space="preserve">Optimization of the delivery operations for the middleware capability, in all the service management areas. Establishing standards and best practices globally for all the middleware installations in DXC. Supporting the development of automation (python, shell) and the delivery team of all the accounts worldwide for any technical concern.</w:t>
       </w:r>
     </w:p>
     <w:p>

</xml_diff>

<commit_message>
Deploying to gh-pages from @ bbourdin/resume@9ac50b6fc1df7e55793fb1646f5898c0f151d143 🚀
</commit_message>
<xml_diff>
--- a/Benoit-Bourdin-resume.docx
+++ b/Benoit-Bourdin-resume.docx
@@ -441,13 +441,10 @@
     <w:tbl>
       <w:tblPr>
         <w:tblStyle w:val="Table"/>
-        <w:tblW w:type="pct" w:w="5000.0"/>
+        <w:tblW w:type="pct" w:w="0.0"/>
         <w:tblLook w:firstRow="1"/>
       </w:tblPr>
-      <w:tblGrid>
-        <w:gridCol w:w="4224"/>
-        <w:gridCol w:w="3696"/>
-      </w:tblGrid>
+      <w:tblGrid/>
       <w:tr>
         <w:trPr>
           <w:cnfStyle w:firstRow="1"/>
@@ -501,42 +498,6 @@
             </w:r>
             <w:r>
               <w:t xml:space="preserve">14 Years</w:t>
-            </w:r>
-          </w:p>
-        </w:tc>
-      </w:tr>
-      <w:tr>
-        <w:tc>
-          <w:p>
-            <w:pPr>
-              <w:pStyle w:val="Compact"/>
-              <w:jc w:val="left"/>
-            </w:pPr>
-            <w:r>
-              <w:rPr>
-                <w:b/>
-              </w:rPr>
-              <w:t xml:space="preserve">Current Job Title: Agile/DevOps transformation lead</w:t>
-            </w:r>
-          </w:p>
-        </w:tc>
-        <w:tc>
-          <w:p>
-            <w:pPr>
-              <w:pStyle w:val="Compact"/>
-              <w:jc w:val="left"/>
-            </w:pPr>
-            <w:r>
-              <w:rPr>
-                <w:b/>
-              </w:rPr>
-              <w:t xml:space="preserve">Time in Current Role:</w:t>
-            </w:r>
-            <w:r>
-              <w:t xml:space="preserve"> </w:t>
-            </w:r>
-            <w:r>
-              <w:t xml:space="preserve">3 years</w:t>
             </w:r>
           </w:p>
         </w:tc>
@@ -620,7 +581,7 @@
               <w:t xml:space="preserve"> </w:t>
             </w:r>
             <w:r>
-              <w:t xml:space="preserve">Yes</w:t>
+              <w:t xml:space="preserve">Yes (up to 10%)</w:t>
             </w:r>
           </w:p>
         </w:tc>
@@ -769,20 +730,76 @@
     </w:p>
     <w:p>
       <w:pPr>
-        <w:pStyle w:val="Heading2"/>
-      </w:pPr>
-      <w:bookmarkStart w:id="37" w:name="quotes"/>
-      <w:r>
+        <w:pStyle w:val="Heading3"/>
+      </w:pPr>
+      <w:bookmarkStart w:id="37" w:name="recent-performance"/>
+      <w:r>
+        <w:t xml:space="preserve">Recent performance</w:t>
+      </w:r>
+      <w:bookmarkEnd w:id="37"/>
+    </w:p>
+    <w:p>
+      <w:pPr>
+        <w:pStyle w:val="FirstParagraph"/>
+      </w:pPr>
+      <w:r>
+        <w:drawing>
+          <wp:inline>
+            <wp:extent cx="5334000" cy="1524000"/>
+            <wp:effectExtent b="0" l="0" r="0" t="0"/>
+            <wp:docPr descr="" title="" id="1" name="Picture"/>
+            <a:graphic>
+              <a:graphicData uri="http://schemas.openxmlformats.org/drawingml/2006/picture">
+                <pic:pic>
+                  <pic:nvPicPr>
+                    <pic:cNvPr descr="Benoit-Bourdin-resume_files/figure-docx/PerformanceRatings-1.png" id="0" name="Picture"/>
+                    <pic:cNvPicPr>
+                      <a:picLocks noChangeArrowheads="1" noChangeAspect="1"/>
+                    </pic:cNvPicPr>
+                  </pic:nvPicPr>
+                  <pic:blipFill>
+                    <a:blip r:embed="rId38"/>
+                    <a:stretch>
+                      <a:fillRect/>
+                    </a:stretch>
+                  </pic:blipFill>
+                  <pic:spPr bwMode="auto">
+                    <a:xfrm>
+                      <a:off x="0" y="0"/>
+                      <a:ext cx="5334000" cy="1524000"/>
+                    </a:xfrm>
+                    <a:prstGeom prst="rect">
+                      <a:avLst/>
+                    </a:prstGeom>
+                    <a:noFill/>
+                    <a:ln w="9525">
+                      <a:noFill/>
+                      <a:headEnd/>
+                      <a:tailEnd/>
+                    </a:ln>
+                  </pic:spPr>
+                </pic:pic>
+              </a:graphicData>
+            </a:graphic>
+          </wp:inline>
+        </w:drawing>
+      </w:r>
+    </w:p>
+    <w:p>
+      <w:pPr>
+        <w:pStyle w:val="BodyText"/>
+      </w:pPr>
+      <w:r>
+        <w:rPr>
+          <w:b/>
+        </w:rPr>
         <w:t xml:space="preserve">Quotes</w:t>
       </w:r>
-      <w:bookmarkEnd w:id="37"/>
-    </w:p>
-    <w:p>
-      <w:pPr>
-        <w:pStyle w:val="FirstParagraph"/>
-      </w:pPr>
-      <w:r>
-        <w:t xml:space="preserve">Here are some quotes from our customers or account executive during 2022:</w:t>
+      <w:r>
+        <w:t xml:space="preserve"> </w:t>
+      </w:r>
+      <w:r>
+        <w:t xml:space="preserve">from our customers or account executive during 2022:</w:t>
       </w:r>
     </w:p>
     <w:p>
@@ -900,11 +917,11 @@
       <w:pPr>
         <w:pStyle w:val="Heading2"/>
       </w:pPr>
-      <w:bookmarkStart w:id="38" w:name="experience"/>
+      <w:bookmarkStart w:id="39" w:name="experience"/>
       <w:r>
         <w:t xml:space="preserve">Experience</w:t>
       </w:r>
-      <w:bookmarkEnd w:id="38"/>
+      <w:bookmarkEnd w:id="39"/>
     </w:p>
     <w:p>
       <w:pPr>
@@ -926,7 +943,7 @@
                     </pic:cNvPicPr>
                   </pic:nvPicPr>
                   <pic:blipFill>
-                    <a:blip r:embed="rId39"/>
+                    <a:blip r:embed="rId40"/>
                     <a:stretch>
                       <a:fillRect/>
                     </a:stretch>
@@ -957,11 +974,11 @@
       <w:pPr>
         <w:pStyle w:val="Heading3"/>
       </w:pPr>
-      <w:bookmarkStart w:id="40" w:name="key-roles-performed"/>
+      <w:bookmarkStart w:id="41" w:name="key-roles-performed"/>
       <w:r>
         <w:t xml:space="preserve">Key Roles Performed</w:t>
       </w:r>
-      <w:bookmarkEnd w:id="40"/>
+      <w:bookmarkEnd w:id="41"/>
     </w:p>
     <w:p>
       <w:pPr>
@@ -1046,11 +1063,11 @@
       <w:pPr>
         <w:pStyle w:val="Heading2"/>
       </w:pPr>
-      <w:bookmarkStart w:id="41" w:name="skills"/>
+      <w:bookmarkStart w:id="42" w:name="skills"/>
       <w:r>
         <w:t xml:space="preserve">Skills</w:t>
       </w:r>
-      <w:bookmarkEnd w:id="41"/>
+      <w:bookmarkEnd w:id="42"/>
     </w:p>
     <w:p>
       <w:pPr>
@@ -1072,7 +1089,7 @@
                     </pic:cNvPicPr>
                   </pic:nvPicPr>
                   <pic:blipFill>
-                    <a:blip r:embed="rId42"/>
+                    <a:blip r:embed="rId43"/>
                     <a:stretch>
                       <a:fillRect/>
                     </a:stretch>
@@ -1103,11 +1120,11 @@
       <w:pPr>
         <w:pStyle w:val="Heading3"/>
       </w:pPr>
-      <w:bookmarkStart w:id="43" w:name="top-skills-technicalnontechnical-skills"/>
+      <w:bookmarkStart w:id="44" w:name="top-skills-technicalnontechnical-skills"/>
       <w:r>
         <w:t xml:space="preserve">Top Skills (Technical/Nontechnical skills)</w:t>
       </w:r>
-      <w:bookmarkEnd w:id="43"/>
+      <w:bookmarkEnd w:id="44"/>
     </w:p>
     <w:p>
       <w:pPr>
@@ -1204,21 +1221,21 @@
       <w:pPr>
         <w:pStyle w:val="Heading2"/>
       </w:pPr>
-      <w:bookmarkStart w:id="44" w:name="experience-detailed"/>
+      <w:bookmarkStart w:id="45" w:name="experience-detailed"/>
       <w:r>
         <w:t xml:space="preserve">Experience detailed</w:t>
       </w:r>
-      <w:bookmarkEnd w:id="44"/>
+      <w:bookmarkEnd w:id="45"/>
     </w:p>
     <w:p>
       <w:pPr>
         <w:pStyle w:val="Heading3"/>
       </w:pPr>
-      <w:bookmarkStart w:id="45" w:name="dxc-technology"/>
+      <w:bookmarkStart w:id="46" w:name="dxc-technology"/>
       <w:r>
         <w:t xml:space="preserve">DXC Technology</w:t>
       </w:r>
-      <w:bookmarkEnd w:id="45"/>
+      <w:bookmarkEnd w:id="46"/>
     </w:p>
     <w:p>
       <w:pPr>
@@ -1294,7 +1311,7 @@
           <w:ilvl w:val="0"/>
         </w:numPr>
       </w:pPr>
-      <w:hyperlink r:id="rId46">
+      <w:hyperlink r:id="rId47">
         <w:r>
           <w:rPr>
             <w:rStyle w:val="Hyperlink"/>
@@ -1352,7 +1369,7 @@
         </w:numPr>
       </w:pPr>
       <w:r>
-        <w:t xml:space="preserve">Outcomes and value-driven, created and managing a backlog of features, defects, risks and technical debt. Balancing priorities, distribution and knowledge gaps. Continuous management of risks and technical debt thanks to an impact/probability matrix. Measuring/reviewing the customer experience (UX/DX) and the flows/increments of development/operations (flow metrics) on an automated dashboard after every sprint of 2 weeks (using Power BI, R, Grafana, AWS and Confluence).</w:t>
+        <w:t xml:space="preserve">Outcomes and value-driven, created and managing a backlog of features, defects, risks and technical debt. Balancing priorities, distribution and knowledge gaps. Continuous roadmapping, management of risks and technical debt thanks to an impact/probability matrix. Measuring/reviewing the customer experience (UX/DX) and the flows/increments of development/operations (flow metrics) on an automated dashboard after every sprint of 2 weeks (using Power BI, R, Grafana, AWS and Confluence).</w:t>
       </w:r>
     </w:p>
     <w:p>
@@ -1364,7 +1381,7 @@
         </w:numPr>
       </w:pPr>
       <w:r>
-        <w:t xml:space="preserve">Created a vision of Freemium model to regulate the cost and demand. Leading the internal marketing.</w:t>
+        <w:t xml:space="preserve">Definition of the vision and strategy, innovation using a Freemium model to regulate the internal cost and demand. Leading the internal marketing together with the team, using our enterprise communication tools and enterprise communities.</w:t>
       </w:r>
     </w:p>
     <w:p>
@@ -1489,7 +1506,7 @@
       <w:r>
         <w:t xml:space="preserve"> </w:t>
       </w:r>
-      <w:hyperlink r:id="rId47">
+      <w:hyperlink r:id="rId48">
         <w:r>
           <w:rPr>
             <w:rStyle w:val="Hyperlink"/>
@@ -1521,7 +1538,7 @@
           <w:ilvl w:val="0"/>
         </w:numPr>
       </w:pPr>
-      <w:hyperlink r:id="rId48">
+      <w:hyperlink r:id="rId49">
         <w:r>
           <w:rPr>
             <w:rStyle w:val="Hyperlink"/>
@@ -1584,7 +1601,7 @@
       <w:r>
         <w:t xml:space="preserve"> </w:t>
       </w:r>
-      <w:hyperlink r:id="rId49">
+      <w:hyperlink r:id="rId50">
         <w:r>
           <w:rPr>
             <w:rStyle w:val="Hyperlink"/>
@@ -1598,7 +1615,7 @@
       <w:r>
         <w:t xml:space="preserve"> </w:t>
       </w:r>
-      <w:hyperlink r:id="rId46">
+      <w:hyperlink r:id="rId47">
         <w:r>
           <w:rPr>
             <w:rStyle w:val="Hyperlink"/>
@@ -1618,7 +1635,7 @@
       <w:r>
         <w:t xml:space="preserve"> </w:t>
       </w:r>
-      <w:hyperlink r:id="rId50">
+      <w:hyperlink r:id="rId51">
         <w:r>
           <w:rPr>
             <w:rStyle w:val="Hyperlink"/>
@@ -1656,7 +1673,7 @@
       <w:r>
         <w:t xml:space="preserve"> </w:t>
       </w:r>
-      <w:hyperlink r:id="rId51">
+      <w:hyperlink r:id="rId52">
         <w:r>
           <w:rPr>
             <w:rStyle w:val="Hyperlink"/>
@@ -1727,7 +1744,7 @@
       <w:r>
         <w:t xml:space="preserve"> </w:t>
       </w:r>
-      <w:hyperlink r:id="rId52">
+      <w:hyperlink r:id="rId53">
         <w:r>
           <w:rPr>
             <w:rStyle w:val="Hyperlink"/>
@@ -1744,7 +1761,7 @@
       <w:r>
         <w:t xml:space="preserve"> </w:t>
       </w:r>
-      <w:hyperlink r:id="rId53">
+      <w:hyperlink r:id="rId54">
         <w:r>
           <w:rPr>
             <w:rStyle w:val="Hyperlink"/>
@@ -1788,7 +1805,7 @@
       <w:r>
         <w:t xml:space="preserve"> </w:t>
       </w:r>
-      <w:hyperlink r:id="rId54">
+      <w:hyperlink r:id="rId55">
         <w:r>
           <w:rPr>
             <w:rStyle w:val="Hyperlink"/>
@@ -1814,7 +1831,7 @@
       <w:r>
         <w:t xml:space="preserve"> </w:t>
       </w:r>
-      <w:hyperlink r:id="rId51">
+      <w:hyperlink r:id="rId52">
         <w:r>
           <w:rPr>
             <w:rStyle w:val="Hyperlink"/>
@@ -1837,7 +1854,7 @@
       <w:r>
         <w:t xml:space="preserve"> </w:t>
       </w:r>
-      <w:hyperlink r:id="rId55">
+      <w:hyperlink r:id="rId56">
         <w:r>
           <w:rPr>
             <w:rStyle w:val="Hyperlink"/>
@@ -1851,7 +1868,7 @@
       <w:r>
         <w:t xml:space="preserve"> </w:t>
       </w:r>
-      <w:hyperlink r:id="rId56">
+      <w:hyperlink r:id="rId57">
         <w:r>
           <w:rPr>
             <w:rStyle w:val="Hyperlink"/>
@@ -1868,7 +1885,7 @@
       <w:r>
         <w:t xml:space="preserve"> </w:t>
       </w:r>
-      <w:hyperlink r:id="rId57">
+      <w:hyperlink r:id="rId58">
         <w:r>
           <w:rPr>
             <w:rStyle w:val="Hyperlink"/>
@@ -1950,11 +1967,11 @@
       <w:pPr>
         <w:pStyle w:val="Heading3"/>
       </w:pPr>
-      <w:bookmarkStart w:id="58" w:name="computer-sciences-corporation-csc"/>
+      <w:bookmarkStart w:id="59" w:name="computer-sciences-corporation-csc"/>
       <w:r>
         <w:t xml:space="preserve">Computer Sciences Corporation (CSC)</w:t>
       </w:r>
-      <w:bookmarkEnd w:id="58"/>
+      <w:bookmarkEnd w:id="59"/>
     </w:p>
     <w:p>
       <w:pPr>
@@ -2244,11 +2261,11 @@
       <w:pPr>
         <w:pStyle w:val="Heading3"/>
       </w:pPr>
-      <w:bookmarkStart w:id="59" w:name="previous-relevant-work-experience"/>
+      <w:bookmarkStart w:id="60" w:name="previous-relevant-work-experience"/>
       <w:r>
         <w:t xml:space="preserve">Previous Relevant Work Experience</w:t>
       </w:r>
-      <w:bookmarkEnd w:id="59"/>
+      <w:bookmarkEnd w:id="60"/>
     </w:p>
     <w:p>
       <w:pPr>
@@ -2401,11 +2418,11 @@
       <w:pPr>
         <w:pStyle w:val="Heading3"/>
       </w:pPr>
-      <w:bookmarkStart w:id="60" w:name="previous-work-rewardsrecognition"/>
+      <w:bookmarkStart w:id="61" w:name="previous-work-rewardsrecognition"/>
       <w:r>
         <w:t xml:space="preserve">Previous work Rewards/Recognition</w:t>
       </w:r>
-      <w:bookmarkEnd w:id="60"/>
+      <w:bookmarkEnd w:id="61"/>
     </w:p>
     <w:p>
       <w:pPr>
@@ -2414,7 +2431,7 @@
           <w:ilvl w:val="0"/>
         </w:numPr>
       </w:pPr>
-      <w:hyperlink r:id="rId61">
+      <w:hyperlink r:id="rId62">
         <w:r>
           <w:rPr>
             <w:rStyle w:val="Hyperlink"/>
@@ -2436,7 +2453,7 @@
           <w:ilvl w:val="0"/>
         </w:numPr>
       </w:pPr>
-      <w:hyperlink r:id="rId62">
+      <w:hyperlink r:id="rId63">
         <w:r>
           <w:rPr>
             <w:rStyle w:val="Hyperlink"/>
@@ -2455,11 +2472,11 @@
       <w:pPr>
         <w:pStyle w:val="Heading3"/>
       </w:pPr>
-      <w:bookmarkStart w:id="63" w:name="industry-experience"/>
+      <w:bookmarkStart w:id="64" w:name="industry-experience"/>
       <w:r>
         <w:t xml:space="preserve">Industry Experience</w:t>
       </w:r>
-      <w:bookmarkEnd w:id="63"/>
+      <w:bookmarkEnd w:id="64"/>
     </w:p>
     <w:p>
       <w:pPr>
@@ -2532,11 +2549,11 @@
       <w:pPr>
         <w:pStyle w:val="Heading2"/>
       </w:pPr>
-      <w:bookmarkStart w:id="64" w:name="education-and-other"/>
+      <w:bookmarkStart w:id="65" w:name="education-and-other"/>
       <w:r>
         <w:t xml:space="preserve">Education and other</w:t>
       </w:r>
-      <w:bookmarkEnd w:id="64"/>
+      <w:bookmarkEnd w:id="65"/>
     </w:p>
     <w:p>
       <w:pPr>
@@ -2574,11 +2591,11 @@
       <w:pPr>
         <w:pStyle w:val="Heading3"/>
       </w:pPr>
-      <w:bookmarkStart w:id="65" w:name="Xc275a009b2723d9d23471983f60a0181266c86a"/>
+      <w:bookmarkStart w:id="66" w:name="Xc275a009b2723d9d23471983f60a0181266c86a"/>
       <w:r>
         <w:t xml:space="preserve">Certifications (Professional Activities, Certifications, and Training Attended)</w:t>
       </w:r>
-      <w:bookmarkEnd w:id="65"/>
+      <w:bookmarkEnd w:id="66"/>
     </w:p>
     <w:p>
       <w:pPr>
@@ -2728,11 +2745,11 @@
       <w:pPr>
         <w:pStyle w:val="Heading3"/>
       </w:pPr>
-      <w:bookmarkStart w:id="66" w:name="languages"/>
+      <w:bookmarkStart w:id="67" w:name="languages"/>
       <w:r>
         <w:t xml:space="preserve">Languages</w:t>
       </w:r>
-      <w:bookmarkEnd w:id="66"/>
+      <w:bookmarkEnd w:id="67"/>
     </w:p>
     <w:p>
       <w:pPr>
@@ -2778,11 +2795,11 @@
       <w:pPr>
         <w:pStyle w:val="Heading3"/>
       </w:pPr>
-      <w:bookmarkStart w:id="67" w:name="hobbiespersonal"/>
+      <w:bookmarkStart w:id="68" w:name="hobbiespersonal"/>
       <w:r>
         <w:t xml:space="preserve">Hobbies/personal</w:t>
       </w:r>
-      <w:bookmarkEnd w:id="67"/>
+      <w:bookmarkEnd w:id="68"/>
     </w:p>
     <w:p>
       <w:pPr>

</xml_diff>

<commit_message>
Deploying to gh-pages from @ bbourdin/resume@57415c887f4814ce709bd7655f7ac64eb9b4e08a 🚀
</commit_message>
<xml_diff>
--- a/Benoit-Bourdin-resume.docx
+++ b/Benoit-Bourdin-resume.docx
@@ -4,118 +4,13 @@
   <w:body>
     <w:p>
       <w:pPr>
-        <w:pStyle w:val="Title"/>
-      </w:pPr>
-      <w:r>
-        <w:t xml:space="preserve">Benoit</w:t>
-      </w:r>
-      <w:r>
-        <w:t xml:space="preserve"> </w:t>
-      </w:r>
-      <w:r>
-        <w:t xml:space="preserve">Bourdin</w:t>
-      </w:r>
-    </w:p>
-    <w:p>
-      <w:pPr>
-        <w:pStyle w:val="Author"/>
-      </w:pPr>
-      <w:r>
-        <w:t xml:space="preserve">Agile/DevOps</w:t>
-      </w:r>
-      <w:r>
-        <w:t xml:space="preserve"> </w:t>
-      </w:r>
-      <w:r>
-        <w:t xml:space="preserve">transformation</w:t>
-      </w:r>
-      <w:r>
-        <w:t xml:space="preserve"> </w:t>
-      </w:r>
-      <w:r>
-        <w:t xml:space="preserve">lead</w:t>
-      </w:r>
-      <w:r>
-        <w:t xml:space="preserve"> </w:t>
-      </w:r>
-      <w:r>
-        <w:t xml:space="preserve">at</w:t>
-      </w:r>
-      <w:r>
-        <w:t xml:space="preserve"> </w:t>
-      </w:r>
-      <w:r>
-        <w:t xml:space="preserve">DXC</w:t>
-      </w:r>
-    </w:p>
-    <w:p>
-      <w:pPr>
-        <w:pStyle w:val="Date"/>
+        <w:pStyle w:val="FirstParagraph"/>
       </w:pPr>
       <w:r>
         <w:rPr>
           <w:i/>
         </w:rPr>
-        <w:t xml:space="preserve">(remote</w:t>
-      </w:r>
-      <w:r>
-        <w:rPr>
-          <w:i/>
-        </w:rPr>
-        <w:t xml:space="preserve"> </w:t>
-      </w:r>
-      <w:r>
-        <w:rPr>
-          <w:i/>
-        </w:rPr>
-        <w:t xml:space="preserve">from</w:t>
-      </w:r>
-      <w:r>
-        <w:rPr>
-          <w:i/>
-        </w:rPr>
-        <w:t xml:space="preserve"> </w:t>
-      </w:r>
-      <w:r>
-        <w:rPr>
-          <w:i/>
-        </w:rPr>
-        <w:t xml:space="preserve">Asturias,</w:t>
-      </w:r>
-      <w:r>
-        <w:rPr>
-          <w:i/>
-        </w:rPr>
-        <w:t xml:space="preserve"> </w:t>
-      </w:r>
-      <w:r>
-        <w:rPr>
-          <w:i/>
-        </w:rPr>
-        <w:t xml:space="preserve">Spain)</w:t>
-      </w:r>
-    </w:p>
-    <w:p>
-      <w:pPr>
-        <w:pStyle w:val="FirstParagraph"/>
-      </w:pPr>
-      <w:r>
-        <w:rPr>
-          <w:b/>
-        </w:rPr>
-        <w:t xml:space="preserve">This resume is leveraging DevOps</w:t>
-      </w:r>
-      <w:r>
-        <w:t xml:space="preserve">:</w:t>
-      </w:r>
-      <w:r>
-        <w:t xml:space="preserve"> </w:t>
-      </w:r>
-      <w:r>
-        <w:rPr>
-          <w:i/>
-        </w:rPr>
-        <w:t xml:space="preserve">Automatically built from</w:t>
+        <w:t xml:space="preserve">This resume is leveraging DevOps 🚀 (automatically built from</w:t>
       </w:r>
       <w:r>
         <w:rPr>
@@ -136,258 +31,222 @@
         <w:rPr>
           <w:i/>
         </w:rPr>
-        <w:t xml:space="preserve">), and can be downloaded as</w:t>
-      </w:r>
-      <w:r>
-        <w:rPr>
-          <w:i/>
-        </w:rPr>
+        <w:t xml:space="preserve">)</w:t>
+      </w:r>
+      <w:r>
+        <w:t xml:space="preserve">.</w:t>
+      </w:r>
+    </w:p>
+    <w:p>
+      <w:pPr>
+        <w:pStyle w:val="BodyText"/>
+      </w:pPr>
+      <w:r>
+        <w:rPr>
+          <w:b/>
+        </w:rPr>
+        <w:t xml:space="preserve">Resume:</w:t>
+      </w:r>
+      <w:r>
         <w:t xml:space="preserve"> </w:t>
       </w:r>
       <w:hyperlink r:id="rId21">
         <w:r>
           <w:rPr>
             <w:rStyle w:val="Hyperlink"/>
-            <w:i/>
           </w:rPr>
           <w:t xml:space="preserve">HTML</w:t>
         </w:r>
       </w:hyperlink>
       <w:r>
-        <w:rPr>
-          <w:i/>
-        </w:rPr>
-        <w:t xml:space="preserve">,</w:t>
-      </w:r>
-      <w:r>
-        <w:rPr>
-          <w:i/>
-        </w:rPr>
+        <w:t xml:space="preserve"> </w:t>
+      </w:r>
+      <w:r>
+        <w:t xml:space="preserve">/</w:t>
+      </w:r>
+      <w:r>
         <w:t xml:space="preserve"> </w:t>
       </w:r>
       <w:hyperlink r:id="rId22">
         <w:r>
           <w:rPr>
             <w:rStyle w:val="Hyperlink"/>
-            <w:i/>
+          </w:rPr>
+          <w:t xml:space="preserve">Markdown</w:t>
+        </w:r>
+      </w:hyperlink>
+      <w:r>
+        <w:t xml:space="preserve"> </w:t>
+      </w:r>
+      <w:r>
+        <w:t xml:space="preserve">/</w:t>
+      </w:r>
+      <w:r>
+        <w:t xml:space="preserve"> </w:t>
+      </w:r>
+      <w:hyperlink r:id="rId23">
+        <w:r>
+          <w:rPr>
+            <w:rStyle w:val="Hyperlink"/>
           </w:rPr>
           <w:t xml:space="preserve">PDF</w:t>
         </w:r>
       </w:hyperlink>
       <w:r>
-        <w:rPr>
-          <w:i/>
-        </w:rPr>
-        <w:t xml:space="preserve">,</w:t>
-      </w:r>
-      <w:r>
-        <w:rPr>
-          <w:i/>
-        </w:rPr>
-        <w:t xml:space="preserve"> </w:t>
-      </w:r>
-      <w:hyperlink r:id="rId23">
-        <w:r>
-          <w:rPr>
-            <w:rStyle w:val="Hyperlink"/>
-            <w:i/>
-          </w:rPr>
-          <w:t xml:space="preserve">Markdown</w:t>
-        </w:r>
-      </w:hyperlink>
-      <w:r>
-        <w:rPr>
-          <w:i/>
-        </w:rPr>
-        <w:t xml:space="preserve"> </w:t>
-      </w:r>
-      <w:r>
-        <w:rPr>
-          <w:i/>
-        </w:rPr>
-        <w:t xml:space="preserve">or</w:t>
-      </w:r>
-      <w:r>
-        <w:rPr>
-          <w:i/>
-        </w:rPr>
+        <w:t xml:space="preserve"> </w:t>
+      </w:r>
+      <w:r>
+        <w:t xml:space="preserve">/</w:t>
+      </w:r>
+      <w:r>
         <w:t xml:space="preserve"> </w:t>
       </w:r>
       <w:hyperlink r:id="rId24">
         <w:r>
           <w:rPr>
             <w:rStyle w:val="Hyperlink"/>
-            <w:i/>
           </w:rPr>
           <w:t xml:space="preserve">Word</w:t>
         </w:r>
       </w:hyperlink>
       <w:r>
-        <w:rPr>
-          <w:i/>
-        </w:rPr>
         <w:t xml:space="preserve">.</w:t>
       </w:r>
       <w:r>
-        <w:rPr>
-          <w:i/>
-        </w:rPr>
-        <w:t xml:space="preserve"> </w:t>
-      </w:r>
-      <w:r>
-        <w:rPr>
-          <w:i/>
-        </w:rPr>
-        <w:t xml:space="preserve">One-slide view formats:</w:t>
-      </w:r>
-      <w:r>
-        <w:rPr>
-          <w:i/>
-        </w:rPr>
+        <w:t xml:space="preserve"> </w:t>
+      </w:r>
+      <w:r>
+        <w:rPr>
+          <w:b/>
+        </w:rPr>
+        <w:t xml:space="preserve">One-slide</w:t>
+      </w:r>
+      <w:r>
+        <w:t xml:space="preserve">:</w:t>
+      </w:r>
+      <w:r>
         <w:t xml:space="preserve"> </w:t>
       </w:r>
       <w:hyperlink r:id="rId25">
         <w:r>
           <w:rPr>
             <w:rStyle w:val="Hyperlink"/>
-            <w:i/>
           </w:rPr>
-          <w:t xml:space="preserve">HTML</w:t>
+          <w:t xml:space="preserve">One-slide HTML</w:t>
         </w:r>
       </w:hyperlink>
       <w:r>
-        <w:rPr>
-          <w:i/>
-        </w:rPr>
-        <w:t xml:space="preserve">,</w:t>
-      </w:r>
-      <w:r>
-        <w:rPr>
-          <w:i/>
-        </w:rPr>
+        <w:t xml:space="preserve"> </w:t>
+      </w:r>
+      <w:r>
+        <w:t xml:space="preserve">/</w:t>
+      </w:r>
+      <w:r>
         <w:t xml:space="preserve"> </w:t>
       </w:r>
       <w:hyperlink r:id="rId26">
         <w:r>
           <w:rPr>
             <w:rStyle w:val="Hyperlink"/>
-            <w:i/>
           </w:rPr>
           <w:t xml:space="preserve">Powerpoint</w:t>
         </w:r>
       </w:hyperlink>
       <w:r>
-        <w:rPr>
-          <w:i/>
-        </w:rPr>
-        <w:t xml:space="preserve">,</w:t>
-      </w:r>
-      <w:r>
-        <w:rPr>
-          <w:i/>
-        </w:rPr>
+        <w:t xml:space="preserve"> </w:t>
+      </w:r>
+      <w:r>
+        <w:t xml:space="preserve">/</w:t>
+      </w:r>
+      <w:r>
         <w:t xml:space="preserve"> </w:t>
       </w:r>
       <w:hyperlink r:id="rId27">
         <w:r>
           <w:rPr>
             <w:rStyle w:val="Hyperlink"/>
-            <w:i/>
           </w:rPr>
           <w:t xml:space="preserve">PDF</w:t>
         </w:r>
       </w:hyperlink>
       <w:r>
-        <w:rPr>
-          <w:i/>
-        </w:rPr>
-        <w:t xml:space="preserve"> </w:t>
-      </w:r>
-      <w:r>
-        <w:rPr>
-          <w:i/>
-        </w:rPr>
-        <w:t xml:space="preserve">or</w:t>
-      </w:r>
-      <w:r>
-        <w:rPr>
-          <w:i/>
-        </w:rPr>
+        <w:t xml:space="preserve"> </w:t>
+      </w:r>
+      <w:r>
+        <w:t xml:space="preserve">/</w:t>
+      </w:r>
+      <w:r>
         <w:t xml:space="preserve"> </w:t>
       </w:r>
       <w:hyperlink r:id="rId28">
         <w:r>
           <w:rPr>
             <w:rStyle w:val="Hyperlink"/>
-            <w:i/>
           </w:rPr>
           <w:t xml:space="preserve">PNG</w:t>
         </w:r>
       </w:hyperlink>
       <w:r>
-        <w:rPr>
-          <w:i/>
-        </w:rPr>
-        <w:t xml:space="preserve">. To be notified on updates, go to</w:t>
-      </w:r>
-      <w:r>
-        <w:rPr>
-          <w:i/>
-        </w:rPr>
+        <w:t xml:space="preserve">.</w:t>
+      </w:r>
+    </w:p>
+    <w:p>
+      <w:pPr>
+        <w:pStyle w:val="BodyText"/>
+      </w:pPr>
+      <w:hyperlink r:id="rId29">
+        <w:r>
+          <w:rPr>
+            <w:rStyle w:val="Hyperlink"/>
+          </w:rPr>
+          <w:t xml:space="preserve">Like it? I would ❤️ your feedback!</w:t>
+        </w:r>
+      </w:hyperlink>
+      <w:r>
+        <w:t xml:space="preserve">. Be notified 🔔 on updates:</w:t>
+      </w:r>
+      <w:r>
+        <w:t xml:space="preserve"> </w:t>
+      </w:r>
+      <w:hyperlink r:id="rId30">
+        <w:r>
+          <w:rPr>
+            <w:rStyle w:val="Hyperlink"/>
+          </w:rPr>
+          <w:t xml:space="preserve">watch</w:t>
+        </w:r>
+      </w:hyperlink>
+      <w:r>
         <w:t xml:space="preserve"> </w:t>
       </w:r>
       <w:hyperlink r:id="rId20">
         <w:r>
           <w:rPr>
             <w:rStyle w:val="Hyperlink"/>
-            <w:i/>
           </w:rPr>
-          <w:t xml:space="preserve">the repository</w:t>
+          <w:t xml:space="preserve">the GitHub repository</w:t>
         </w:r>
       </w:hyperlink>
       <w:r>
-        <w:rPr>
-          <w:i/>
-        </w:rPr>
-        <w:t xml:space="preserve"> </w:t>
-      </w:r>
-      <w:r>
-        <w:rPr>
-          <w:i/>
-        </w:rPr>
-        <w:t xml:space="preserve">and</w:t>
-      </w:r>
-      <w:r>
-        <w:rPr>
-          <w:i/>
-        </w:rPr>
-        <w:t xml:space="preserve"> </w:t>
-      </w:r>
-      <w:hyperlink r:id="rId29">
-        <w:r>
-          <w:rPr>
-            <w:rStyle w:val="Hyperlink"/>
-            <w:i/>
-          </w:rPr>
-          <w:t xml:space="preserve">click on Watch</w:t>
-        </w:r>
-      </w:hyperlink>
-      <w:r>
-        <w:rPr>
-          <w:i/>
-        </w:rPr>
         <w:t xml:space="preserve">.</w:t>
       </w:r>
     </w:p>
     <w:p>
+      <w:r>
+        <w:pict>
+          <v:rect style="width:0;height:1.5pt" o:hralign="center" o:hrstd="t" o:hr="t"/>
+        </w:pict>
+      </w:r>
+    </w:p>
+    <w:p>
       <w:pPr>
         <w:pStyle w:val="Heading2"/>
       </w:pPr>
-      <w:bookmarkStart w:id="30" w:name="profile"/>
+      <w:bookmarkStart w:id="31" w:name="profile"/>
       <w:r>
         <w:t xml:space="preserve">Profile</w:t>
       </w:r>
-      <w:bookmarkEnd w:id="30"/>
+      <w:bookmarkEnd w:id="31"/>
     </w:p>
     <w:p>
       <w:pPr>
@@ -410,7 +269,7 @@
                       </pic:cNvPicPr>
                     </pic:nvPicPr>
                     <pic:blipFill>
-                      <a:blip r:embed="rId31"/>
+                      <a:blip r:embed="rId32"/>
                       <a:stretch>
                         <a:fillRect/>
                       </a:stretch>
@@ -441,10 +300,13 @@
     <w:tbl>
       <w:tblPr>
         <w:tblStyle w:val="Table"/>
-        <w:tblW w:type="pct" w:w="0.0"/>
+        <w:tblW w:type="pct" w:w="5000.0"/>
         <w:tblLook w:firstRow="1"/>
       </w:tblPr>
-      <w:tblGrid/>
+      <w:tblGrid>
+        <w:gridCol w:w="2719"/>
+        <w:gridCol w:w="5200"/>
+      </w:tblGrid>
       <w:tr>
         <w:trPr>
           <w:cnfStyle w:firstRow="1"/>
@@ -456,6 +318,107 @@
             </w:tcBorders>
             <w:vAlign w:val="bottom"/>
           </w:tcPr>
+          <w:p>
+            <w:pPr>
+              <w:pStyle w:val="Compact"/>
+              <w:jc w:val="left"/>
+            </w:pPr>
+            <w:hyperlink r:id="rId33">
+              <w:r>
+                <w:rPr>
+                  <w:rStyle w:val="Hyperlink"/>
+                  <w:b/>
+                </w:rPr>
+                <w:t xml:space="preserve">GitHub profile</w:t>
+              </w:r>
+            </w:hyperlink>
+          </w:p>
+        </w:tc>
+        <w:tc>
+          <w:tcPr>
+            <w:tcBorders>
+              <w:bottom w:val="single"/>
+            </w:tcBorders>
+            <w:vAlign w:val="bottom"/>
+          </w:tcPr>
+          <w:p>
+            <w:pPr>
+              <w:jc w:val="left"/>
+            </w:pPr>
+            <w:r>
+              <w:t xml:space="preserve">🗯</w:t>
+            </w:r>
+            <w:r>
+              <w:t xml:space="preserve"> </w:t>
+            </w:r>
+            <w:hyperlink r:id="rId34">
+              <w:r>
+                <w:rPr>
+                  <w:rStyle w:val="Hyperlink"/>
+                  <w:b/>
+                </w:rPr>
+                <w:t xml:space="preserve">LinkedIn</w:t>
+              </w:r>
+            </w:hyperlink>
+            <w:r>
+              <w:rPr>
+                <w:b/>
+              </w:rPr>
+              <w:t xml:space="preserve"> </w:t>
+            </w:r>
+            <w:r>
+              <w:rPr>
+                <w:b/>
+              </w:rPr>
+              <w:t xml:space="preserve">/</w:t>
+            </w:r>
+            <w:r>
+              <w:rPr>
+                <w:b/>
+              </w:rPr>
+              <w:t xml:space="preserve"> </w:t>
+            </w:r>
+            <w:hyperlink r:id="rId35">
+              <w:r>
+                <w:rPr>
+                  <w:rStyle w:val="Hyperlink"/>
+                  <w:b/>
+                </w:rPr>
+                <w:t xml:space="preserve">benoit.bourdin@gmail.com</w:t>
+              </w:r>
+            </w:hyperlink>
+          </w:p>
+          <w:p>
+            <w:pPr>
+              <w:pStyle w:val="Compact"/>
+              <w:jc w:val="left"/>
+            </w:pPr>
+            <w:hyperlink r:id="rId36">
+              <w:r>
+                <w:rPr>
+                  <w:rStyle w:val="Hyperlink"/>
+                  <w:b/>
+                </w:rPr>
+                <w:t xml:space="preserve">Schedule a call</w:t>
+              </w:r>
+            </w:hyperlink>
+            <w:r>
+              <w:rPr>
+                <w:b/>
+              </w:rPr>
+              <w:t xml:space="preserve"> </w:t>
+            </w:r>
+            <w:r>
+              <w:rPr>
+                <w:b/>
+              </w:rPr>
+              <w:t xml:space="preserve">☎️</w:t>
+            </w:r>
+          </w:p>
+        </w:tc>
+      </w:tr>
+      <w:tr>
+        <w:tc>
           <w:p>
             <w:pPr>
               <w:pStyle w:val="Compact"/>
@@ -476,12 +439,6 @@
           </w:p>
         </w:tc>
         <w:tc>
-          <w:tcPr>
-            <w:tcBorders>
-              <w:bottom w:val="single"/>
-            </w:tcBorders>
-            <w:vAlign w:val="bottom"/>
-          </w:tcPr>
           <w:p>
             <w:pPr>
               <w:pStyle w:val="Compact"/>
@@ -591,152 +548,117 @@
       <w:pPr>
         <w:pStyle w:val="Heading3"/>
       </w:pPr>
-      <w:bookmarkStart w:id="32" w:name="contact"/>
-      <w:r>
-        <w:t xml:space="preserve">Contact</w:t>
-      </w:r>
-      <w:bookmarkEnd w:id="32"/>
-    </w:p>
-    <w:tbl>
-      <w:tblPr>
-        <w:tblStyle w:val="Table"/>
-        <w:tblW w:type="pct" w:w="0.0"/>
-        <w:tblLook w:firstRow="1"/>
-      </w:tblPr>
-      <w:tblGrid/>
-      <w:tr>
-        <w:trPr>
-          <w:cnfStyle w:firstRow="1"/>
-        </w:trPr>
-        <w:tc>
-          <w:tcPr>
-            <w:tcBorders>
-              <w:bottom w:val="single"/>
-            </w:tcBorders>
-            <w:vAlign w:val="bottom"/>
-          </w:tcPr>
-          <w:p>
-            <w:pPr>
-              <w:pStyle w:val="Compact"/>
-              <w:jc w:val="left"/>
-            </w:pPr>
-            <w:r>
-              <w:t xml:space="preserve">Email ID</w:t>
-            </w:r>
-          </w:p>
-        </w:tc>
-        <w:tc>
-          <w:tcPr>
-            <w:tcBorders>
-              <w:bottom w:val="single"/>
-            </w:tcBorders>
-            <w:vAlign w:val="bottom"/>
-          </w:tcPr>
-          <w:p>
-            <w:pPr>
-              <w:pStyle w:val="Compact"/>
-              <w:jc w:val="left"/>
-            </w:pPr>
-            <w:r>
-              <w:t xml:space="preserve">Contact</w:t>
-            </w:r>
-          </w:p>
-        </w:tc>
-      </w:tr>
-      <w:tr>
-        <w:tc>
-          <w:p>
-            <w:pPr>
-              <w:pStyle w:val="Compact"/>
-              <w:jc w:val="left"/>
-            </w:pPr>
-            <w:hyperlink r:id="rId33">
-              <w:r>
-                <w:rPr>
-                  <w:rStyle w:val="Hyperlink"/>
-                </w:rPr>
-                <w:t xml:space="preserve">benoit.bourdin@gmail.com</w:t>
-              </w:r>
-            </w:hyperlink>
-          </w:p>
-        </w:tc>
-        <w:tc>
-          <w:p>
-            <w:pPr>
-              <w:pStyle w:val="Compact"/>
-              <w:jc w:val="left"/>
-            </w:pPr>
-            <w:hyperlink r:id="rId34">
-              <w:r>
-                <w:rPr>
-                  <w:rStyle w:val="Hyperlink"/>
-                </w:rPr>
-                <w:t xml:space="preserve">GitHub</w:t>
-              </w:r>
-            </w:hyperlink>
-            <w:r>
-              <w:t xml:space="preserve"> </w:t>
-            </w:r>
-            <w:r>
-              <w:t xml:space="preserve">/</w:t>
-            </w:r>
-            <w:r>
-              <w:t xml:space="preserve"> </w:t>
-            </w:r>
-            <w:hyperlink r:id="rId35">
-              <w:r>
-                <w:rPr>
-                  <w:rStyle w:val="Hyperlink"/>
-                </w:rPr>
-                <w:t xml:space="preserve">LinkedIn</w:t>
-              </w:r>
-            </w:hyperlink>
-          </w:p>
-        </w:tc>
-      </w:tr>
-    </w:tbl>
-    <w:p>
-      <w:r>
-        <w:pict>
-          <v:rect style="width:0;height:1.5pt" o:hralign="center" o:hrstd="t" o:hr="t"/>
-        </w:pict>
+      <w:bookmarkStart w:id="37" w:name="word-biographyprofile-presentation"/>
+      <w:r>
+        <w:t xml:space="preserve">100-word biography/profile presentation</w:t>
+      </w:r>
+      <w:bookmarkEnd w:id="37"/>
+    </w:p>
+    <w:p>
+      <w:pPr>
+        <w:pStyle w:val="FirstParagraph"/>
+      </w:pPr>
+      <w:r>
+        <w:t xml:space="preserve">Benoit is</w:t>
+      </w:r>
+      <w:r>
+        <w:t xml:space="preserve"> </w:t>
+      </w:r>
+      <w:r>
+        <w:rPr>
+          <w:b/>
+        </w:rPr>
+        <w:t xml:space="preserve">leading</w:t>
+      </w:r>
+      <w:r>
+        <w:t xml:space="preserve"> </w:t>
+      </w:r>
+      <w:r>
+        <w:t xml:space="preserve">the</w:t>
+      </w:r>
+      <w:r>
+        <w:t xml:space="preserve"> </w:t>
+      </w:r>
+      <w:r>
+        <w:rPr>
+          <w:b/>
+        </w:rPr>
+        <w:t xml:space="preserve">DevOps and Agile transformation</w:t>
+      </w:r>
+      <w:r>
+        <w:t xml:space="preserve"> </w:t>
+      </w:r>
+      <w:r>
+        <w:t xml:space="preserve">of several DXC teams, organizations and customers, by</w:t>
+      </w:r>
+      <w:r>
+        <w:t xml:space="preserve"> </w:t>
+      </w:r>
+      <w:r>
+        <w:rPr>
+          <w:b/>
+        </w:rPr>
+        <w:t xml:space="preserve">coaching</w:t>
+      </w:r>
+      <w:r>
+        <w:t xml:space="preserve"> </w:t>
+      </w:r>
+      <w:r>
+        <w:t xml:space="preserve">on the</w:t>
+      </w:r>
+      <w:r>
+        <w:t xml:space="preserve"> </w:t>
+      </w:r>
+      <w:r>
+        <w:rPr>
+          <w:b/>
+        </w:rPr>
+        <w:t xml:space="preserve">Agile/Lean/DevOps</w:t>
+      </w:r>
+      <w:r>
+        <w:t xml:space="preserve"> </w:t>
+      </w:r>
+      <w:r>
+        <w:t xml:space="preserve">culture, practices and the tools. He is also contributing as</w:t>
+      </w:r>
+      <w:r>
+        <w:t xml:space="preserve"> </w:t>
+      </w:r>
+      <w:r>
+        <w:rPr>
+          <w:b/>
+        </w:rPr>
+        <w:t xml:space="preserve">product owner of the DXC central DevOps/Agile platform</w:t>
+      </w:r>
+      <w:r>
+        <w:t xml:space="preserve"> </w:t>
+      </w:r>
+      <w:r>
+        <w:t xml:space="preserve">to 28,000 active users, in several communities of practice and for pre-sales.</w:t>
+      </w:r>
+    </w:p>
+    <w:p>
+      <w:pPr>
+        <w:pStyle w:val="BodyText"/>
+      </w:pPr>
+      <w:r>
+        <w:t xml:space="preserve">Previously, Benoit has also worked as middleware &amp; automation SME in DXC, leading projects for large customers, global standards for all customers, architectural roadmap of an automation platform and led all the automation initiatives. Before DXC, Benoit worked as system administrator, after several experiences in software development and network administration.</w:t>
+      </w:r>
+    </w:p>
+    <w:p>
+      <w:r>
+        <w:br w:type="page"/>
       </w:r>
     </w:p>
     <w:p>
       <w:pPr>
         <w:pStyle w:val="Heading3"/>
       </w:pPr>
-      <w:bookmarkStart w:id="36" w:name="word-biographyprofile-presentation"/>
-      <w:r>
-        <w:t xml:space="preserve">100-word biography/profile presentation</w:t>
-      </w:r>
-      <w:bookmarkEnd w:id="36"/>
-    </w:p>
-    <w:p>
-      <w:pPr>
-        <w:pStyle w:val="FirstParagraph"/>
-      </w:pPr>
-      <w:r>
-        <w:t xml:space="preserve">Benoit is leading the DevOps and Agile transformation of several DXC teams, organizations and customers, by coaching on the Agile/Lean/DevOps culture, practices and the tools. He is also contributing as product owner of the DXC central DevOps/Agile platform to 28,000 active users, in several communities of practice and for pre-sales.</w:t>
-      </w:r>
-    </w:p>
-    <w:p>
-      <w:pPr>
-        <w:pStyle w:val="BodyText"/>
-      </w:pPr>
-      <w:r>
-        <w:t xml:space="preserve">Previously, Benoit has also worked as middleware &amp; automation SME in DXC, leading projects for large customers, global standards for all customers, architectural roadmap of an automation platform and led all the automation initiatives. Before DXC, Benoit worked as system administrator, after several experiences in software development and network administration.</w:t>
-      </w:r>
-    </w:p>
-    <w:p>
-      <w:pPr>
-        <w:pStyle w:val="Heading3"/>
-      </w:pPr>
-      <w:bookmarkStart w:id="37" w:name="recent-performance"/>
+      <w:bookmarkStart w:id="38" w:name="recent-performance"/>
       <w:r>
         <w:t xml:space="preserve">Recent performance</w:t>
       </w:r>
-      <w:bookmarkEnd w:id="37"/>
+      <w:bookmarkEnd w:id="38"/>
     </w:p>
     <w:p>
       <w:pPr>
@@ -758,7 +680,7 @@
                     </pic:cNvPicPr>
                   </pic:nvPicPr>
                   <pic:blipFill>
-                    <a:blip r:embed="rId38"/>
+                    <a:blip r:embed="rId39"/>
                     <a:stretch>
                       <a:fillRect/>
                     </a:stretch>
@@ -807,6 +729,9 @@
         <w:pStyle w:val="BlockText"/>
       </w:pPr>
       <w:r>
+        <w:t xml:space="preserve">"</w:t>
+      </w:r>
+      <w:r>
         <w:t xml:space="preserve">“</w:t>
       </w:r>
       <w:r>
@@ -859,6 +784,9 @@
         <w:pStyle w:val="BlockText"/>
       </w:pPr>
       <w:r>
+        <w:t xml:space="preserve">"</w:t>
+      </w:r>
+      <w:r>
         <w:t xml:space="preserve">“</w:t>
       </w:r>
       <w:r>
@@ -869,6 +797,41 @@
       </w:r>
       <w:r>
         <w:t xml:space="preserve">”</w:t>
+      </w:r>
+    </w:p>
+    <w:p>
+      <w:pPr>
+        <w:pStyle w:val="BlockText"/>
+        <w:pStyle w:val="BlockText"/>
+      </w:pPr>
+      <w:r>
+        <w:t xml:space="preserve">Director of IT applications - Media &amp; Entertainment</w:t>
+      </w:r>
+    </w:p>
+    <w:p>
+      <w:pPr>
+        <w:pStyle w:val="BlockText"/>
+      </w:pPr>
+      <w:r>
+        <w:t xml:space="preserve">“</w:t>
+      </w:r>
+      <w:r>
+        <w:rPr>
+          <w:i/>
+        </w:rPr>
+        <w:t xml:space="preserve">Benoit is very knowledgeable within his domain, he is able to answer all the questions we have. If he doesn’t have the answer, he will diligently research them and respond without us having to remind him.</w:t>
+      </w:r>
+      <w:r>
+        <w:t xml:space="preserve">”</w:t>
+      </w:r>
+    </w:p>
+    <w:p>
+      <w:pPr>
+        <w:pStyle w:val="BlockText"/>
+        <w:pStyle w:val="BlockText"/>
+      </w:pPr>
+      <w:r>
+        <w:t xml:space="preserve">Project manager - Media &amp; Entertainment"</w:t>
       </w:r>
     </w:p>
     <w:p>
@@ -914,14 +877,19 @@
       </w:r>
     </w:p>
     <w:p>
+      <w:r>
+        <w:br w:type="page"/>
+      </w:r>
+    </w:p>
+    <w:p>
       <w:pPr>
         <w:pStyle w:val="Heading2"/>
       </w:pPr>
-      <w:bookmarkStart w:id="39" w:name="experience"/>
+      <w:bookmarkStart w:id="40" w:name="experience"/>
       <w:r>
         <w:t xml:space="preserve">Experience</w:t>
       </w:r>
-      <w:bookmarkEnd w:id="39"/>
+      <w:bookmarkEnd w:id="40"/>
     </w:p>
     <w:p>
       <w:pPr>
@@ -943,7 +911,7 @@
                     </pic:cNvPicPr>
                   </pic:nvPicPr>
                   <pic:blipFill>
-                    <a:blip r:embed="rId40"/>
+                    <a:blip r:embed="rId41"/>
                     <a:stretch>
                       <a:fillRect/>
                     </a:stretch>
@@ -974,11 +942,11 @@
       <w:pPr>
         <w:pStyle w:val="Heading3"/>
       </w:pPr>
-      <w:bookmarkStart w:id="41" w:name="key-roles-performed"/>
+      <w:bookmarkStart w:id="42" w:name="key-roles-performed"/>
       <w:r>
         <w:t xml:space="preserve">Key Roles Performed</w:t>
       </w:r>
-      <w:bookmarkEnd w:id="41"/>
+      <w:bookmarkEnd w:id="42"/>
     </w:p>
     <w:p>
       <w:pPr>
@@ -1002,6 +970,18 @@
       </w:pPr>
       <w:r>
         <w:t xml:space="preserve">Product owner (2 years)</w:t>
+      </w:r>
+    </w:p>
+    <w:p>
+      <w:pPr>
+        <w:pStyle w:val="Compact"/>
+        <w:numPr>
+          <w:numId w:val="1001"/>
+          <w:ilvl w:val="0"/>
+        </w:numPr>
+      </w:pPr>
+      <w:r>
+        <w:t xml:space="preserve">Scrum master (2 years)</w:t>
       </w:r>
     </w:p>
     <w:p>
@@ -1063,11 +1043,11 @@
       <w:pPr>
         <w:pStyle w:val="Heading2"/>
       </w:pPr>
-      <w:bookmarkStart w:id="42" w:name="skills"/>
+      <w:bookmarkStart w:id="43" w:name="skills"/>
       <w:r>
         <w:t xml:space="preserve">Skills</w:t>
       </w:r>
-      <w:bookmarkEnd w:id="42"/>
+      <w:bookmarkEnd w:id="43"/>
     </w:p>
     <w:p>
       <w:pPr>
@@ -1089,7 +1069,7 @@
                     </pic:cNvPicPr>
                   </pic:nvPicPr>
                   <pic:blipFill>
-                    <a:blip r:embed="rId43"/>
+                    <a:blip r:embed="rId44"/>
                     <a:stretch>
                       <a:fillRect/>
                     </a:stretch>
@@ -1120,11 +1100,11 @@
       <w:pPr>
         <w:pStyle w:val="Heading3"/>
       </w:pPr>
-      <w:bookmarkStart w:id="44" w:name="top-skills-technicalnontechnical-skills"/>
+      <w:bookmarkStart w:id="45" w:name="top-skills-technicalnontechnical-skills"/>
       <w:r>
         <w:t xml:space="preserve">Top Skills (Technical/Nontechnical skills)</w:t>
       </w:r>
-      <w:bookmarkEnd w:id="44"/>
+      <w:bookmarkEnd w:id="45"/>
     </w:p>
     <w:p>
       <w:pPr>
@@ -1135,6 +1115,18 @@
         </w:numPr>
       </w:pPr>
       <w:r>
+        <w:t xml:space="preserve">Agile culture, methods and tools (4 years)</w:t>
+      </w:r>
+    </w:p>
+    <w:p>
+      <w:pPr>
+        <w:pStyle w:val="Compact"/>
+        <w:numPr>
+          <w:numId w:val="1002"/>
+          <w:ilvl w:val="0"/>
+        </w:numPr>
+      </w:pPr>
+      <w:r>
         <w:t xml:space="preserve">DevOps culture, practices and tools (4 years)</w:t>
       </w:r>
     </w:p>
@@ -1147,7 +1139,7 @@
         </w:numPr>
       </w:pPr>
       <w:r>
-        <w:t xml:space="preserve">Agile culture, methods and tools (4 years)</w:t>
+        <w:t xml:space="preserve">Lean method, Value Stream Management (2 years)</w:t>
       </w:r>
     </w:p>
     <w:p>
@@ -1159,19 +1151,7 @@
         </w:numPr>
       </w:pPr>
       <w:r>
-        <w:t xml:space="preserve">Lean method, Value Stream Management (2 years)</w:t>
-      </w:r>
-    </w:p>
-    <w:p>
-      <w:pPr>
-        <w:pStyle w:val="Compact"/>
-        <w:numPr>
-          <w:numId w:val="1002"/>
-          <w:ilvl w:val="0"/>
-        </w:numPr>
-      </w:pPr>
-      <w:r>
-        <w:t xml:space="preserve">Product management, engineering and development (2 years)</w:t>
+        <w:t xml:space="preserve">Product management, engineering, engineering and development (2 years)</w:t>
       </w:r>
     </w:p>
     <w:p>
@@ -1218,24 +1198,29 @@
       </w:r>
     </w:p>
     <w:p>
+      <w:r>
+        <w:br w:type="page"/>
+      </w:r>
+    </w:p>
+    <w:p>
       <w:pPr>
         <w:pStyle w:val="Heading2"/>
       </w:pPr>
-      <w:bookmarkStart w:id="45" w:name="experience-detailed"/>
+      <w:bookmarkStart w:id="46" w:name="experience-detailed"/>
       <w:r>
         <w:t xml:space="preserve">Experience detailed</w:t>
       </w:r>
-      <w:bookmarkEnd w:id="45"/>
+      <w:bookmarkEnd w:id="46"/>
     </w:p>
     <w:p>
       <w:pPr>
         <w:pStyle w:val="Heading3"/>
       </w:pPr>
-      <w:bookmarkStart w:id="46" w:name="dxc-technology"/>
+      <w:bookmarkStart w:id="47" w:name="dxc-technology"/>
       <w:r>
         <w:t xml:space="preserve">DXC Technology</w:t>
       </w:r>
-      <w:bookmarkEnd w:id="46"/>
+      <w:bookmarkEnd w:id="47"/>
     </w:p>
     <w:p>
       <w:pPr>
@@ -1276,7 +1261,7 @@
         </w:numPr>
       </w:pPr>
       <w:r>
-        <w:t xml:space="preserve">Leading the DevOps/Lean/Agile enablement team (team of coaches) for this account. Weekly consulting on agility, scaling agile and team topologies, Kanban for flow management, training, agile tooling (Azure DevOps, Jira, Jira Cloud, Planner), value stream mapping, measurement of leading (flow metrics) and lagging indicators (business outcomes).</w:t>
+        <w:t xml:space="preserve">Leading the DevOps/Lean/Agile enablement team (team of coaches) for this account. Weekly consulting on agility, scaling agile and team topologies, Kanban for flow management, training, agile tooling, value stream mapping, measurement of business outcomes.</w:t>
       </w:r>
     </w:p>
     <w:p>
@@ -1311,7 +1296,7 @@
           <w:ilvl w:val="0"/>
         </w:numPr>
       </w:pPr>
-      <w:hyperlink r:id="rId47">
+      <w:hyperlink r:id="rId48">
         <w:r>
           <w:rPr>
             <w:rStyle w:val="Hyperlink"/>
@@ -1501,12 +1486,24 @@
         </w:numPr>
       </w:pPr>
       <w:r>
+        <w:t xml:space="preserve">Agile and DevOps coaching for other customers and internal organization, for their specific question or use case, leveraging many other different patterns, practices and tools.</w:t>
+      </w:r>
+    </w:p>
+    <w:p>
+      <w:pPr>
+        <w:pStyle w:val="Compact"/>
+        <w:numPr>
+          <w:numId w:val="1007"/>
+          <w:ilvl w:val="1"/>
+        </w:numPr>
+      </w:pPr>
+      <w:r>
         <w:t xml:space="preserve">Co-leader of the main DevOps/Lean/Agile and of the team topologies community of practice in DXC. Contributor to all the other DevOps/Lean/Agile communities of practice (presentations, consulting, creation of re-usable assets…) including Agile contracting, Value Stream Mapping,</w:t>
       </w:r>
       <w:r>
         <w:t xml:space="preserve"> </w:t>
       </w:r>
-      <w:hyperlink r:id="rId48">
+      <w:hyperlink r:id="rId49">
         <w:r>
           <w:rPr>
             <w:rStyle w:val="Hyperlink"/>
@@ -1515,7 +1512,7 @@
         </w:r>
       </w:hyperlink>
       <w:r>
-        <w:t xml:space="preserve">, SRE… Speaker on different topics like asynchronous communication, agile metrics, GitOps, DataOps.</w:t>
+        <w:t xml:space="preserve">, SRE… Speaker on different topics like asynchronous communication, agile metrics, GitOps, DataOps. Speaker on different topics like asynchronous communication, agile metrics, GitOps, DataOps.</w:t>
       </w:r>
     </w:p>
     <w:p>
@@ -1527,7 +1524,7 @@
         </w:numPr>
       </w:pPr>
       <w:r>
-        <w:t xml:space="preserve">Speaker and part of the staff (scrum master) of the DXC Agile Marathon every year, which is a global event of 24 hours with presentations from all our best agile champions. Driving the staff to be an high performance agile team using innovation, Scrum (ex: sprints of 2 days), Azure DevOps.</w:t>
+        <w:t xml:space="preserve">Speaker and part of the staff (scrum master) of the DXC Agile Marathon every year, which is a global event of 24 hours with presentations from all our best agile champions. Driving the staff to be an high performance agile team using innovation, Scrum (ex: sprints of 2 days), Azure DevOps. Driving the staff to be an high performance agile team using innovation, Scrum (ex: sprints of 2 days), Azure DevOps.</w:t>
       </w:r>
     </w:p>
     <w:p>
@@ -1538,7 +1535,7 @@
           <w:ilvl w:val="0"/>
         </w:numPr>
       </w:pPr>
-      <w:hyperlink r:id="rId49">
+      <w:hyperlink r:id="rId50">
         <w:r>
           <w:rPr>
             <w:rStyle w:val="Hyperlink"/>
@@ -1601,7 +1598,7 @@
       <w:r>
         <w:t xml:space="preserve"> </w:t>
       </w:r>
-      <w:hyperlink r:id="rId50">
+      <w:hyperlink r:id="rId51">
         <w:r>
           <w:rPr>
             <w:rStyle w:val="Hyperlink"/>
@@ -1615,7 +1612,7 @@
       <w:r>
         <w:t xml:space="preserve"> </w:t>
       </w:r>
-      <w:hyperlink r:id="rId47">
+      <w:hyperlink r:id="rId48">
         <w:r>
           <w:rPr>
             <w:rStyle w:val="Hyperlink"/>
@@ -1635,7 +1632,7 @@
       <w:r>
         <w:t xml:space="preserve"> </w:t>
       </w:r>
-      <w:hyperlink r:id="rId51">
+      <w:hyperlink r:id="rId52">
         <w:r>
           <w:rPr>
             <w:rStyle w:val="Hyperlink"/>
@@ -1673,7 +1670,7 @@
       <w:r>
         <w:t xml:space="preserve"> </w:t>
       </w:r>
-      <w:hyperlink r:id="rId52">
+      <w:hyperlink r:id="rId53">
         <w:r>
           <w:rPr>
             <w:rStyle w:val="Hyperlink"/>
@@ -1744,7 +1741,7 @@
       <w:r>
         <w:t xml:space="preserve"> </w:t>
       </w:r>
-      <w:hyperlink r:id="rId53">
+      <w:hyperlink r:id="rId54">
         <w:r>
           <w:rPr>
             <w:rStyle w:val="Hyperlink"/>
@@ -1761,7 +1758,7 @@
       <w:r>
         <w:t xml:space="preserve"> </w:t>
       </w:r>
-      <w:hyperlink r:id="rId54">
+      <w:hyperlink r:id="rId55">
         <w:r>
           <w:rPr>
             <w:rStyle w:val="Hyperlink"/>
@@ -1805,7 +1802,7 @@
       <w:r>
         <w:t xml:space="preserve"> </w:t>
       </w:r>
-      <w:hyperlink r:id="rId55">
+      <w:hyperlink r:id="rId56">
         <w:r>
           <w:rPr>
             <w:rStyle w:val="Hyperlink"/>
@@ -1831,7 +1828,7 @@
       <w:r>
         <w:t xml:space="preserve"> </w:t>
       </w:r>
-      <w:hyperlink r:id="rId52">
+      <w:hyperlink r:id="rId53">
         <w:r>
           <w:rPr>
             <w:rStyle w:val="Hyperlink"/>
@@ -1854,7 +1851,7 @@
       <w:r>
         <w:t xml:space="preserve"> </w:t>
       </w:r>
-      <w:hyperlink r:id="rId56">
+      <w:hyperlink r:id="rId57">
         <w:r>
           <w:rPr>
             <w:rStyle w:val="Hyperlink"/>
@@ -1868,7 +1865,7 @@
       <w:r>
         <w:t xml:space="preserve"> </w:t>
       </w:r>
-      <w:hyperlink r:id="rId57">
+      <w:hyperlink r:id="rId58">
         <w:r>
           <w:rPr>
             <w:rStyle w:val="Hyperlink"/>
@@ -1885,7 +1882,7 @@
       <w:r>
         <w:t xml:space="preserve"> </w:t>
       </w:r>
-      <w:hyperlink r:id="rId58">
+      <w:hyperlink r:id="rId59">
         <w:r>
           <w:rPr>
             <w:rStyle w:val="Hyperlink"/>
@@ -1936,7 +1933,7 @@
         </w:numPr>
       </w:pPr>
       <w:r>
-        <w:t xml:space="preserve">Optimization of the delivery operations for the middleware capability, in all the service management areas. Establishing standards and best practices globally for all the middleware installations in DXC. Supporting the development of automation (python, shell) and the delivery team of all the accounts worldwide for any technical concern.</w:t>
+        <w:t xml:space="preserve">Optimization of the delivery operations for the middleware capability, in all the service management areas. Establishing standards and best practices globally for all the middleware installations in DXC. Supporting the development of automation (python, shell) and the development of automation (python, shell) and the delivery team of all the accounts worldwide for any technical concern.</w:t>
       </w:r>
     </w:p>
     <w:p>
@@ -1967,11 +1964,11 @@
       <w:pPr>
         <w:pStyle w:val="Heading3"/>
       </w:pPr>
-      <w:bookmarkStart w:id="59" w:name="computer-sciences-corporation-csc"/>
+      <w:bookmarkStart w:id="60" w:name="computer-sciences-corporation-csc"/>
       <w:r>
         <w:t xml:space="preserve">Computer Sciences Corporation (CSC)</w:t>
       </w:r>
-      <w:bookmarkEnd w:id="59"/>
+      <w:bookmarkEnd w:id="60"/>
     </w:p>
     <w:p>
       <w:pPr>
@@ -2261,11 +2258,11 @@
       <w:pPr>
         <w:pStyle w:val="Heading3"/>
       </w:pPr>
-      <w:bookmarkStart w:id="60" w:name="previous-relevant-work-experience"/>
+      <w:bookmarkStart w:id="61" w:name="previous-relevant-work-experience"/>
       <w:r>
         <w:t xml:space="preserve">Previous Relevant Work Experience</w:t>
       </w:r>
-      <w:bookmarkEnd w:id="60"/>
+      <w:bookmarkEnd w:id="61"/>
     </w:p>
     <w:p>
       <w:pPr>
@@ -2418,11 +2415,11 @@
       <w:pPr>
         <w:pStyle w:val="Heading3"/>
       </w:pPr>
-      <w:bookmarkStart w:id="61" w:name="previous-work-rewardsrecognition"/>
+      <w:bookmarkStart w:id="62" w:name="previous-work-rewardsrecognition"/>
       <w:r>
         <w:t xml:space="preserve">Previous work Rewards/Recognition</w:t>
       </w:r>
-      <w:bookmarkEnd w:id="61"/>
+      <w:bookmarkEnd w:id="62"/>
     </w:p>
     <w:p>
       <w:pPr>
@@ -2431,7 +2428,7 @@
           <w:ilvl w:val="0"/>
         </w:numPr>
       </w:pPr>
-      <w:hyperlink r:id="rId62">
+      <w:hyperlink r:id="rId63">
         <w:r>
           <w:rPr>
             <w:rStyle w:val="Hyperlink"/>
@@ -2453,7 +2450,7 @@
           <w:ilvl w:val="0"/>
         </w:numPr>
       </w:pPr>
-      <w:hyperlink r:id="rId63">
+      <w:hyperlink r:id="rId64">
         <w:r>
           <w:rPr>
             <w:rStyle w:val="Hyperlink"/>
@@ -2472,11 +2469,11 @@
       <w:pPr>
         <w:pStyle w:val="Heading3"/>
       </w:pPr>
-      <w:bookmarkStart w:id="64" w:name="industry-experience"/>
+      <w:bookmarkStart w:id="65" w:name="industry-experience"/>
       <w:r>
         <w:t xml:space="preserve">Industry Experience</w:t>
       </w:r>
-      <w:bookmarkEnd w:id="64"/>
+      <w:bookmarkEnd w:id="65"/>
     </w:p>
     <w:p>
       <w:pPr>
@@ -2549,11 +2546,11 @@
       <w:pPr>
         <w:pStyle w:val="Heading2"/>
       </w:pPr>
-      <w:bookmarkStart w:id="65" w:name="education-and-other"/>
+      <w:bookmarkStart w:id="66" w:name="education-and-other"/>
       <w:r>
         <w:t xml:space="preserve">Education and other</w:t>
       </w:r>
-      <w:bookmarkEnd w:id="65"/>
+      <w:bookmarkEnd w:id="66"/>
     </w:p>
     <w:p>
       <w:pPr>
@@ -2588,14 +2585,21 @@
       </w:r>
     </w:p>
     <w:p>
+      <w:r>
+        <w:pict>
+          <v:rect style="width:0;height:1.5pt" o:hralign="center" o:hrstd="t" o:hr="t"/>
+        </w:pict>
+      </w:r>
+    </w:p>
+    <w:p>
       <w:pPr>
         <w:pStyle w:val="Heading3"/>
       </w:pPr>
-      <w:bookmarkStart w:id="66" w:name="Xc275a009b2723d9d23471983f60a0181266c86a"/>
+      <w:bookmarkStart w:id="67" w:name="Xc275a009b2723d9d23471983f60a0181266c86a"/>
       <w:r>
         <w:t xml:space="preserve">Certifications (Professional Activities, Certifications, and Training Attended)</w:t>
       </w:r>
-      <w:bookmarkEnd w:id="66"/>
+      <w:bookmarkEnd w:id="67"/>
     </w:p>
     <w:p>
       <w:pPr>
@@ -2745,11 +2749,11 @@
       <w:pPr>
         <w:pStyle w:val="Heading3"/>
       </w:pPr>
-      <w:bookmarkStart w:id="67" w:name="languages"/>
+      <w:bookmarkStart w:id="68" w:name="languages"/>
       <w:r>
         <w:t xml:space="preserve">Languages</w:t>
       </w:r>
-      <w:bookmarkEnd w:id="67"/>
+      <w:bookmarkEnd w:id="68"/>
     </w:p>
     <w:p>
       <w:pPr>
@@ -2795,11 +2799,11 @@
       <w:pPr>
         <w:pStyle w:val="Heading3"/>
       </w:pPr>
-      <w:bookmarkStart w:id="68" w:name="hobbiespersonal"/>
+      <w:bookmarkStart w:id="69" w:name="hobbiespersonal"/>
       <w:r>
         <w:t xml:space="preserve">Hobbies/personal</w:t>
       </w:r>
-      <w:bookmarkEnd w:id="68"/>
+      <w:bookmarkEnd w:id="69"/>
     </w:p>
     <w:p>
       <w:pPr>

</xml_diff>

<commit_message>
Deploying to gh-pages from @ bbourdin/resume@7146a7187b83a0a3ca90625045fc5d03ba0a31f4 🚀
</commit_message>
<xml_diff>
--- a/Benoit-Bourdin-resume.docx
+++ b/Benoit-Bourdin-resume.docx
@@ -729,9 +729,6 @@
         <w:pStyle w:val="BlockText"/>
       </w:pPr>
       <w:r>
-        <w:t xml:space="preserve">"</w:t>
-      </w:r>
-      <w:r>
         <w:t xml:space="preserve">“</w:t>
       </w:r>
       <w:r>
@@ -784,9 +781,6 @@
         <w:pStyle w:val="BlockText"/>
       </w:pPr>
       <w:r>
-        <w:t xml:space="preserve">"</w:t>
-      </w:r>
-      <w:r>
         <w:t xml:space="preserve">“</w:t>
       </w:r>
       <w:r>
@@ -797,41 +791,6 @@
       </w:r>
       <w:r>
         <w:t xml:space="preserve">”</w:t>
-      </w:r>
-    </w:p>
-    <w:p>
-      <w:pPr>
-        <w:pStyle w:val="BlockText"/>
-        <w:pStyle w:val="BlockText"/>
-      </w:pPr>
-      <w:r>
-        <w:t xml:space="preserve">Director of IT applications - Media &amp; Entertainment</w:t>
-      </w:r>
-    </w:p>
-    <w:p>
-      <w:pPr>
-        <w:pStyle w:val="BlockText"/>
-      </w:pPr>
-      <w:r>
-        <w:t xml:space="preserve">“</w:t>
-      </w:r>
-      <w:r>
-        <w:rPr>
-          <w:i/>
-        </w:rPr>
-        <w:t xml:space="preserve">Benoit is very knowledgeable within his domain, he is able to answer all the questions we have. If he doesn’t have the answer, he will diligently research them and respond without us having to remind him.</w:t>
-      </w:r>
-      <w:r>
-        <w:t xml:space="preserve">”</w:t>
-      </w:r>
-    </w:p>
-    <w:p>
-      <w:pPr>
-        <w:pStyle w:val="BlockText"/>
-        <w:pStyle w:val="BlockText"/>
-      </w:pPr>
-      <w:r>
-        <w:t xml:space="preserve">Project manager - Media &amp; Entertainment"</w:t>
       </w:r>
     </w:p>
     <w:p>
@@ -1767,7 +1726,7 @@
         </w:r>
       </w:hyperlink>
       <w:r>
-        <w:t xml:space="preserve">), supervisor of the middleware team.</w:t>
+        <w:t xml:space="preserve">), team leader/supervisor of the middleware team.</w:t>
       </w:r>
       <w:r>
         <w:t xml:space="preserve"> </w:t>

</xml_diff>

<commit_message>
Deploying to gh-pages from @ bbourdin/resume@8cdc47caad77f3079cdd2068f96abe8e8fd9c078 🚀
</commit_message>
<xml_diff>
--- a/Benoit-Bourdin-resume.docx
+++ b/Benoit-Bourdin-resume.docx
@@ -346,7 +346,7 @@
               <w:jc w:val="left"/>
             </w:pPr>
             <w:r>
-              <w:t xml:space="preserve">💬</w:t>
+              <w:t xml:space="preserve">💭</w:t>
             </w:r>
             <w:r>
               <w:t xml:space="preserve"> </w:t>
@@ -559,7 +559,22 @@
         <w:pStyle w:val="FirstParagraph"/>
       </w:pPr>
       <w:r>
-        <w:t xml:space="preserve">Benoit is</w:t>
+        <w:t xml:space="preserve">Benoit is the</w:t>
+      </w:r>
+      <w:r>
+        <w:t xml:space="preserve"> </w:t>
+      </w:r>
+      <w:r>
+        <w:rPr>
+          <w:b/>
+        </w:rPr>
+        <w:t xml:space="preserve">Product Owner of the DXC central Agile/DevOps platform</w:t>
+      </w:r>
+      <w:r>
+        <w:t xml:space="preserve"> </w:t>
+      </w:r>
+      <w:r>
+        <w:t xml:space="preserve">to 28,000 active users, and is</w:t>
       </w:r>
       <w:r>
         <w:t xml:space="preserve"> </w:t>
@@ -583,7 +598,7 @@
         <w:rPr>
           <w:b/>
         </w:rPr>
-        <w:t xml:space="preserve">DevOps and Agile transformation</w:t>
+        <w:t xml:space="preserve">Agile/DevOps transformation</w:t>
       </w:r>
       <w:r>
         <w:t xml:space="preserve"> </w:t>
@@ -619,22 +634,7 @@
         <w:t xml:space="preserve"> </w:t>
       </w:r>
       <w:r>
-        <w:t xml:space="preserve">culture, practices and the tools. He is also contributing as</w:t>
-      </w:r>
-      <w:r>
-        <w:t xml:space="preserve"> </w:t>
-      </w:r>
-      <w:r>
-        <w:rPr>
-          <w:b/>
-        </w:rPr>
-        <w:t xml:space="preserve">product owner of the DXC central DevOps/Agile platform</w:t>
-      </w:r>
-      <w:r>
-        <w:t xml:space="preserve"> </w:t>
-      </w:r>
-      <w:r>
-        <w:t xml:space="preserve">to 28,000 active users, in several communities of practice and for pre-sales.</w:t>
+        <w:t xml:space="preserve">culture, practices and the tools. He is also contributing in several communities of practice and for pre-sales.</w:t>
       </w:r>
     </w:p>
     <w:p>
@@ -646,19 +646,1800 @@
       </w:r>
     </w:p>
     <w:p>
+      <w:pPr>
+        <w:pStyle w:val="BodyText"/>
+      </w:pPr>
+      <w:r>
+        <w:rPr>
+          <w:b/>
+        </w:rPr>
+        <w:t xml:space="preserve">More details below</w:t>
+      </w:r>
+      <w:r>
+        <w:t xml:space="preserve">:</w:t>
+      </w:r>
+    </w:p>
+    <w:p>
+      <w:pPr>
+        <w:pStyle w:val="BodyText"/>
+      </w:pPr>
+      <w:r>
+        <w:t xml:space="preserve">👉</w:t>
+      </w:r>
+      <w:r>
+        <w:t xml:space="preserve"> </w:t>
+      </w:r>
+      <w:hyperlink w:anchor="portfolio-of-managed-products">
+        <w:r>
+          <w:rPr>
+            <w:rStyle w:val="Hyperlink"/>
+          </w:rPr>
+          <w:t xml:space="preserve">Portfolio of managed products</w:t>
+        </w:r>
+      </w:hyperlink>
+      <w:r>
+        <w:t xml:space="preserve"> </w:t>
+      </w:r>
+      <w:r>
+        <w:t xml:space="preserve">/</w:t>
+      </w:r>
+      <w:r>
+        <w:t xml:space="preserve"> </w:t>
+      </w:r>
+      <w:hyperlink w:anchor="some-of-the-teams-i-could-lead">
+        <w:r>
+          <w:rPr>
+            <w:rStyle w:val="Hyperlink"/>
+          </w:rPr>
+          <w:t xml:space="preserve">Some of the Teams I could lead</w:t>
+        </w:r>
+      </w:hyperlink>
+      <w:r>
+        <w:t xml:space="preserve"> </w:t>
+      </w:r>
+      <w:r>
+        <w:t xml:space="preserve">/</w:t>
+      </w:r>
+      <w:r>
+        <w:t xml:space="preserve"> </w:t>
+      </w:r>
+      <w:hyperlink w:anchor="recent-performance">
+        <w:r>
+          <w:rPr>
+            <w:rStyle w:val="Hyperlink"/>
+          </w:rPr>
+          <w:t xml:space="preserve">Recent performance</w:t>
+        </w:r>
+      </w:hyperlink>
+    </w:p>
+    <w:p>
+      <w:pPr>
+        <w:pStyle w:val="BodyText"/>
+      </w:pPr>
+      <w:r>
+        <w:t xml:space="preserve">👉</w:t>
+      </w:r>
+      <w:r>
+        <w:t xml:space="preserve"> </w:t>
+      </w:r>
+      <w:hyperlink w:anchor="experience">
+        <w:r>
+          <w:rPr>
+            <w:rStyle w:val="Hyperlink"/>
+          </w:rPr>
+          <w:t xml:space="preserve">Experience</w:t>
+        </w:r>
+      </w:hyperlink>
+      <w:r>
+        <w:t xml:space="preserve"> </w:t>
+      </w:r>
+      <w:r>
+        <w:t xml:space="preserve">/</w:t>
+      </w:r>
+      <w:r>
+        <w:t xml:space="preserve"> </w:t>
+      </w:r>
+      <w:hyperlink w:anchor="skills">
+        <w:r>
+          <w:rPr>
+            <w:rStyle w:val="Hyperlink"/>
+          </w:rPr>
+          <w:t xml:space="preserve">Skills</w:t>
+        </w:r>
+      </w:hyperlink>
+      <w:r>
+        <w:t xml:space="preserve"> </w:t>
+      </w:r>
+      <w:r>
+        <w:t xml:space="preserve">/</w:t>
+      </w:r>
+      <w:r>
+        <w:t xml:space="preserve"> </w:t>
+      </w:r>
+      <w:hyperlink w:anchor="experience-detailed">
+        <w:r>
+          <w:rPr>
+            <w:rStyle w:val="Hyperlink"/>
+          </w:rPr>
+          <w:t xml:space="preserve">Experience detailed</w:t>
+        </w:r>
+      </w:hyperlink>
+      <w:r>
+        <w:t xml:space="preserve"> </w:t>
+      </w:r>
+      <w:r>
+        <w:t xml:space="preserve">/</w:t>
+      </w:r>
+      <w:r>
+        <w:t xml:space="preserve"> </w:t>
+      </w:r>
+      <w:hyperlink w:anchor="education-and-other">
+        <w:r>
+          <w:rPr>
+            <w:rStyle w:val="Hyperlink"/>
+          </w:rPr>
+          <w:t xml:space="preserve">Education and other</w:t>
+        </w:r>
+      </w:hyperlink>
+    </w:p>
+    <w:p>
       <w:r>
         <w:br w:type="page"/>
       </w:r>
     </w:p>
     <w:p>
       <w:pPr>
+        <w:pStyle w:val="Heading2"/>
+      </w:pPr>
+      <w:bookmarkStart w:id="38" w:name="portfolio-of-managed-products"/>
+      <w:r>
+        <w:t xml:space="preserve">Portfolio of managed products</w:t>
+      </w:r>
+      <w:bookmarkEnd w:id="38"/>
+    </w:p>
+    <w:p>
+      <w:pPr>
+        <w:pStyle w:val="FirstParagraph"/>
+      </w:pPr>
+      <w:r>
+        <w:drawing>
+          <wp:inline>
+            <wp:extent cx="5334000" cy="2071789"/>
+            <wp:effectExtent b="0" l="0" r="0" t="0"/>
+            <wp:docPr descr="" title="" id="1" name="Picture"/>
+            <a:graphic>
+              <a:graphicData uri="http://schemas.openxmlformats.org/drawingml/2006/picture">
+                <pic:pic>
+                  <pic:nvPicPr>
+                    <pic:cNvPr descr="img/devcloud-all.png" id="0" name="Picture"/>
+                    <pic:cNvPicPr>
+                      <a:picLocks noChangeArrowheads="1" noChangeAspect="1"/>
+                    </pic:cNvPicPr>
+                  </pic:nvPicPr>
+                  <pic:blipFill>
+                    <a:blip r:embed="rId39"/>
+                    <a:stretch>
+                      <a:fillRect/>
+                    </a:stretch>
+                  </pic:blipFill>
+                  <pic:spPr bwMode="auto">
+                    <a:xfrm>
+                      <a:off x="0" y="0"/>
+                      <a:ext cx="5334000" cy="2071789"/>
+                    </a:xfrm>
+                    <a:prstGeom prst="rect">
+                      <a:avLst/>
+                    </a:prstGeom>
+                    <a:noFill/>
+                    <a:ln w="9525">
+                      <a:noFill/>
+                      <a:headEnd/>
+                      <a:tailEnd/>
+                    </a:ln>
+                  </pic:spPr>
+                </pic:pic>
+              </a:graphicData>
+            </a:graphic>
+          </wp:inline>
+        </w:drawing>
+      </w:r>
+    </w:p>
+    <w:p>
+      <w:pPr>
         <w:pStyle w:val="Heading3"/>
       </w:pPr>
-      <w:bookmarkStart w:id="38" w:name="recent-performance"/>
+      <w:bookmarkStart w:id="40" w:name="dxc-devcloud-product-owner-in-2021-2022"/>
+      <w:r>
+        <w:rPr>
+          <w:i/>
+        </w:rPr>
+        <w:t xml:space="preserve">DXC DevCloud (Product Owner in 2021-2022)</w:t>
+      </w:r>
+      <w:bookmarkEnd w:id="40"/>
+    </w:p>
+    <w:p>
+      <w:pPr>
+        <w:pStyle w:val="FirstParagraph"/>
+      </w:pPr>
+      <w:r>
+        <w:rPr>
+          <w:b/>
+        </w:rPr>
+        <w:t xml:space="preserve">Users 👨</w:t>
+      </w:r>
+      <w:r>
+        <w:t xml:space="preserve">:</w:t>
+      </w:r>
+      <w:r>
+        <w:t xml:space="preserve"> </w:t>
+      </w:r>
+      <w:r>
+        <w:rPr>
+          <w:b/>
+        </w:rPr>
+        <w:t xml:space="preserve">28,000</w:t>
+      </w:r>
+      <w:r>
+        <w:t xml:space="preserve"> </w:t>
+      </w:r>
+      <w:r>
+        <w:t xml:space="preserve">(active) users, who deliver software using Agile/DevOps practices in a central platform.</w:t>
+      </w:r>
+    </w:p>
+    <w:p>
+      <w:pPr>
+        <w:pStyle w:val="BodyText"/>
+      </w:pPr>
+      <w:r>
+        <w:rPr>
+          <w:b/>
+        </w:rPr>
+        <w:t xml:space="preserve">Business value 💰</w:t>
+      </w:r>
+      <w:r>
+        <w:t xml:space="preserve">: More IP, agility, speed and quality of the IT services to</w:t>
+      </w:r>
+      <w:r>
+        <w:t xml:space="preserve"> </w:t>
+      </w:r>
+      <w:r>
+        <w:rPr>
+          <w:b/>
+        </w:rPr>
+        <w:t xml:space="preserve">900+ customers</w:t>
+      </w:r>
+      <w:r>
+        <w:t xml:space="preserve">.</w:t>
+      </w:r>
+    </w:p>
+    <w:p>
+      <w:pPr>
+        <w:pStyle w:val="BodyText"/>
+      </w:pPr>
+      <w:r>
+        <w:rPr>
+          <w:b/>
+        </w:rPr>
+        <w:t xml:space="preserve">Technology 🚀</w:t>
+      </w:r>
+      <w:r>
+        <w:t xml:space="preserve">: AWS, Kubernetes, Terraform, CloudFormation, Ansible, Helm… to deploy</w:t>
+      </w:r>
+      <w:r>
+        <w:t xml:space="preserve"> </w:t>
+      </w:r>
+      <w:r>
+        <w:rPr>
+          <w:b/>
+        </w:rPr>
+        <w:t xml:space="preserve">Jira, GitHub, Jenkins, Artifactory, Confluence</w:t>
+      </w:r>
+      <w:r>
+        <w:t xml:space="preserve"> </w:t>
+      </w:r>
+      <w:r>
+        <w:t xml:space="preserve">using 38 CI/CD pipelines.</w:t>
+      </w:r>
+    </w:p>
+    <w:p>
+      <w:pPr>
+        <w:pStyle w:val="BodyText"/>
+      </w:pPr>
+      <w:r>
+        <w:rPr>
+          <w:b/>
+        </w:rPr>
+        <w:t xml:space="preserve">Team 👥</w:t>
+      </w:r>
+      <w:r>
+        <w:t xml:space="preserve">: 3 proxy product owners,</w:t>
+      </w:r>
+      <w:r>
+        <w:t xml:space="preserve"> </w:t>
+      </w:r>
+      <w:r>
+        <w:rPr>
+          <w:b/>
+        </w:rPr>
+        <w:t xml:space="preserve">15 DevOps engineers</w:t>
+      </w:r>
+      <w:r>
+        <w:t xml:space="preserve"> </w:t>
+      </w:r>
+      <w:r>
+        <w:t xml:space="preserve">and our bot 🤖 for 70% of the requests.</w:t>
+      </w:r>
+    </w:p>
+    <w:p>
+      <w:pPr>
+        <w:pStyle w:val="Compact"/>
+        <w:numPr>
+          <w:numId w:val="1001"/>
+          <w:ilvl w:val="0"/>
+        </w:numPr>
+      </w:pPr>
+      <w:r>
+        <w:rPr>
+          <w:b/>
+        </w:rPr>
+        <w:t xml:space="preserve">Measuring 💹</w:t>
+      </w:r>
+      <w:r>
+        <w:t xml:space="preserve"> </w:t>
+      </w:r>
+      <w:r>
+        <w:t xml:space="preserve">in every sprint review the development/service and improvement. Made</w:t>
+      </w:r>
+      <w:r>
+        <w:t xml:space="preserve"> </w:t>
+      </w:r>
+      <w:r>
+        <w:rPr>
+          <w:b/>
+        </w:rPr>
+        <w:t xml:space="preserve">transparent</w:t>
+      </w:r>
+      <w:r>
+        <w:t xml:space="preserve"> </w:t>
+      </w:r>
+      <w:r>
+        <w:t xml:space="preserve">🙆‍♀️ 300</w:t>
+      </w:r>
+      <w:r>
+        <w:t xml:space="preserve"> </w:t>
+      </w:r>
+      <w:r>
+        <w:rPr>
+          <w:b/>
+        </w:rPr>
+        <w:t xml:space="preserve">risks and debts</w:t>
+      </w:r>
+      <w:r>
+        <w:t xml:space="preserve"> </w:t>
+      </w:r>
+      <w:r>
+        <w:t xml:space="preserve">in the backlog, and</w:t>
+      </w:r>
+      <w:r>
+        <w:t xml:space="preserve"> </w:t>
+      </w:r>
+      <w:r>
+        <w:rPr>
+          <w:b/>
+        </w:rPr>
+        <w:t xml:space="preserve">managed</w:t>
+      </w:r>
+      <w:r>
+        <w:t xml:space="preserve"> </w:t>
+      </w:r>
+      <w:r>
+        <w:t xml:space="preserve">it with an impact/probability matrix.</w:t>
+      </w:r>
+    </w:p>
+    <w:p>
+      <w:pPr>
+        <w:pStyle w:val="Compact"/>
+        <w:numPr>
+          <w:numId w:val="1001"/>
+          <w:ilvl w:val="0"/>
+        </w:numPr>
+      </w:pPr>
+      <w:r>
+        <w:t xml:space="preserve">Supported the team on 50 knowledge risks, making a</w:t>
+      </w:r>
+      <w:r>
+        <w:t xml:space="preserve"> </w:t>
+      </w:r>
+      <w:r>
+        <w:rPr>
+          <w:b/>
+        </w:rPr>
+        <w:t xml:space="preserve">huge effective learning</w:t>
+      </w:r>
+      <w:r>
+        <w:t xml:space="preserve"> </w:t>
+      </w:r>
+      <w:r>
+        <w:t xml:space="preserve">🏫 to the team.</w:t>
+      </w:r>
+    </w:p>
+    <w:p>
+      <w:pPr>
+        <w:pStyle w:val="Compact"/>
+        <w:numPr>
+          <w:numId w:val="1001"/>
+          <w:ilvl w:val="0"/>
+        </w:numPr>
+      </w:pPr>
+      <w:r>
+        <w:rPr>
+          <w:b/>
+        </w:rPr>
+        <w:t xml:space="preserve">Improved</w:t>
+      </w:r>
+      <w:r>
+        <w:t xml:space="preserve"> </w:t>
+      </w:r>
+      <w:r>
+        <w:t xml:space="preserve">📈</w:t>
+      </w:r>
+      <w:r>
+        <w:t xml:space="preserve"> </w:t>
+      </w:r>
+      <w:r>
+        <w:rPr>
+          <w:b/>
+        </w:rPr>
+        <w:t xml:space="preserve">NPS to +95%</w:t>
+      </w:r>
+      <w:r>
+        <w:t xml:space="preserve">, availability from 97% to 99.6%, MTTR from 7 to 1 day, and unblocked the delivery of the other 400 work items which are including</w:t>
+      </w:r>
+      <w:r>
+        <w:t xml:space="preserve"> </w:t>
+      </w:r>
+      <w:r>
+        <w:rPr>
+          <w:b/>
+        </w:rPr>
+        <w:t xml:space="preserve">features</w:t>
+      </w:r>
+      <w:r>
+        <w:t xml:space="preserve">.</w:t>
+      </w:r>
+    </w:p>
+    <w:p>
+      <w:r>
+        <w:pict>
+          <v:rect style="width:0;height:1.5pt" o:hralign="center" o:hrstd="t" o:hr="t"/>
+        </w:pict>
+      </w:r>
+    </w:p>
+    <w:p>
+      <w:pPr>
+        <w:pStyle w:val="FirstParagraph"/>
+      </w:pPr>
+      <w:r>
+        <w:drawing>
+          <wp:inline>
+            <wp:extent cx="5334000" cy="1079772"/>
+            <wp:effectExtent b="0" l="0" r="0" t="0"/>
+            <wp:docPr descr="" title="" id="1" name="Picture"/>
+            <a:graphic>
+              <a:graphicData uri="http://schemas.openxmlformats.org/drawingml/2006/picture">
+                <pic:pic>
+                  <pic:nvPicPr>
+                    <pic:cNvPr descr="img/platform-x-all.png" id="0" name="Picture"/>
+                    <pic:cNvPicPr>
+                      <a:picLocks noChangeArrowheads="1" noChangeAspect="1"/>
+                    </pic:cNvPicPr>
+                  </pic:nvPicPr>
+                  <pic:blipFill>
+                    <a:blip r:embed="rId41"/>
+                    <a:stretch>
+                      <a:fillRect/>
+                    </a:stretch>
+                  </pic:blipFill>
+                  <pic:spPr bwMode="auto">
+                    <a:xfrm>
+                      <a:off x="0" y="0"/>
+                      <a:ext cx="5334000" cy="1079772"/>
+                    </a:xfrm>
+                    <a:prstGeom prst="rect">
+                      <a:avLst/>
+                    </a:prstGeom>
+                    <a:noFill/>
+                    <a:ln w="9525">
+                      <a:noFill/>
+                      <a:headEnd/>
+                      <a:tailEnd/>
+                    </a:ln>
+                  </pic:spPr>
+                </pic:pic>
+              </a:graphicData>
+            </a:graphic>
+          </wp:inline>
+        </w:drawing>
+      </w:r>
+    </w:p>
+    <w:p>
+      <w:pPr>
+        <w:pStyle w:val="Heading3"/>
+      </w:pPr>
+      <w:bookmarkStart w:id="43" w:name="X9202305541ac4bebc6848bdfe5dda58a5ed24d5"/>
+      <w:hyperlink r:id="rId42">
+        <w:r>
+          <w:rPr>
+            <w:rStyle w:val="Hyperlink"/>
+            <w:i/>
+          </w:rPr>
+          <w:t xml:space="preserve">Platform-X</w:t>
+        </w:r>
+      </w:hyperlink>
+      <w:r>
+        <w:rPr>
+          <w:i/>
+        </w:rPr>
+        <w:t xml:space="preserve"> </w:t>
+      </w:r>
+      <w:r>
+        <w:rPr>
+          <w:i/>
+        </w:rPr>
+        <w:t xml:space="preserve">Content Middleware (Product Owner in 2018-2019)</w:t>
+      </w:r>
+      <w:bookmarkEnd w:id="43"/>
+    </w:p>
+    <w:p>
+      <w:pPr>
+        <w:pStyle w:val="FirstParagraph"/>
+      </w:pPr>
+      <w:r>
+        <w:rPr>
+          <w:b/>
+        </w:rPr>
+        <w:t xml:space="preserve">Users 👨</w:t>
+      </w:r>
+      <w:r>
+        <w:t xml:space="preserve">:</w:t>
+      </w:r>
+      <w:r>
+        <w:t xml:space="preserve"> </w:t>
+      </w:r>
+      <w:r>
+        <w:rPr>
+          <w:b/>
+        </w:rPr>
+        <w:t xml:space="preserve">3.3M users</w:t>
+      </w:r>
+      <w:r>
+        <w:t xml:space="preserve"> </w:t>
+      </w:r>
+      <w:r>
+        <w:t xml:space="preserve">managing the IT estate of</w:t>
+      </w:r>
+      <w:r>
+        <w:t xml:space="preserve"> </w:t>
+      </w:r>
+      <w:r>
+        <w:rPr>
+          <w:b/>
+        </w:rPr>
+        <w:t xml:space="preserve">450+ customers</w:t>
+      </w:r>
+      <w:r>
+        <w:t xml:space="preserve">. -</w:t>
+      </w:r>
+      <w:r>
+        <w:t xml:space="preserve"> </w:t>
+      </w:r>
+      <w:r>
+        <w:rPr>
+          <w:b/>
+        </w:rPr>
+        <w:t xml:space="preserve">Team 👥</w:t>
+      </w:r>
+      <w:r>
+        <w:t xml:space="preserve">:</w:t>
+      </w:r>
+      <w:r>
+        <w:t xml:space="preserve"> </w:t>
+      </w:r>
+      <w:r>
+        <w:rPr>
+          <w:b/>
+        </w:rPr>
+        <w:t xml:space="preserve">5 engineers</w:t>
+      </w:r>
+      <w:r>
+        <w:t xml:space="preserve">.</w:t>
+      </w:r>
+    </w:p>
+    <w:p>
+      <w:pPr>
+        <w:pStyle w:val="BodyText"/>
+      </w:pPr>
+      <w:r>
+        <w:rPr>
+          <w:b/>
+        </w:rPr>
+        <w:t xml:space="preserve">Business value 🤑</w:t>
+      </w:r>
+      <w:r>
+        <w:t xml:space="preserve">: Discovery/monitoring of</w:t>
+      </w:r>
+      <w:r>
+        <w:t xml:space="preserve"> </w:t>
+      </w:r>
+      <w:r>
+        <w:rPr>
+          <w:b/>
+        </w:rPr>
+        <w:t xml:space="preserve">hundreds of</w:t>
+      </w:r>
+      <w:r>
+        <w:t xml:space="preserve"> </w:t>
+      </w:r>
+      <w:r>
+        <w:t xml:space="preserve">middleware</w:t>
+      </w:r>
+      <w:r>
+        <w:t xml:space="preserve"> </w:t>
+      </w:r>
+      <w:r>
+        <w:rPr>
+          <w:b/>
+        </w:rPr>
+        <w:t xml:space="preserve">instances</w:t>
+      </w:r>
+      <w:r>
+        <w:t xml:space="preserve"> </w:t>
+      </w:r>
+      <w:r>
+        <w:t xml:space="preserve">in</w:t>
+      </w:r>
+      <w:r>
+        <w:t xml:space="preserve"> </w:t>
+      </w:r>
+      <w:r>
+        <w:rPr>
+          <w:i/>
+          <w:b/>
+        </w:rPr>
+        <w:t xml:space="preserve">few hours</w:t>
+      </w:r>
+      <w:r>
+        <w:t xml:space="preserve">.</w:t>
+      </w:r>
+      <w:r>
+        <w:t xml:space="preserve"> </w:t>
+      </w:r>
+      <w:r>
+        <w:rPr>
+          <w:b/>
+        </w:rPr>
+        <w:t xml:space="preserve">50-75% automated resolution</w:t>
+      </w:r>
+      <w:r>
+        <w:t xml:space="preserve"> </w:t>
+      </w:r>
+      <w:r>
+        <w:t xml:space="preserve">of incidents.</w:t>
+      </w:r>
+    </w:p>
+    <w:p>
+      <w:pPr>
+        <w:pStyle w:val="BodyText"/>
+      </w:pPr>
+      <w:r>
+        <w:rPr>
+          <w:b/>
+        </w:rPr>
+        <w:t xml:space="preserve">Technology 🚀</w:t>
+      </w:r>
+      <w:r>
+        <w:t xml:space="preserve">: ServiceNow (CMDB, Flow, Incident), Microfocus UD, Nagios, API, JSON, Python.</w:t>
+      </w:r>
+    </w:p>
+    <w:p>
+      <w:pPr>
+        <w:pStyle w:val="Compact"/>
+        <w:numPr>
+          <w:numId w:val="1002"/>
+          <w:ilvl w:val="0"/>
+        </w:numPr>
+      </w:pPr>
+      <w:r>
+        <w:rPr>
+          <w:b/>
+        </w:rPr>
+        <w:t xml:space="preserve">Initial technical design</w:t>
+      </w:r>
+      <w:r>
+        <w:t xml:space="preserve">, roadmap, resource</w:t>
+      </w:r>
+      <w:r>
+        <w:t xml:space="preserve"> </w:t>
+      </w:r>
+      <w:r>
+        <w:rPr>
+          <w:b/>
+        </w:rPr>
+        <w:t xml:space="preserve">hiring</w:t>
+      </w:r>
+      <w:r>
+        <w:t xml:space="preserve">. Development to support the</w:t>
+      </w:r>
+      <w:r>
+        <w:t xml:space="preserve"> </w:t>
+      </w:r>
+      <w:r>
+        <w:rPr>
+          <w:b/>
+        </w:rPr>
+        <w:t xml:space="preserve">5 most common middleware products</w:t>
+      </w:r>
+      <w:r>
+        <w:t xml:space="preserve">, automated discovery, monitoring the top #10 metrics and automated resolution of the top #10 incidents.</w:t>
+      </w:r>
+    </w:p>
+    <w:p>
+      <w:pPr>
+        <w:pStyle w:val="Compact"/>
+        <w:numPr>
+          <w:numId w:val="1002"/>
+          <w:ilvl w:val="0"/>
+        </w:numPr>
+      </w:pPr>
+      <w:r>
+        <w:t xml:space="preserve">Improved the</w:t>
+      </w:r>
+      <w:r>
+        <w:t xml:space="preserve"> </w:t>
+      </w:r>
+      <w:r>
+        <w:rPr>
+          <w:b/>
+        </w:rPr>
+        <w:t xml:space="preserve">coordination</w:t>
+      </w:r>
+      <w:r>
+        <w:t xml:space="preserve"> </w:t>
+      </w:r>
+      <w:r>
+        <w:t xml:space="preserve">for the end-to-end integration including external vendors,</w:t>
+      </w:r>
+      <w:r>
+        <w:t xml:space="preserve"> </w:t>
+      </w:r>
+      <w:r>
+        <w:rPr>
+          <w:b/>
+        </w:rPr>
+        <w:t xml:space="preserve">from</w:t>
+      </w:r>
+      <w:r>
+        <w:rPr>
+          <w:b/>
+        </w:rPr>
+        <w:t xml:space="preserve"> </w:t>
+      </w:r>
+      <w:r>
+        <w:rPr>
+          <w:i/>
+          <w:b/>
+        </w:rPr>
+        <w:t xml:space="preserve">months</w:t>
+      </w:r>
+      <w:r>
+        <w:rPr>
+          <w:b/>
+        </w:rPr>
+        <w:t xml:space="preserve"> </w:t>
+      </w:r>
+      <w:r>
+        <w:rPr>
+          <w:b/>
+        </w:rPr>
+        <w:t xml:space="preserve">to</w:t>
+      </w:r>
+      <w:r>
+        <w:rPr>
+          <w:b/>
+        </w:rPr>
+        <w:t xml:space="preserve"> </w:t>
+      </w:r>
+      <w:r>
+        <w:rPr>
+          <w:i/>
+          <w:b/>
+        </w:rPr>
+        <w:t xml:space="preserve">weeks</w:t>
+      </w:r>
+      <w:r>
+        <w:t xml:space="preserve">. Improved the</w:t>
+      </w:r>
+      <w:r>
+        <w:t xml:space="preserve"> </w:t>
+      </w:r>
+      <w:r>
+        <w:rPr>
+          <w:b/>
+        </w:rPr>
+        <w:t xml:space="preserve">testing</w:t>
+      </w:r>
+      <w:r>
+        <w:t xml:space="preserve"> </w:t>
+      </w:r>
+      <w:r>
+        <w:t xml:space="preserve">process</w:t>
+      </w:r>
+      <w:r>
+        <w:t xml:space="preserve"> </w:t>
+      </w:r>
+      <w:r>
+        <w:rPr>
+          <w:b/>
+        </w:rPr>
+        <w:t xml:space="preserve">from</w:t>
+      </w:r>
+      <w:r>
+        <w:rPr>
+          <w:b/>
+        </w:rPr>
+        <w:t xml:space="preserve"> </w:t>
+      </w:r>
+      <w:r>
+        <w:rPr>
+          <w:i/>
+          <w:b/>
+        </w:rPr>
+        <w:t xml:space="preserve">2 months</w:t>
+      </w:r>
+      <w:r>
+        <w:rPr>
+          <w:b/>
+        </w:rPr>
+        <w:t xml:space="preserve"> </w:t>
+      </w:r>
+      <w:r>
+        <w:rPr>
+          <w:b/>
+        </w:rPr>
+        <w:t xml:space="preserve">to few</w:t>
+      </w:r>
+      <w:r>
+        <w:rPr>
+          <w:b/>
+        </w:rPr>
+        <w:t xml:space="preserve"> </w:t>
+      </w:r>
+      <w:r>
+        <w:rPr>
+          <w:i/>
+          <w:b/>
+        </w:rPr>
+        <w:t xml:space="preserve">hours</w:t>
+      </w:r>
+      <w:r>
+        <w:t xml:space="preserve">.</w:t>
+      </w:r>
+    </w:p>
+    <w:p>
+      <w:r>
+        <w:br w:type="page"/>
+      </w:r>
+    </w:p>
+    <w:p>
+      <w:pPr>
+        <w:pStyle w:val="Heading2"/>
+      </w:pPr>
+      <w:bookmarkStart w:id="44" w:name="some-of-the-teams-i-could-lead"/>
+      <w:r>
+        <w:t xml:space="preserve">Some of the Teams I could lead</w:t>
+      </w:r>
+      <w:bookmarkEnd w:id="44"/>
+    </w:p>
+    <w:p>
+      <w:pPr>
+        <w:pStyle w:val="FirstParagraph"/>
+      </w:pPr>
+      <w:r>
+        <w:drawing>
+          <wp:inline>
+            <wp:extent cx="5334000" cy="2824886"/>
+            <wp:effectExtent b="0" l="0" r="0" t="0"/>
+            <wp:docPr descr="" title="" id="1" name="Picture"/>
+            <a:graphic>
+              <a:graphicData uri="http://schemas.openxmlformats.org/drawingml/2006/picture">
+                <pic:pic>
+                  <pic:nvPicPr>
+                    <pic:cNvPr descr="img/arvan-team.png" id="0" name="Picture"/>
+                    <pic:cNvPicPr>
+                      <a:picLocks noChangeArrowheads="1" noChangeAspect="1"/>
+                    </pic:cNvPicPr>
+                  </pic:nvPicPr>
+                  <pic:blipFill>
+                    <a:blip r:embed="rId45"/>
+                    <a:stretch>
+                      <a:fillRect/>
+                    </a:stretch>
+                  </pic:blipFill>
+                  <pic:spPr bwMode="auto">
+                    <a:xfrm>
+                      <a:off x="0" y="0"/>
+                      <a:ext cx="5334000" cy="2824886"/>
+                    </a:xfrm>
+                    <a:prstGeom prst="rect">
+                      <a:avLst/>
+                    </a:prstGeom>
+                    <a:noFill/>
+                    <a:ln w="9525">
+                      <a:noFill/>
+                      <a:headEnd/>
+                      <a:tailEnd/>
+                    </a:ln>
+                  </pic:spPr>
+                </pic:pic>
+              </a:graphicData>
+            </a:graphic>
+          </wp:inline>
+        </w:drawing>
+      </w:r>
+    </w:p>
+    <w:p>
+      <w:pPr>
+        <w:pStyle w:val="Heading3"/>
+      </w:pPr>
+      <w:bookmarkStart w:id="46" w:name="X0fc31ec7cec21e1e553601cd4a61cfa26b7ca56"/>
+      <w:r>
+        <w:rPr>
+          <w:i/>
+        </w:rPr>
+        <w:t xml:space="preserve">Agile Marathon (Arvan) team (Scrum master in 2020)</w:t>
+      </w:r>
+      <w:bookmarkEnd w:id="46"/>
+    </w:p>
+    <w:p>
+      <w:pPr>
+        <w:pStyle w:val="FirstParagraph"/>
+      </w:pPr>
+      <w:r>
+        <w:rPr>
+          <w:b/>
+        </w:rPr>
+        <w:t xml:space="preserve">Team 👥</w:t>
+      </w:r>
+      <w:r>
+        <w:t xml:space="preserve">:</w:t>
+      </w:r>
+      <w:r>
+        <w:t xml:space="preserve"> </w:t>
+      </w:r>
+      <w:r>
+        <w:rPr>
+          <w:b/>
+        </w:rPr>
+        <w:t xml:space="preserve">9 coordinators</w:t>
+      </w:r>
+      <w:r>
+        <w:t xml:space="preserve">.</w:t>
+      </w:r>
+      <w:r>
+        <w:t xml:space="preserve"> </w:t>
+      </w:r>
+      <w:r>
+        <w:rPr>
+          <w:b/>
+        </w:rPr>
+        <w:t xml:space="preserve">Purpose ✈️</w:t>
+      </w:r>
+      <w:r>
+        <w:t xml:space="preserve">: Staff organizing a global 24-hours</w:t>
+      </w:r>
+      <w:r>
+        <w:t xml:space="preserve"> </w:t>
+      </w:r>
+      <w:r>
+        <w:rPr>
+          <w:b/>
+        </w:rPr>
+        <w:t xml:space="preserve">conference on Agile</w:t>
+      </w:r>
+      <w:r>
+        <w:t xml:space="preserve">.</w:t>
+      </w:r>
+    </w:p>
+    <w:p>
+      <w:pPr>
+        <w:pStyle w:val="BodyText"/>
+      </w:pPr>
+      <w:r>
+        <w:rPr>
+          <w:b/>
+        </w:rPr>
+        <w:t xml:space="preserve">Way of working 👉</w:t>
+      </w:r>
+      <w:r>
+        <w:t xml:space="preserve">:</w:t>
+      </w:r>
+      <w:r>
+        <w:t xml:space="preserve"> </w:t>
+      </w:r>
+      <w:r>
+        <w:rPr>
+          <w:b/>
+        </w:rPr>
+        <w:t xml:space="preserve">Culture of Agility</w:t>
+      </w:r>
+      <w:r>
+        <w:t xml:space="preserve">,</w:t>
+      </w:r>
+      <w:r>
+        <w:t xml:space="preserve"> </w:t>
+      </w:r>
+      <w:r>
+        <w:rPr>
+          <w:b/>
+        </w:rPr>
+        <w:t xml:space="preserve">sprints</w:t>
+      </w:r>
+      <w:r>
+        <w:t xml:space="preserve"> </w:t>
+      </w:r>
+      <w:r>
+        <w:t xml:space="preserve">evolved from 4 weeks to</w:t>
+      </w:r>
+      <w:r>
+        <w:t xml:space="preserve"> </w:t>
+      </w:r>
+      <w:r>
+        <w:rPr>
+          <w:b/>
+        </w:rPr>
+        <w:t xml:space="preserve">2 days</w:t>
+      </w:r>
+      <w:r>
+        <w:t xml:space="preserve">.</w:t>
+      </w:r>
+      <w:r>
+        <w:t xml:space="preserve"> </w:t>
+      </w:r>
+      <w:r>
+        <w:rPr>
+          <w:b/>
+        </w:rPr>
+        <w:t xml:space="preserve">Asynchronous communication</w:t>
+      </w:r>
+      <w:r>
+        <w:t xml:space="preserve">.</w:t>
+      </w:r>
+    </w:p>
+    <w:p>
+      <w:pPr>
+        <w:pStyle w:val="BodyText"/>
+      </w:pPr>
+      <w:r>
+        <w:rPr>
+          <w:b/>
+        </w:rPr>
+        <w:t xml:space="preserve">Outcomes 🌠</w:t>
+      </w:r>
+      <w:r>
+        <w:t xml:space="preserve">:</w:t>
+      </w:r>
+    </w:p>
+    <w:p>
+      <w:pPr>
+        <w:pStyle w:val="Compact"/>
+        <w:numPr>
+          <w:numId w:val="1003"/>
+          <w:ilvl w:val="0"/>
+        </w:numPr>
+      </w:pPr>
+      <w:r>
+        <w:t xml:space="preserve">best</w:t>
+      </w:r>
+      <w:r>
+        <w:t xml:space="preserve"> </w:t>
+      </w:r>
+      <w:r>
+        <w:rPr>
+          <w:b/>
+        </w:rPr>
+        <w:t xml:space="preserve">team experience</w:t>
+      </w:r>
+      <w:r>
+        <w:t xml:space="preserve">, best communication (100 teams messages/month),</w:t>
+      </w:r>
+      <w:r>
+        <w:t xml:space="preserve"> </w:t>
+      </w:r>
+      <w:r>
+        <w:rPr>
+          <w:b/>
+        </w:rPr>
+        <w:t xml:space="preserve">high performance</w:t>
+      </w:r>
+      <w:r>
+        <w:t xml:space="preserve"> </w:t>
+      </w:r>
+      <w:r>
+        <w:t xml:space="preserve">team managing 381 work items over 12 sprints. Huge</w:t>
+      </w:r>
+      <w:r>
+        <w:t xml:space="preserve"> </w:t>
+      </w:r>
+      <w:r>
+        <w:rPr>
+          <w:b/>
+        </w:rPr>
+        <w:t xml:space="preserve">team learning</w:t>
+      </w:r>
+      <w:r>
+        <w:t xml:space="preserve"> </w:t>
+      </w:r>
+      <w:r>
+        <w:t xml:space="preserve">🏫, all members felt then prepared for a scrum master role.</w:t>
+      </w:r>
+    </w:p>
+    <w:p>
+      <w:pPr>
+        <w:pStyle w:val="Compact"/>
+        <w:numPr>
+          <w:numId w:val="1003"/>
+          <w:ilvl w:val="0"/>
+        </w:numPr>
+      </w:pPr>
+      <w:r>
+        <w:rPr>
+          <w:b/>
+        </w:rPr>
+        <w:t xml:space="preserve">2,348 attendees</w:t>
+      </w:r>
+      <w:r>
+        <w:t xml:space="preserve"> </w:t>
+      </w:r>
+      <w:r>
+        <w:t xml:space="preserve">and viewers to the event, 245 Q&amp;As -</w:t>
+      </w:r>
+      <w:r>
+        <w:t xml:space="preserve"> </w:t>
+      </w:r>
+      <w:r>
+        <w:rPr>
+          <w:b/>
+        </w:rPr>
+        <w:t xml:space="preserve">eNPS: +90%</w:t>
+      </w:r>
+      <w:r>
+        <w:t xml:space="preserve">, 90% considered it generated a</w:t>
+      </w:r>
+      <w:r>
+        <w:t xml:space="preserve"> </w:t>
+      </w:r>
+      <w:r>
+        <w:rPr>
+          <w:b/>
+        </w:rPr>
+        <w:t xml:space="preserve">business value</w:t>
+      </w:r>
+      <w:r>
+        <w:t xml:space="preserve">.</w:t>
+      </w:r>
+    </w:p>
+    <w:p>
+      <w:pPr>
+        <w:pStyle w:val="Compact"/>
+        <w:numPr>
+          <w:numId w:val="1003"/>
+          <w:ilvl w:val="0"/>
+        </w:numPr>
+      </w:pPr>
+      <w:r>
+        <w:rPr>
+          <w:b/>
+        </w:rPr>
+        <w:t xml:space="preserve">1,519 subscribed</w:t>
+      </w:r>
+      <w:r>
+        <w:t xml:space="preserve"> </w:t>
+      </w:r>
+      <w:r>
+        <w:t xml:space="preserve">followers on our social network group, about 100 views per session.</w:t>
+      </w:r>
+    </w:p>
+    <w:p>
+      <w:r>
+        <w:pict>
+          <v:rect style="width:0;height:1.5pt" o:hralign="center" o:hrstd="t" o:hr="t"/>
+        </w:pict>
+      </w:r>
+    </w:p>
+    <w:p>
+      <w:pPr>
+        <w:pStyle w:val="Heading3"/>
+      </w:pPr>
+      <w:bookmarkStart w:id="47" w:name="Xa947b4a3c43153f352ce169d27f30a8aacc0de3"/>
+      <w:r>
+        <w:rPr>
+          <w:i/>
+        </w:rPr>
+        <w:t xml:space="preserve">Agile/DevOps Enablement team (Scrum Master/RTE in 2019-2020)</w:t>
+      </w:r>
+      <w:bookmarkEnd w:id="47"/>
+    </w:p>
+    <w:p>
+      <w:pPr>
+        <w:pStyle w:val="FirstParagraph"/>
+      </w:pPr>
+      <w:r>
+        <w:rPr>
+          <w:b/>
+        </w:rPr>
+        <w:t xml:space="preserve">Team 👥</w:t>
+      </w:r>
+      <w:r>
+        <w:t xml:space="preserve">:</w:t>
+      </w:r>
+      <w:r>
+        <w:t xml:space="preserve"> </w:t>
+      </w:r>
+      <w:r>
+        <w:rPr>
+          <w:b/>
+        </w:rPr>
+        <w:t xml:space="preserve">15 engineers</w:t>
+      </w:r>
+      <w:r>
+        <w:t xml:space="preserve">.</w:t>
+      </w:r>
+      <w:r>
+        <w:t xml:space="preserve"> </w:t>
+      </w:r>
+      <w:r>
+        <w:rPr>
+          <w:b/>
+        </w:rPr>
+        <w:t xml:space="preserve">Purpose ✈️</w:t>
+      </w:r>
+      <w:r>
+        <w:t xml:space="preserve">: Targeting 200,000+ employees to embrace the</w:t>
+      </w:r>
+      <w:r>
+        <w:t xml:space="preserve"> </w:t>
+      </w:r>
+      <w:r>
+        <w:rPr>
+          <w:b/>
+        </w:rPr>
+        <w:t xml:space="preserve">Agile/DevOps transformation</w:t>
+      </w:r>
+      <w:r>
+        <w:t xml:space="preserve">, coaching and providing a</w:t>
+      </w:r>
+      <w:r>
+        <w:t xml:space="preserve"> </w:t>
+      </w:r>
+      <w:r>
+        <w:rPr>
+          <w:b/>
+        </w:rPr>
+        <w:t xml:space="preserve">central platform</w:t>
+      </w:r>
+      <w:r>
+        <w:t xml:space="preserve">.</w:t>
+      </w:r>
+    </w:p>
+    <w:p>
+      <w:pPr>
+        <w:pStyle w:val="BodyText"/>
+      </w:pPr>
+      <w:r>
+        <w:rPr>
+          <w:b/>
+        </w:rPr>
+        <w:t xml:space="preserve">Way of working 👉</w:t>
+      </w:r>
+      <w:r>
+        <w:t xml:space="preserve">:</w:t>
+      </w:r>
+      <w:r>
+        <w:t xml:space="preserve"> </w:t>
+      </w:r>
+      <w:r>
+        <w:rPr>
+          <w:b/>
+        </w:rPr>
+        <w:t xml:space="preserve">SAFe</w:t>
+      </w:r>
+      <w:r>
+        <w:t xml:space="preserve"> </w:t>
+      </w:r>
+      <w:r>
+        <w:t xml:space="preserve">evolved to Scrum and</w:t>
+      </w:r>
+      <w:r>
+        <w:t xml:space="preserve"> </w:t>
+      </w:r>
+      <w:r>
+        <w:rPr>
+          <w:b/>
+        </w:rPr>
+        <w:t xml:space="preserve">Kanban</w:t>
+      </w:r>
+      <w:r>
+        <w:t xml:space="preserve">.</w:t>
+      </w:r>
+      <w:r>
+        <w:t xml:space="preserve"> </w:t>
+      </w:r>
+      <w:r>
+        <w:rPr>
+          <w:b/>
+        </w:rPr>
+        <w:t xml:space="preserve">Agility</w:t>
+      </w:r>
+      <w:r>
+        <w:t xml:space="preserve"> </w:t>
+      </w:r>
+      <w:r>
+        <w:t xml:space="preserve">also during organizational changes. Some members assigned to a critical waterfall project during few months.</w:t>
+      </w:r>
+    </w:p>
+    <w:p>
+      <w:pPr>
+        <w:pStyle w:val="BodyText"/>
+      </w:pPr>
+      <w:r>
+        <w:rPr>
+          <w:b/>
+        </w:rPr>
+        <w:t xml:space="preserve">Outcomes 🌠</w:t>
+      </w:r>
+      <w:r>
+        <w:t xml:space="preserve">:</w:t>
+      </w:r>
+    </w:p>
+    <w:p>
+      <w:pPr>
+        <w:pStyle w:val="Compact"/>
+        <w:numPr>
+          <w:numId w:val="1004"/>
+          <w:ilvl w:val="0"/>
+        </w:numPr>
+      </w:pPr>
+      <w:r>
+        <w:t xml:space="preserve">Managed the</w:t>
+      </w:r>
+      <w:r>
+        <w:t xml:space="preserve"> </w:t>
+      </w:r>
+      <w:r>
+        <w:rPr>
+          <w:b/>
+        </w:rPr>
+        <w:t xml:space="preserve">challenges</w:t>
+      </w:r>
+      <w:r>
+        <w:t xml:space="preserve"> </w:t>
+      </w:r>
+      <w:r>
+        <w:t xml:space="preserve">of attrition, knowledge transfer/gaps, COVID, quick</w:t>
+      </w:r>
+      <w:r>
+        <w:t xml:space="preserve"> </w:t>
+      </w:r>
+      <w:r>
+        <w:rPr>
+          <w:b/>
+        </w:rPr>
+        <w:t xml:space="preserve">changes in the team</w:t>
+      </w:r>
+      <w:r>
+        <w:t xml:space="preserve"> </w:t>
+      </w:r>
+      <w:r>
+        <w:t xml:space="preserve">with few days of notice, changes on</w:t>
+      </w:r>
+      <w:r>
+        <w:t xml:space="preserve"> </w:t>
+      </w:r>
+      <w:r>
+        <w:rPr>
+          <w:b/>
+        </w:rPr>
+        <w:t xml:space="preserve">priorities</w:t>
+      </w:r>
+      <w:r>
+        <w:t xml:space="preserve"> </w:t>
+      </w:r>
+      <w:r>
+        <w:t xml:space="preserve">and ways of working, risk management.</w:t>
+      </w:r>
+    </w:p>
+    <w:p>
+      <w:pPr>
+        <w:pStyle w:val="Compact"/>
+        <w:numPr>
+          <w:numId w:val="1004"/>
+          <w:ilvl w:val="0"/>
+        </w:numPr>
+      </w:pPr>
+      <w:r>
+        <w:rPr>
+          <w:b/>
+        </w:rPr>
+        <w:t xml:space="preserve">No outage</w:t>
+      </w:r>
+      <w:r>
+        <w:t xml:space="preserve"> </w:t>
+      </w:r>
+      <w:r>
+        <w:t xml:space="preserve">👌, met critical deadlines on external projects,</w:t>
+      </w:r>
+      <w:r>
+        <w:t xml:space="preserve"> </w:t>
+      </w:r>
+      <w:r>
+        <w:rPr>
+          <w:b/>
+        </w:rPr>
+        <w:t xml:space="preserve">continuous flow</w:t>
+      </w:r>
+      <w:r>
+        <w:t xml:space="preserve"> </w:t>
+      </w:r>
+      <w:r>
+        <w:t xml:space="preserve">of delivery using Kanban</w:t>
+      </w:r>
+    </w:p>
+    <w:p>
+      <w:pPr>
+        <w:pStyle w:val="Compact"/>
+        <w:numPr>
+          <w:numId w:val="1004"/>
+          <w:ilvl w:val="0"/>
+        </w:numPr>
+      </w:pPr>
+      <w:r>
+        <w:rPr>
+          <w:b/>
+        </w:rPr>
+        <w:t xml:space="preserve">Smooth transition</w:t>
+      </w:r>
+      <w:r>
+        <w:t xml:space="preserve"> </w:t>
+      </w:r>
+      <w:r>
+        <w:t xml:space="preserve">of the management, product manager, team, solid knowledge base.</w:t>
+      </w:r>
+    </w:p>
+    <w:p>
+      <w:r>
+        <w:pict>
+          <v:rect style="width:0;height:1.5pt" o:hralign="center" o:hrstd="t" o:hr="t"/>
+        </w:pict>
+      </w:r>
+    </w:p>
+    <w:p>
+      <w:pPr>
+        <w:pStyle w:val="Heading3"/>
+      </w:pPr>
+      <w:bookmarkStart w:id="48" w:name="Xaf108547531c66d1064c44b46dd8fbf22746660"/>
+      <w:r>
+        <w:rPr>
+          <w:i/>
+        </w:rPr>
+        <w:t xml:space="preserve">Global capability Middleware team (Scrum master in 2017-2018)</w:t>
+      </w:r>
+      <w:bookmarkEnd w:id="48"/>
+    </w:p>
+    <w:p>
+      <w:pPr>
+        <w:pStyle w:val="FirstParagraph"/>
+      </w:pPr>
+      <w:r>
+        <w:rPr>
+          <w:b/>
+        </w:rPr>
+        <w:t xml:space="preserve">Team 👥</w:t>
+      </w:r>
+      <w:r>
+        <w:t xml:space="preserve">:</w:t>
+      </w:r>
+      <w:r>
+        <w:t xml:space="preserve"> </w:t>
+      </w:r>
+      <w:r>
+        <w:rPr>
+          <w:b/>
+        </w:rPr>
+        <w:t xml:space="preserve">9 engineers</w:t>
+      </w:r>
+      <w:r>
+        <w:t xml:space="preserve">.</w:t>
+      </w:r>
+      <w:r>
+        <w:t xml:space="preserve"> </w:t>
+      </w:r>
+      <w:r>
+        <w:rPr>
+          <w:b/>
+        </w:rPr>
+        <w:t xml:space="preserve">Purpose ✈️</w:t>
+      </w:r>
+      <w:r>
+        <w:t xml:space="preserve">: Global</w:t>
+      </w:r>
+      <w:r>
+        <w:t xml:space="preserve"> </w:t>
+      </w:r>
+      <w:r>
+        <w:rPr>
+          <w:b/>
+        </w:rPr>
+        <w:t xml:space="preserve">optimization of all delivery operations</w:t>
+      </w:r>
+      <w:r>
+        <w:t xml:space="preserve"> </w:t>
+      </w:r>
+      <w:r>
+        <w:t xml:space="preserve">for the</w:t>
+      </w:r>
+      <w:r>
+        <w:t xml:space="preserve"> </w:t>
+      </w:r>
+      <w:r>
+        <w:rPr>
+          <w:b/>
+        </w:rPr>
+        <w:t xml:space="preserve">middleware</w:t>
+      </w:r>
+      <w:r>
+        <w:t xml:space="preserve"> </w:t>
+      </w:r>
+      <w:r>
+        <w:t xml:space="preserve">capability, establish</w:t>
+      </w:r>
+      <w:r>
+        <w:t xml:space="preserve"> </w:t>
+      </w:r>
+      <w:r>
+        <w:rPr>
+          <w:b/>
+        </w:rPr>
+        <w:t xml:space="preserve">standards and automation</w:t>
+      </w:r>
+      <w:r>
+        <w:t xml:space="preserve"> </w:t>
+      </w:r>
+      <w:r>
+        <w:t xml:space="preserve">solutions.</w:t>
+      </w:r>
+    </w:p>
+    <w:p>
+      <w:pPr>
+        <w:pStyle w:val="BodyText"/>
+      </w:pPr>
+      <w:r>
+        <w:rPr>
+          <w:b/>
+        </w:rPr>
+        <w:t xml:space="preserve">Way of working 👉</w:t>
+      </w:r>
+      <w:r>
+        <w:t xml:space="preserve">: From waterfall, introduced</w:t>
+      </w:r>
+      <w:r>
+        <w:t xml:space="preserve"> </w:t>
+      </w:r>
+      <w:r>
+        <w:rPr>
+          <w:b/>
+        </w:rPr>
+        <w:t xml:space="preserve">Kanban</w:t>
+      </w:r>
+      <w:r>
+        <w:t xml:space="preserve">,</w:t>
+      </w:r>
+      <w:r>
+        <w:t xml:space="preserve"> </w:t>
+      </w:r>
+      <w:r>
+        <w:rPr>
+          <w:b/>
+        </w:rPr>
+        <w:t xml:space="preserve">design sprints</w:t>
+      </w:r>
+      <w:r>
+        <w:t xml:space="preserve">, and then</w:t>
+      </w:r>
+      <w:r>
+        <w:t xml:space="preserve"> </w:t>
+      </w:r>
+      <w:r>
+        <w:rPr>
+          <w:b/>
+        </w:rPr>
+        <w:t xml:space="preserve">Scrum</w:t>
+      </w:r>
+      <w:r>
+        <w:t xml:space="preserve">.</w:t>
+      </w:r>
+    </w:p>
+    <w:p>
+      <w:pPr>
+        <w:pStyle w:val="BodyText"/>
+      </w:pPr>
+      <w:r>
+        <w:rPr>
+          <w:b/>
+        </w:rPr>
+        <w:t xml:space="preserve">Outcomes 🌠</w:t>
+      </w:r>
+      <w:r>
+        <w:t xml:space="preserve">:</w:t>
+      </w:r>
+    </w:p>
+    <w:p>
+      <w:pPr>
+        <w:pStyle w:val="Compact"/>
+        <w:numPr>
+          <w:numId w:val="1005"/>
+          <w:ilvl w:val="0"/>
+        </w:numPr>
+      </w:pPr>
+      <w:r>
+        <w:rPr>
+          <w:b/>
+        </w:rPr>
+        <w:t xml:space="preserve">Transparency</w:t>
+      </w:r>
+      <w:r>
+        <w:t xml:space="preserve"> </w:t>
+      </w:r>
+      <w:r>
+        <w:t xml:space="preserve">🙆‍♂️ on the work in progress, made</w:t>
+      </w:r>
+      <w:r>
+        <w:t xml:space="preserve"> </w:t>
+      </w:r>
+      <w:r>
+        <w:rPr>
+          <w:b/>
+        </w:rPr>
+        <w:t xml:space="preserve">success visible</w:t>
+      </w:r>
+      <w:r>
+        <w:t xml:space="preserve">. Decisions and</w:t>
+      </w:r>
+      <w:r>
+        <w:t xml:space="preserve"> </w:t>
+      </w:r>
+      <w:r>
+        <w:rPr>
+          <w:b/>
+        </w:rPr>
+        <w:t xml:space="preserve">OKRs</w:t>
+      </w:r>
+      <w:r>
+        <w:t xml:space="preserve"> </w:t>
+      </w:r>
+      <w:r>
+        <w:t xml:space="preserve">based on</w:t>
+      </w:r>
+      <w:r>
+        <w:t xml:space="preserve"> </w:t>
+      </w:r>
+      <w:r>
+        <w:rPr>
+          <w:b/>
+        </w:rPr>
+        <w:t xml:space="preserve">data</w:t>
+      </w:r>
+      <w:r>
+        <w:t xml:space="preserve"> </w:t>
+      </w:r>
+      <w:r>
+        <w:t xml:space="preserve">💹 extraction and analytics.</w:t>
+      </w:r>
+    </w:p>
+    <w:p>
+      <w:pPr>
+        <w:pStyle w:val="Compact"/>
+        <w:numPr>
+          <w:numId w:val="1005"/>
+          <w:ilvl w:val="0"/>
+        </w:numPr>
+      </w:pPr>
+      <w:r>
+        <w:t xml:space="preserve">Fostered</w:t>
+      </w:r>
+      <w:r>
+        <w:t xml:space="preserve"> </w:t>
+      </w:r>
+      <w:r>
+        <w:rPr>
+          <w:b/>
+        </w:rPr>
+        <w:t xml:space="preserve">innovation and learning</w:t>
+      </w:r>
+      <w:r>
+        <w:t xml:space="preserve"> </w:t>
+      </w:r>
+      <w:r>
+        <w:t xml:space="preserve">🏫,</w:t>
+      </w:r>
+      <w:r>
+        <w:t xml:space="preserve"> </w:t>
+      </w:r>
+      <w:r>
+        <w:rPr>
+          <w:b/>
+        </w:rPr>
+        <w:t xml:space="preserve">new practices and tools</w:t>
+      </w:r>
+      <w:r>
+        <w:t xml:space="preserve"> </w:t>
+      </w:r>
+      <w:r>
+        <w:t xml:space="preserve">like some of the DevOps patterns.</w:t>
+      </w:r>
+    </w:p>
+    <w:p>
+      <w:pPr>
+        <w:pStyle w:val="Compact"/>
+        <w:numPr>
+          <w:numId w:val="1005"/>
+          <w:ilvl w:val="0"/>
+        </w:numPr>
+      </w:pPr>
+      <w:r>
+        <w:t xml:space="preserve">Continuous</w:t>
+      </w:r>
+      <w:r>
+        <w:t xml:space="preserve"> </w:t>
+      </w:r>
+      <w:r>
+        <w:rPr>
+          <w:b/>
+        </w:rPr>
+        <w:t xml:space="preserve">flow</w:t>
+      </w:r>
+      <w:r>
+        <w:t xml:space="preserve">,</w:t>
+      </w:r>
+      <w:r>
+        <w:t xml:space="preserve"> </w:t>
+      </w:r>
+      <w:r>
+        <w:rPr>
+          <w:b/>
+        </w:rPr>
+        <w:t xml:space="preserve">improved communication</w:t>
+      </w:r>
+      <w:r>
+        <w:t xml:space="preserve"> </w:t>
+      </w:r>
+      <w:r>
+        <w:t xml:space="preserve">(people in all timezones), collaboration and teamwork.</w:t>
+      </w:r>
+    </w:p>
+    <w:p>
+      <w:r>
+        <w:br w:type="page"/>
+      </w:r>
+    </w:p>
+    <w:p>
+      <w:pPr>
+        <w:pStyle w:val="Heading2"/>
+      </w:pPr>
+      <w:bookmarkStart w:id="49" w:name="recent-performance"/>
       <w:r>
         <w:t xml:space="preserve">Recent performance</w:t>
       </w:r>
-      <w:bookmarkEnd w:id="38"/>
+      <w:bookmarkEnd w:id="49"/>
     </w:p>
     <w:p>
       <w:pPr>
@@ -680,7 +2461,7 @@
                     </pic:cNvPicPr>
                   </pic:nvPicPr>
                   <pic:blipFill>
-                    <a:blip r:embed="rId39"/>
+                    <a:blip r:embed="rId50"/>
                     <a:stretch>
                       <a:fillRect/>
                     </a:stretch>
@@ -844,11 +2625,11 @@
       <w:pPr>
         <w:pStyle w:val="Heading2"/>
       </w:pPr>
-      <w:bookmarkStart w:id="40" w:name="experience"/>
+      <w:bookmarkStart w:id="51" w:name="experience"/>
       <w:r>
         <w:t xml:space="preserve">Experience</w:t>
       </w:r>
-      <w:bookmarkEnd w:id="40"/>
+      <w:bookmarkEnd w:id="51"/>
     </w:p>
     <w:p>
       <w:pPr>
@@ -870,7 +2651,7 @@
                     </pic:cNvPicPr>
                   </pic:nvPicPr>
                   <pic:blipFill>
-                    <a:blip r:embed="rId41"/>
+                    <a:blip r:embed="rId52"/>
                     <a:stretch>
                       <a:fillRect/>
                     </a:stretch>
@@ -901,112 +2682,69 @@
       <w:pPr>
         <w:pStyle w:val="Heading3"/>
       </w:pPr>
-      <w:bookmarkStart w:id="42" w:name="key-roles-performed"/>
+      <w:bookmarkStart w:id="53" w:name="key-roles-performed"/>
       <w:r>
         <w:t xml:space="preserve">Key Roles Performed</w:t>
       </w:r>
-      <w:bookmarkEnd w:id="42"/>
-    </w:p>
-    <w:p>
-      <w:pPr>
-        <w:pStyle w:val="Compact"/>
-        <w:numPr>
-          <w:numId w:val="1001"/>
+      <w:bookmarkEnd w:id="53"/>
+    </w:p>
+    <w:p>
+      <w:pPr>
+        <w:pStyle w:val="Compact"/>
+        <w:numPr>
+          <w:numId w:val="1006"/>
           <w:ilvl w:val="0"/>
         </w:numPr>
       </w:pPr>
       <w:r>
-        <w:t xml:space="preserve">Agile/Lean/DevOps transformation lead and coach (4 years)</w:t>
-      </w:r>
-    </w:p>
-    <w:p>
-      <w:pPr>
-        <w:pStyle w:val="Compact"/>
-        <w:numPr>
-          <w:numId w:val="1001"/>
+        <w:t xml:space="preserve">Agile/Lean/DevOps Transformation Lead and enterprise Coach (4 years)</w:t>
+      </w:r>
+    </w:p>
+    <w:p>
+      <w:pPr>
+        <w:pStyle w:val="Compact"/>
+        <w:numPr>
+          <w:numId w:val="1006"/>
           <w:ilvl w:val="0"/>
         </w:numPr>
       </w:pPr>
       <w:r>
-        <w:t xml:space="preserve">Product owner (2 years)</w:t>
-      </w:r>
-    </w:p>
-    <w:p>
-      <w:pPr>
-        <w:pStyle w:val="Compact"/>
-        <w:numPr>
-          <w:numId w:val="1001"/>
+        <w:t xml:space="preserve">Product Owner (2 years), Scrum Master (2 years), Supervisor/team leader (2 years)</w:t>
+      </w:r>
+    </w:p>
+    <w:p>
+      <w:pPr>
+        <w:pStyle w:val="Compact"/>
+        <w:numPr>
+          <w:numId w:val="1006"/>
           <w:ilvl w:val="0"/>
         </w:numPr>
       </w:pPr>
       <w:r>
-        <w:t xml:space="preserve">Scrum master (2 years)</w:t>
-      </w:r>
-    </w:p>
-    <w:p>
-      <w:pPr>
-        <w:pStyle w:val="Compact"/>
-        <w:numPr>
-          <w:numId w:val="1001"/>
+        <w:t xml:space="preserve">Global Middleware SME (2 years), Middleware/automation SME (10 years)</w:t>
+      </w:r>
+    </w:p>
+    <w:p>
+      <w:pPr>
+        <w:pStyle w:val="Compact"/>
+        <w:numPr>
+          <w:numId w:val="1006"/>
           <w:ilvl w:val="0"/>
         </w:numPr>
       </w:pPr>
       <w:r>
-        <w:t xml:space="preserve">Supervisor/team leader (2 years)</w:t>
-      </w:r>
-    </w:p>
-    <w:p>
-      <w:pPr>
-        <w:pStyle w:val="Compact"/>
-        <w:numPr>
-          <w:numId w:val="1001"/>
-          <w:ilvl w:val="0"/>
-        </w:numPr>
-      </w:pPr>
-      <w:r>
-        <w:t xml:space="preserve">Global Middleware SME (2 years)</w:t>
-      </w:r>
-    </w:p>
-    <w:p>
-      <w:pPr>
-        <w:pStyle w:val="Compact"/>
-        <w:numPr>
-          <w:numId w:val="1001"/>
-          <w:ilvl w:val="0"/>
-        </w:numPr>
-      </w:pPr>
-      <w:r>
-        <w:t xml:space="preserve">Middleware/automation SME (10 years)</w:t>
-      </w:r>
-    </w:p>
-    <w:p>
-      <w:pPr>
-        <w:pStyle w:val="Compact"/>
-        <w:numPr>
-          <w:numId w:val="1001"/>
-          <w:ilvl w:val="0"/>
-        </w:numPr>
-      </w:pPr>
-      <w:r>
         <w:t xml:space="preserve">System administrator (5 years), Software Developer (2 years), Network administrator (2 years)</w:t>
       </w:r>
     </w:p>
     <w:p>
-      <w:r>
-        <w:pict>
-          <v:rect style="width:0;height:1.5pt" o:hralign="center" o:hrstd="t" o:hr="t"/>
-        </w:pict>
-      </w:r>
-    </w:p>
-    <w:p>
       <w:pPr>
         <w:pStyle w:val="Heading2"/>
       </w:pPr>
-      <w:bookmarkStart w:id="43" w:name="skills"/>
+      <w:bookmarkStart w:id="54" w:name="skills"/>
       <w:r>
         <w:t xml:space="preserve">Skills</w:t>
       </w:r>
-      <w:bookmarkEnd w:id="43"/>
+      <w:bookmarkEnd w:id="54"/>
     </w:p>
     <w:p>
       <w:pPr>
@@ -1028,7 +2766,7 @@
                     </pic:cNvPicPr>
                   </pic:nvPicPr>
                   <pic:blipFill>
-                    <a:blip r:embed="rId44"/>
+                    <a:blip r:embed="rId55"/>
                     <a:stretch>
                       <a:fillRect/>
                     </a:stretch>
@@ -1059,203 +2797,94 @@
       <w:pPr>
         <w:pStyle w:val="Heading3"/>
       </w:pPr>
-      <w:bookmarkStart w:id="45" w:name="top-skills-technicalnontechnical-skills"/>
+      <w:bookmarkStart w:id="56" w:name="top-skills-technicalnontechnical-skills"/>
       <w:r>
         <w:t xml:space="preserve">Top Skills (Technical/Nontechnical skills)</w:t>
       </w:r>
-      <w:bookmarkEnd w:id="45"/>
-    </w:p>
-    <w:p>
-      <w:pPr>
-        <w:pStyle w:val="Compact"/>
-        <w:numPr>
-          <w:numId w:val="1002"/>
+      <w:bookmarkEnd w:id="56"/>
+    </w:p>
+    <w:p>
+      <w:pPr>
+        <w:pStyle w:val="Compact"/>
+        <w:numPr>
+          <w:numId w:val="1007"/>
           <w:ilvl w:val="0"/>
         </w:numPr>
       </w:pPr>
       <w:r>
-        <w:t xml:space="preserve">Agile culture, methods and tools (4 years)</w:t>
-      </w:r>
-    </w:p>
-    <w:p>
-      <w:pPr>
-        <w:pStyle w:val="Compact"/>
-        <w:numPr>
-          <w:numId w:val="1002"/>
+        <w:t xml:space="preserve">Agile and DevOps culture, methods and tools (4 years), Lean and Value Stream Management (2 years)</w:t>
+      </w:r>
+    </w:p>
+    <w:p>
+      <w:pPr>
+        <w:pStyle w:val="Compact"/>
+        <w:numPr>
+          <w:numId w:val="1007"/>
           <w:ilvl w:val="0"/>
         </w:numPr>
       </w:pPr>
       <w:r>
-        <w:t xml:space="preserve">DevOps culture, practices and tools (4 years)</w:t>
-      </w:r>
-    </w:p>
-    <w:p>
-      <w:pPr>
-        <w:pStyle w:val="Compact"/>
-        <w:numPr>
-          <w:numId w:val="1002"/>
+        <w:t xml:space="preserve">Product management, leadership of engineering and service (2 years)</w:t>
+      </w:r>
+    </w:p>
+    <w:p>
+      <w:pPr>
+        <w:pStyle w:val="Compact"/>
+        <w:numPr>
+          <w:numId w:val="1007"/>
           <w:ilvl w:val="0"/>
         </w:numPr>
       </w:pPr>
       <w:r>
-        <w:t xml:space="preserve">Lean method, Value Stream Management (2 years)</w:t>
-      </w:r>
-    </w:p>
-    <w:p>
-      <w:pPr>
-        <w:pStyle w:val="Compact"/>
-        <w:numPr>
-          <w:numId w:val="1002"/>
+        <w:t xml:space="preserve">Middleware: web servers, application servers (11 years)</w:t>
+      </w:r>
+    </w:p>
+    <w:p>
+      <w:pPr>
+        <w:pStyle w:val="Compact"/>
+        <w:numPr>
+          <w:numId w:val="1007"/>
           <w:ilvl w:val="0"/>
         </w:numPr>
       </w:pPr>
       <w:r>
-        <w:t xml:space="preserve">Product management, engineering, engineering and development (2 years)</w:t>
-      </w:r>
-    </w:p>
-    <w:p>
-      <w:pPr>
-        <w:pStyle w:val="Compact"/>
-        <w:numPr>
-          <w:numId w:val="1002"/>
+        <w:t xml:space="preserve">ITSM practice (10 years), Unix/Linux (10+ years), Software development (Java, C, Shell… - 2 years), Networking (2 years)</w:t>
+      </w:r>
+    </w:p>
+    <w:p>
+      <w:r>
+        <w:br w:type="page"/>
+      </w:r>
+    </w:p>
+    <w:p>
+      <w:pPr>
+        <w:pStyle w:val="Heading2"/>
+      </w:pPr>
+      <w:bookmarkStart w:id="57" w:name="experience-detailed"/>
+      <w:r>
+        <w:t xml:space="preserve">Experience detailed</w:t>
+      </w:r>
+      <w:bookmarkEnd w:id="57"/>
+    </w:p>
+    <w:p>
+      <w:pPr>
+        <w:pStyle w:val="Heading3"/>
+      </w:pPr>
+      <w:bookmarkStart w:id="58" w:name="dxc-technology"/>
+      <w:r>
+        <w:t xml:space="preserve">DXC Technology</w:t>
+      </w:r>
+      <w:bookmarkEnd w:id="58"/>
+    </w:p>
+    <w:p>
+      <w:pPr>
+        <w:pStyle w:val="Compact"/>
+        <w:numPr>
+          <w:numId w:val="1008"/>
           <w:ilvl w:val="0"/>
         </w:numPr>
       </w:pPr>
-      <w:r>
-        <w:t xml:space="preserve">Middleware: web servers, application servers (11 years)</w:t>
-      </w:r>
-    </w:p>
-    <w:p>
-      <w:pPr>
-        <w:pStyle w:val="Compact"/>
-        <w:numPr>
-          <w:numId w:val="1002"/>
-          <w:ilvl w:val="0"/>
-        </w:numPr>
-      </w:pPr>
-      <w:r>
-        <w:t xml:space="preserve">ITSM practice (10 years)</w:t>
-      </w:r>
-    </w:p>
-    <w:p>
-      <w:pPr>
-        <w:pStyle w:val="Compact"/>
-        <w:numPr>
-          <w:numId w:val="1002"/>
-          <w:ilvl w:val="0"/>
-        </w:numPr>
-      </w:pPr>
-      <w:r>
-        <w:t xml:space="preserve">Unix/Linux (10+ years), Software development (Java, C, Shell… - 2 years), Networking (2 years)</w:t>
-      </w:r>
-    </w:p>
-    <w:p>
-      <w:r>
-        <w:pict>
-          <v:rect style="width:0;height:1.5pt" o:hralign="center" o:hrstd="t" o:hr="t"/>
-        </w:pict>
-      </w:r>
-    </w:p>
-    <w:p>
-      <w:r>
-        <w:br w:type="page"/>
-      </w:r>
-    </w:p>
-    <w:p>
-      <w:pPr>
-        <w:pStyle w:val="Heading2"/>
-      </w:pPr>
-      <w:bookmarkStart w:id="46" w:name="experience-detailed"/>
-      <w:r>
-        <w:t xml:space="preserve">Experience detailed</w:t>
-      </w:r>
-      <w:bookmarkEnd w:id="46"/>
-    </w:p>
-    <w:p>
-      <w:pPr>
-        <w:pStyle w:val="Heading3"/>
-      </w:pPr>
-      <w:bookmarkStart w:id="47" w:name="dxc-technology"/>
-      <w:r>
-        <w:t xml:space="preserve">DXC Technology</w:t>
-      </w:r>
-      <w:bookmarkEnd w:id="47"/>
-    </w:p>
-    <w:p>
-      <w:pPr>
-        <w:pStyle w:val="Compact"/>
-        <w:numPr>
-          <w:numId w:val="1003"/>
-          <w:ilvl w:val="0"/>
-        </w:numPr>
-      </w:pPr>
-      <w:r>
-        <w:rPr>
-          <w:i/>
-        </w:rPr>
-        <w:t xml:space="preserve">Large manufacturing customer</w:t>
-      </w:r>
-      <w:r>
-        <w:t xml:space="preserve"> </w:t>
-      </w:r>
-      <w:r>
-        <w:t xml:space="preserve">(from 2020) -</w:t>
-      </w:r>
-      <w:r>
-        <w:t xml:space="preserve"> </w:t>
-      </w:r>
-      <w:r>
-        <w:rPr>
-          <w:b/>
-        </w:rPr>
-        <w:t xml:space="preserve">Agile and DevOps transformation lead</w:t>
-      </w:r>
-    </w:p>
-    <w:p>
-      <w:pPr>
-        <w:pStyle w:val="Compact"/>
-        <w:numPr>
-          <w:numId w:val="1004"/>
-          <w:ilvl w:val="1"/>
-        </w:numPr>
-      </w:pPr>
-      <w:r>
-        <w:t xml:space="preserve">Leading the DevOps/Lean/Agile enablement team (team of coaches) for this account. Weekly consulting on agility, scaling agile and team topologies, Kanban for flow management, training, agile tooling, value stream mapping, measurement of business outcomes.</w:t>
-      </w:r>
-    </w:p>
-    <w:p>
-      <w:pPr>
-        <w:pStyle w:val="Compact"/>
-        <w:numPr>
-          <w:numId w:val="1004"/>
-          <w:ilvl w:val="1"/>
-        </w:numPr>
-      </w:pPr>
-      <w:r>
-        <w:t xml:space="preserve">Led two Value Stream Mapping (VSM) workshops, clarified team APIs, implementation of a continuous improvement framework with the leaders, leveraging transformation patterns for small and specific improvements using a Kata template.</w:t>
-      </w:r>
-    </w:p>
-    <w:p>
-      <w:pPr>
-        <w:pStyle w:val="Compact"/>
-        <w:numPr>
-          <w:numId w:val="1004"/>
-          <w:ilvl w:val="1"/>
-        </w:numPr>
-      </w:pPr>
-      <w:r>
-        <w:t xml:space="preserve">Identification of the transformation expected outcomes in partnership with the customer, and implementation of the measurements.</w:t>
-      </w:r>
-    </w:p>
-    <w:p>
-      <w:pPr>
-        <w:pStyle w:val="Compact"/>
-        <w:numPr>
-          <w:numId w:val="1003"/>
-          <w:ilvl w:val="0"/>
-        </w:numPr>
-      </w:pPr>
-      <w:hyperlink r:id="rId48">
+      <w:hyperlink r:id="rId59">
         <w:r>
           <w:rPr>
             <w:rStyle w:val="Hyperlink"/>
@@ -1277,14 +2906,14 @@
         <w:rPr>
           <w:b/>
         </w:rPr>
-        <w:t xml:space="preserve">Product owner of the Agile/DevOps central platform</w:t>
-      </w:r>
-    </w:p>
-    <w:p>
-      <w:pPr>
-        <w:pStyle w:val="Compact"/>
-        <w:numPr>
-          <w:numId w:val="1005"/>
+        <w:t xml:space="preserve">Product Owner of the Agile/DevOps central platform</w:t>
+      </w:r>
+    </w:p>
+    <w:p>
+      <w:pPr>
+        <w:pStyle w:val="Compact"/>
+        <w:numPr>
+          <w:numId w:val="1009"/>
           <w:ilvl w:val="1"/>
         </w:numPr>
       </w:pPr>
@@ -1296,35 +2925,47 @@
       <w:pPr>
         <w:pStyle w:val="Compact"/>
         <w:numPr>
-          <w:numId w:val="1005"/>
+          <w:numId w:val="1009"/>
           <w:ilvl w:val="1"/>
         </w:numPr>
       </w:pPr>
       <w:r>
-        <w:t xml:space="preserve">Managing a team of 3 proxy product owners, 15 DevOps engineers plus a bot and 38 CI/CD pipelines we develop and maintain.</w:t>
-      </w:r>
-    </w:p>
-    <w:p>
-      <w:pPr>
-        <w:pStyle w:val="Compact"/>
-        <w:numPr>
-          <w:numId w:val="1005"/>
+        <w:t xml:space="preserve">Managing a team of 15 DevOps engineers plus a bot and 38 CI/CD pipelines we develop and maintain. Built a team of 3 proxy product owners and 2 scrum masters.</w:t>
+      </w:r>
+    </w:p>
+    <w:p>
+      <w:pPr>
+        <w:pStyle w:val="Compact"/>
+        <w:numPr>
+          <w:numId w:val="1009"/>
           <w:ilvl w:val="1"/>
         </w:numPr>
       </w:pPr>
       <w:r>
-        <w:t xml:space="preserve">Outcomes and value-driven, created and managing a backlog of features, defects, risks and technical debt. Balancing priorities, distribution and knowledge gaps. Continuous roadmapping, management of risks and technical debt thanks to an impact/probability matrix. Measuring/reviewing the customer experience (UX/DX) and the flows/increments of development/operations (flow metrics) on an automated dashboard after every sprint of 2 weeks (using Power BI, R, Grafana, AWS and Confluence).</w:t>
-      </w:r>
-    </w:p>
-    <w:p>
-      <w:pPr>
-        <w:pStyle w:val="Compact"/>
-        <w:numPr>
-          <w:numId w:val="1005"/>
+        <w:t xml:space="preserve">Outcomes and value-driven, created and managing a backlog of 72 epics containing features, defects, risks and technical debt. Balancing priorities, distribution and knowledge gaps. Continuous roadmapping, management of risks and technical debt (300 not identified earlier) thanks to an impact/probability matrix. Duplicated the development delivered and service level of the team against the original sprint commitment.</w:t>
+      </w:r>
+    </w:p>
+    <w:p>
+      <w:pPr>
+        <w:pStyle w:val="Compact"/>
+        <w:numPr>
+          <w:numId w:val="1009"/>
           <w:ilvl w:val="1"/>
         </w:numPr>
       </w:pPr>
       <w:r>
+        <w:t xml:space="preserve">Created automated dashboards to measure/review the customer experience (UX/DX) and the flows/increments of development/operations (flow metrics) after every sprint of 2 weeks (using Power BI, R, Grafana, AWS and Confluence).</w:t>
+      </w:r>
+    </w:p>
+    <w:p>
+      <w:pPr>
+        <w:pStyle w:val="Compact"/>
+        <w:numPr>
+          <w:numId w:val="1009"/>
+          <w:ilvl w:val="1"/>
+        </w:numPr>
+      </w:pPr>
+      <w:r>
         <w:t xml:space="preserve">Definition of the vision and strategy, innovation using a Freemium model to regulate the internal cost and demand. Leading the internal marketing together with the team, using our enterprise communication tools and enterprise communities.</w:t>
       </w:r>
     </w:p>
@@ -1332,7 +2973,7 @@
       <w:pPr>
         <w:pStyle w:val="Compact"/>
         <w:numPr>
-          <w:numId w:val="1005"/>
+          <w:numId w:val="1009"/>
           <w:ilvl w:val="1"/>
         </w:numPr>
       </w:pPr>
@@ -1344,7 +2985,7 @@
       <w:pPr>
         <w:pStyle w:val="Compact"/>
         <w:numPr>
-          <w:numId w:val="1003"/>
+          <w:numId w:val="1008"/>
           <w:ilvl w:val="0"/>
         </w:numPr>
       </w:pPr>
@@ -1352,6 +2993,72 @@
         <w:rPr>
           <w:i/>
         </w:rPr>
+        <w:t xml:space="preserve">Large manufacturing customer</w:t>
+      </w:r>
+      <w:r>
+        <w:t xml:space="preserve"> </w:t>
+      </w:r>
+      <w:r>
+        <w:t xml:space="preserve">(from 2020) -</w:t>
+      </w:r>
+      <w:r>
+        <w:t xml:space="preserve"> </w:t>
+      </w:r>
+      <w:r>
+        <w:rPr>
+          <w:b/>
+        </w:rPr>
+        <w:t xml:space="preserve">Agile and DevOps Transformation Lead</w:t>
+      </w:r>
+    </w:p>
+    <w:p>
+      <w:pPr>
+        <w:pStyle w:val="Compact"/>
+        <w:numPr>
+          <w:numId w:val="1010"/>
+          <w:ilvl w:val="1"/>
+        </w:numPr>
+      </w:pPr>
+      <w:r>
+        <w:t xml:space="preserve">Leading the DevOps/Lean/Agile enablement team (team of coaches) for this account. Weekly consulting on agility, scaling agile and team topologies, Kanban for flow management, training, agile tooling, value stream mapping, measurement of business outcomes.</w:t>
+      </w:r>
+    </w:p>
+    <w:p>
+      <w:pPr>
+        <w:pStyle w:val="Compact"/>
+        <w:numPr>
+          <w:numId w:val="1010"/>
+          <w:ilvl w:val="1"/>
+        </w:numPr>
+      </w:pPr>
+      <w:r>
+        <w:t xml:space="preserve">Led two Value Stream Mapping (VSM) workshops, clarified team APIs, implementation of a continuous improvement framework with the leaders, leveraging transformation patterns for small and specific improvements using a Kata template.</w:t>
+      </w:r>
+    </w:p>
+    <w:p>
+      <w:pPr>
+        <w:pStyle w:val="Compact"/>
+        <w:numPr>
+          <w:numId w:val="1010"/>
+          <w:ilvl w:val="1"/>
+        </w:numPr>
+      </w:pPr>
+      <w:r>
+        <w:t xml:space="preserve">Identification of the transformation expected outcomes in partnership with the customer, and implementation of the measurements.</w:t>
+      </w:r>
+    </w:p>
+    <w:p>
+      <w:pPr>
+        <w:pStyle w:val="Compact"/>
+        <w:numPr>
+          <w:numId w:val="1008"/>
+          <w:ilvl w:val="0"/>
+        </w:numPr>
+      </w:pPr>
+      <w:r>
+        <w:rPr>
+          <w:i/>
+        </w:rPr>
         <w:t xml:space="preserve">Entertainment industry customer</w:t>
       </w:r>
       <w:r>
@@ -1367,14 +3074,14 @@
         <w:rPr>
           <w:b/>
         </w:rPr>
-        <w:t xml:space="preserve">Scaled Agile coach and agile platform lead</w:t>
-      </w:r>
-    </w:p>
-    <w:p>
-      <w:pPr>
-        <w:pStyle w:val="Compact"/>
-        <w:numPr>
-          <w:numId w:val="1006"/>
+        <w:t xml:space="preserve">Scaled Agile Coach and Agile Platform Lead</w:t>
+      </w:r>
+    </w:p>
+    <w:p>
+      <w:pPr>
+        <w:pStyle w:val="Compact"/>
+        <w:numPr>
+          <w:numId w:val="1011"/>
           <w:ilvl w:val="1"/>
         </w:numPr>
       </w:pPr>
@@ -1386,7 +3093,7 @@
       <w:pPr>
         <w:pStyle w:val="Compact"/>
         <w:numPr>
-          <w:numId w:val="1003"/>
+          <w:numId w:val="1008"/>
           <w:ilvl w:val="0"/>
         </w:numPr>
       </w:pPr>
@@ -1409,14 +3116,14 @@
         <w:rPr>
           <w:b/>
         </w:rPr>
-        <w:t xml:space="preserve">agile/DevOps coach and leader of communities of practice</w:t>
-      </w:r>
-    </w:p>
-    <w:p>
-      <w:pPr>
-        <w:pStyle w:val="Compact"/>
-        <w:numPr>
-          <w:numId w:val="1007"/>
+        <w:t xml:space="preserve">agile/DevOps Coach and leader of communities of practice</w:t>
+      </w:r>
+    </w:p>
+    <w:p>
+      <w:pPr>
+        <w:pStyle w:val="Compact"/>
+        <w:numPr>
+          <w:numId w:val="1012"/>
           <w:ilvl w:val="1"/>
         </w:numPr>
       </w:pPr>
@@ -1428,7 +3135,7 @@
       <w:pPr>
         <w:pStyle w:val="Compact"/>
         <w:numPr>
-          <w:numId w:val="1007"/>
+          <w:numId w:val="1012"/>
           <w:ilvl w:val="1"/>
         </w:numPr>
       </w:pPr>
@@ -1440,7 +3147,7 @@
       <w:pPr>
         <w:pStyle w:val="Compact"/>
         <w:numPr>
-          <w:numId w:val="1007"/>
+          <w:numId w:val="1012"/>
           <w:ilvl w:val="1"/>
         </w:numPr>
       </w:pPr>
@@ -1452,7 +3159,7 @@
       <w:pPr>
         <w:pStyle w:val="Compact"/>
         <w:numPr>
-          <w:numId w:val="1007"/>
+          <w:numId w:val="1012"/>
           <w:ilvl w:val="1"/>
         </w:numPr>
       </w:pPr>
@@ -1462,7 +3169,7 @@
       <w:r>
         <w:t xml:space="preserve"> </w:t>
       </w:r>
-      <w:hyperlink r:id="rId49">
+      <w:hyperlink r:id="rId60">
         <w:r>
           <w:rPr>
             <w:rStyle w:val="Hyperlink"/>
@@ -1478,7 +3185,7 @@
       <w:pPr>
         <w:pStyle w:val="Compact"/>
         <w:numPr>
-          <w:numId w:val="1007"/>
+          <w:numId w:val="1012"/>
           <w:ilvl w:val="1"/>
         </w:numPr>
       </w:pPr>
@@ -1490,17 +3197,17 @@
       <w:pPr>
         <w:pStyle w:val="Compact"/>
         <w:numPr>
-          <w:numId w:val="1003"/>
+          <w:numId w:val="1008"/>
           <w:ilvl w:val="0"/>
         </w:numPr>
       </w:pPr>
-      <w:hyperlink r:id="rId50">
+      <w:hyperlink r:id="rId61">
         <w:r>
           <w:rPr>
             <w:rStyle w:val="Hyperlink"/>
             <w:i/>
           </w:rPr>
-          <w:t xml:space="preserve">Enterprise DevOps/Agile enablement</w:t>
+          <w:t xml:space="preserve">Enterprise Agile/DevOps enablement</w:t>
         </w:r>
       </w:hyperlink>
       <w:r>
@@ -1528,14 +3235,14 @@
         <w:rPr>
           <w:b/>
         </w:rPr>
-        <w:t xml:space="preserve">DevOps/Scaled Agile coach</w:t>
-      </w:r>
-    </w:p>
-    <w:p>
-      <w:pPr>
-        <w:pStyle w:val="Compact"/>
-        <w:numPr>
-          <w:numId w:val="1008"/>
+        <w:t xml:space="preserve">DevOps/Scaled Agile Coach</w:t>
+      </w:r>
+    </w:p>
+    <w:p>
+      <w:pPr>
+        <w:pStyle w:val="Compact"/>
+        <w:numPr>
+          <w:numId w:val="1013"/>
           <w:ilvl w:val="1"/>
         </w:numPr>
       </w:pPr>
@@ -1547,7 +3254,7 @@
       <w:pPr>
         <w:pStyle w:val="Compact"/>
         <w:numPr>
-          <w:numId w:val="1008"/>
+          <w:numId w:val="1013"/>
           <w:ilvl w:val="1"/>
         </w:numPr>
       </w:pPr>
@@ -1557,7 +3264,7 @@
       <w:r>
         <w:t xml:space="preserve"> </w:t>
       </w:r>
-      <w:hyperlink r:id="rId51">
+      <w:hyperlink r:id="rId62">
         <w:r>
           <w:rPr>
             <w:rStyle w:val="Hyperlink"/>
@@ -1571,7 +3278,7 @@
       <w:r>
         <w:t xml:space="preserve"> </w:t>
       </w:r>
-      <w:hyperlink r:id="rId48">
+      <w:hyperlink r:id="rId59">
         <w:r>
           <w:rPr>
             <w:rStyle w:val="Hyperlink"/>
@@ -1591,7 +3298,7 @@
       <w:r>
         <w:t xml:space="preserve"> </w:t>
       </w:r>
-      <w:hyperlink r:id="rId52">
+      <w:hyperlink r:id="rId63">
         <w:r>
           <w:rPr>
             <w:rStyle w:val="Hyperlink"/>
@@ -1607,7 +3314,7 @@
       <w:pPr>
         <w:pStyle w:val="Compact"/>
         <w:numPr>
-          <w:numId w:val="1008"/>
+          <w:numId w:val="1013"/>
           <w:ilvl w:val="1"/>
         </w:numPr>
       </w:pPr>
@@ -1619,7 +3326,7 @@
       <w:pPr>
         <w:pStyle w:val="Compact"/>
         <w:numPr>
-          <w:numId w:val="1008"/>
+          <w:numId w:val="1013"/>
           <w:ilvl w:val="1"/>
         </w:numPr>
       </w:pPr>
@@ -1629,7 +3336,7 @@
       <w:r>
         <w:t xml:space="preserve"> </w:t>
       </w:r>
-      <w:hyperlink r:id="rId53">
+      <w:hyperlink r:id="rId64">
         <w:r>
           <w:rPr>
             <w:rStyle w:val="Hyperlink"/>
@@ -1648,59 +3355,59 @@
       <w:pPr>
         <w:pStyle w:val="Compact"/>
         <w:numPr>
+          <w:numId w:val="1013"/>
+          <w:ilvl w:val="1"/>
+        </w:numPr>
+      </w:pPr>
+      <w:r>
+        <w:t xml:space="preserve">Scrum master and then Release Train Engineer (RTE) for the team during a transition period of 6 months. Managed the challenges of attrition, knowledge transfer/gaps, COVID, quick changes on priorities and ways of working, risk management. No outage visible to the users, met critical deadlines, ensured a continuous flow of delivery using Kanban, supported the product manager/owners and management on the changes.</w:t>
+      </w:r>
+    </w:p>
+    <w:p>
+      <w:pPr>
+        <w:pStyle w:val="Compact"/>
+        <w:numPr>
           <w:numId w:val="1008"/>
+          <w:ilvl w:val="0"/>
+        </w:numPr>
+      </w:pPr>
+      <w:r>
+        <w:rPr>
+          <w:i/>
+        </w:rPr>
+        <w:t xml:space="preserve">OE&amp;E (Operations Engineering and Excellence)</w:t>
+      </w:r>
+      <w:r>
+        <w:t xml:space="preserve"> </w:t>
+      </w:r>
+      <w:r>
+        <w:t xml:space="preserve">(2018-2019) -</w:t>
+      </w:r>
+      <w:r>
+        <w:t xml:space="preserve"> </w:t>
+      </w:r>
+      <w:r>
+        <w:rPr>
+          <w:b/>
+        </w:rPr>
+        <w:t xml:space="preserve">Platform DXC middleware Product Owner, Agile/DevOps Coach</w:t>
+      </w:r>
+    </w:p>
+    <w:p>
+      <w:pPr>
+        <w:pStyle w:val="Compact"/>
+        <w:numPr>
+          <w:numId w:val="1014"/>
           <w:ilvl w:val="1"/>
         </w:numPr>
       </w:pPr>
       <w:r>
-        <w:t xml:space="preserve">Scrum master and then Release Train Engineer (RTE) for the team during a transition period of 6 months. Managed the challenges of attrition, knowledge transfer/gaps, COVID, quick changes on priorities and ways of working, risk management. No outage visible to the users, met critical deadlines, ensured a continuous flow of delivery using Kanban, supported the product manager/owners and management on the changes.</w:t>
-      </w:r>
-    </w:p>
-    <w:p>
-      <w:pPr>
-        <w:pStyle w:val="Compact"/>
-        <w:numPr>
-          <w:numId w:val="1003"/>
-          <w:ilvl w:val="0"/>
-        </w:numPr>
-      </w:pPr>
-      <w:r>
-        <w:rPr>
-          <w:i/>
-        </w:rPr>
-        <w:t xml:space="preserve">OE&amp;E (Operations Engineering and Excellence)</w:t>
-      </w:r>
-      <w:r>
-        <w:t xml:space="preserve"> </w:t>
-      </w:r>
-      <w:r>
-        <w:t xml:space="preserve">(2018-2019) -</w:t>
-      </w:r>
-      <w:r>
-        <w:t xml:space="preserve"> </w:t>
-      </w:r>
-      <w:r>
-        <w:rPr>
-          <w:b/>
-        </w:rPr>
-        <w:t xml:space="preserve">Platform DXC middleware product owner, Agile/DevOps coach</w:t>
-      </w:r>
-    </w:p>
-    <w:p>
-      <w:pPr>
-        <w:pStyle w:val="Compact"/>
-        <w:numPr>
-          <w:numId w:val="1009"/>
-          <w:ilvl w:val="1"/>
-        </w:numPr>
-      </w:pPr>
-      <w:r>
-        <w:t xml:space="preserve">Product owner of the Platform DXC/CVA middleware content (strategic</w:t>
-      </w:r>
-      <w:r>
-        <w:t xml:space="preserve"> </w:t>
-      </w:r>
-      <w:hyperlink r:id="rId54">
+        <w:t xml:space="preserve">Product Owner of the Platform DXC/CVA middleware content (strategic</w:t>
+      </w:r>
+      <w:r>
+        <w:t xml:space="preserve"> </w:t>
+      </w:r>
+      <w:hyperlink r:id="rId65">
         <w:r>
           <w:rPr>
             <w:rStyle w:val="Hyperlink"/>
@@ -1717,7 +3424,7 @@
       <w:r>
         <w:t xml:space="preserve"> </w:t>
       </w:r>
-      <w:hyperlink r:id="rId55">
+      <w:hyperlink r:id="rId66">
         <w:r>
           <w:rPr>
             <w:rStyle w:val="Hyperlink"/>
@@ -1739,7 +3446,7 @@
       <w:pPr>
         <w:pStyle w:val="Compact"/>
         <w:numPr>
-          <w:numId w:val="1009"/>
+          <w:numId w:val="1014"/>
           <w:ilvl w:val="1"/>
         </w:numPr>
       </w:pPr>
@@ -1751,7 +3458,7 @@
       <w:pPr>
         <w:pStyle w:val="Compact"/>
         <w:numPr>
-          <w:numId w:val="1009"/>
+          <w:numId w:val="1014"/>
           <w:ilvl w:val="1"/>
         </w:numPr>
       </w:pPr>
@@ -1761,7 +3468,7 @@
       <w:r>
         <w:t xml:space="preserve"> </w:t>
       </w:r>
-      <w:hyperlink r:id="rId56">
+      <w:hyperlink r:id="rId67">
         <w:r>
           <w:rPr>
             <w:rStyle w:val="Hyperlink"/>
@@ -1777,7 +3484,7 @@
       <w:pPr>
         <w:pStyle w:val="Compact"/>
         <w:numPr>
-          <w:numId w:val="1009"/>
+          <w:numId w:val="1014"/>
           <w:ilvl w:val="1"/>
         </w:numPr>
       </w:pPr>
@@ -1787,7 +3494,7 @@
       <w:r>
         <w:t xml:space="preserve"> </w:t>
       </w:r>
-      <w:hyperlink r:id="rId53">
+      <w:hyperlink r:id="rId64">
         <w:r>
           <w:rPr>
             <w:rStyle w:val="Hyperlink"/>
@@ -1810,7 +3517,7 @@
       <w:r>
         <w:t xml:space="preserve"> </w:t>
       </w:r>
-      <w:hyperlink r:id="rId57">
+      <w:hyperlink r:id="rId68">
         <w:r>
           <w:rPr>
             <w:rStyle w:val="Hyperlink"/>
@@ -1824,7 +3531,7 @@
       <w:r>
         <w:t xml:space="preserve"> </w:t>
       </w:r>
-      <w:hyperlink r:id="rId58">
+      <w:hyperlink r:id="rId69">
         <w:r>
           <w:rPr>
             <w:rStyle w:val="Hyperlink"/>
@@ -1841,7 +3548,7 @@
       <w:r>
         <w:t xml:space="preserve"> </w:t>
       </w:r>
-      <w:hyperlink r:id="rId59">
+      <w:hyperlink r:id="rId70">
         <w:r>
           <w:rPr>
             <w:rStyle w:val="Hyperlink"/>
@@ -1857,7 +3564,7 @@
       <w:pPr>
         <w:pStyle w:val="Compact"/>
         <w:numPr>
-          <w:numId w:val="1003"/>
+          <w:numId w:val="1008"/>
           <w:ilvl w:val="0"/>
         </w:numPr>
       </w:pPr>
@@ -1881,276 +3588,6 @@
           <w:b/>
         </w:rPr>
         <w:t xml:space="preserve">Global capability middleware SME</w:t>
-      </w:r>
-    </w:p>
-    <w:p>
-      <w:pPr>
-        <w:pStyle w:val="Compact"/>
-        <w:numPr>
-          <w:numId w:val="1010"/>
-          <w:ilvl w:val="1"/>
-        </w:numPr>
-      </w:pPr>
-      <w:r>
-        <w:t xml:space="preserve">Optimization of the delivery operations for the middleware capability, in all the service management areas. Establishing standards and best practices globally for all the middleware installations in DXC. Supporting the development of automation (python, shell) and the development of automation (python, shell) and the delivery team of all the accounts worldwide for any technical concern.</w:t>
-      </w:r>
-    </w:p>
-    <w:p>
-      <w:pPr>
-        <w:pStyle w:val="Compact"/>
-        <w:numPr>
-          <w:numId w:val="1010"/>
-          <w:ilvl w:val="1"/>
-        </w:numPr>
-      </w:pPr>
-      <w:r>
-        <w:t xml:space="preserve">Leading the middleware automation (DevOps and Bionix) initiatives, supporting the digital transition by building new standards using new methods (Agile) and tools (Jenkins, GitHub, Artifactory, Ansible/IAF/Raffia, docker, AWS, Jira, Azure DevOps …).</w:t>
-      </w:r>
-    </w:p>
-    <w:p>
-      <w:pPr>
-        <w:pStyle w:val="Compact"/>
-        <w:numPr>
-          <w:numId w:val="1010"/>
-          <w:ilvl w:val="1"/>
-        </w:numPr>
-      </w:pPr>
-      <w:r>
-        <w:t xml:space="preserve">Scrum master, improving transparency and delivery flow of the team</w:t>
-      </w:r>
-    </w:p>
-    <w:p>
-      <w:pPr>
-        <w:pStyle w:val="Heading3"/>
-      </w:pPr>
-      <w:bookmarkStart w:id="60" w:name="computer-sciences-corporation-csc"/>
-      <w:r>
-        <w:t xml:space="preserve">Computer Sciences Corporation (CSC)</w:t>
-      </w:r>
-      <w:bookmarkEnd w:id="60"/>
-    </w:p>
-    <w:p>
-      <w:pPr>
-        <w:pStyle w:val="FirstParagraph"/>
-      </w:pPr>
-      <w:r>
-        <w:t xml:space="preserve">Prior to the merge of CSC to DXC Technology:</w:t>
-      </w:r>
-    </w:p>
-    <w:p>
-      <w:pPr>
-        <w:pStyle w:val="Compact"/>
-        <w:numPr>
-          <w:numId w:val="1011"/>
-          <w:ilvl w:val="0"/>
-        </w:numPr>
-      </w:pPr>
-      <w:r>
-        <w:rPr>
-          <w:i/>
-        </w:rPr>
-        <w:t xml:space="preserve">Large insurance customer</w:t>
-      </w:r>
-      <w:r>
-        <w:t xml:space="preserve"> </w:t>
-      </w:r>
-      <w:r>
-        <w:t xml:space="preserve">(2012- 2017) -</w:t>
-      </w:r>
-      <w:r>
-        <w:t xml:space="preserve"> </w:t>
-      </w:r>
-      <w:r>
-        <w:rPr>
-          <w:b/>
-        </w:rPr>
-        <w:t xml:space="preserve">Middleware and automation SME</w:t>
-      </w:r>
-    </w:p>
-    <w:p>
-      <w:pPr>
-        <w:pStyle w:val="Compact"/>
-        <w:numPr>
-          <w:numId w:val="1012"/>
-          <w:ilvl w:val="1"/>
-        </w:numPr>
-      </w:pPr>
-      <w:r>
-        <w:t xml:space="preserve">Leading middleware automation &amp; DevOps solutions. Suitable for provisioning, configuration and deployments on the middleware, and integration with the Cloud (DXC Agility). Mainly using Ansible, GIT, Bitbucket, Bamboo.</w:t>
-      </w:r>
-    </w:p>
-    <w:p>
-      <w:pPr>
-        <w:pStyle w:val="Compact"/>
-        <w:numPr>
-          <w:numId w:val="1012"/>
-          <w:ilvl w:val="1"/>
-        </w:numPr>
-      </w:pPr>
-      <w:r>
-        <w:t xml:space="preserve">Building standards and solutions for WAS, tomcat , JBoss, Weblogic, Apache.</w:t>
-      </w:r>
-    </w:p>
-    <w:p>
-      <w:pPr>
-        <w:pStyle w:val="Compact"/>
-        <w:numPr>
-          <w:numId w:val="1012"/>
-          <w:ilvl w:val="1"/>
-        </w:numPr>
-      </w:pPr>
-      <w:r>
-        <w:t xml:space="preserve">Worked on high-scale/pressure projects, under a direct visibility from the CIO, including :</w:t>
-      </w:r>
-    </w:p>
-    <w:p>
-      <w:pPr>
-        <w:pStyle w:val="Compact"/>
-        <w:numPr>
-          <w:numId w:val="1013"/>
-          <w:ilvl w:val="2"/>
-        </w:numPr>
-      </w:pPr>
-      <w:r>
-        <w:t xml:space="preserve">Kolumbus: application modernization program, automation of the end-to-end provisioning and configuration of the middleware+application (100+ instances) using DevOps/Ansible, $5.5M revenue, Benoit received an award for the Project Management Excellence FY18</w:t>
-      </w:r>
-    </w:p>
-    <w:p>
-      <w:pPr>
-        <w:pStyle w:val="Compact"/>
-        <w:numPr>
-          <w:numId w:val="1013"/>
-          <w:ilvl w:val="2"/>
-        </w:numPr>
-      </w:pPr>
-      <w:r>
-        <w:t xml:space="preserve">Data center move: coordination of the middleware activities and application troubleshooting during the data center move events (1000+ applications), automation of the network assignment. F2F recognition from the customer CIO, our CEO directly recognized our team for this project in a meeting call.</w:t>
-      </w:r>
-    </w:p>
-    <w:p>
-      <w:pPr>
-        <w:pStyle w:val="Compact"/>
-        <w:numPr>
-          <w:numId w:val="1012"/>
-          <w:ilvl w:val="1"/>
-        </w:numPr>
-      </w:pPr>
-      <w:r>
-        <w:t xml:space="preserve">Third level support, problem solving, optimization.</w:t>
-      </w:r>
-    </w:p>
-    <w:p>
-      <w:pPr>
-        <w:pStyle w:val="Compact"/>
-        <w:numPr>
-          <w:numId w:val="1011"/>
-          <w:ilvl w:val="0"/>
-        </w:numPr>
-      </w:pPr>
-      <w:r>
-        <w:rPr>
-          <w:i/>
-        </w:rPr>
-        <w:t xml:space="preserve">Large insurance customer</w:t>
-      </w:r>
-      <w:r>
-        <w:t xml:space="preserve"> </w:t>
-      </w:r>
-      <w:r>
-        <w:t xml:space="preserve">(2010-2012) -</w:t>
-      </w:r>
-      <w:r>
-        <w:t xml:space="preserve"> </w:t>
-      </w:r>
-      <w:r>
-        <w:rPr>
-          <w:b/>
-        </w:rPr>
-        <w:t xml:space="preserve">European Webservices Project lead</w:t>
-      </w:r>
-      <w:r>
-        <w:rPr>
-          <w:b/>
-        </w:rPr>
-        <w:t xml:space="preserve"> </w:t>
-      </w:r>
-    </w:p>
-    <w:p>
-      <w:pPr>
-        <w:pStyle w:val="Compact"/>
-        <w:numPr>
-          <w:numId w:val="1014"/>
-          <w:ilvl w:val="1"/>
-        </w:numPr>
-      </w:pPr>
-      <w:r>
-        <w:t xml:space="preserve">Leading infrastructure projects and architecture decision of Webservices team for half of the Insurance business units. Time and resource management (nearshore+offshore).</w:t>
-      </w:r>
-    </w:p>
-    <w:p>
-      <w:pPr>
-        <w:pStyle w:val="Compact"/>
-        <w:numPr>
-          <w:numId w:val="1014"/>
-          <w:ilvl w:val="1"/>
-        </w:numPr>
-      </w:pPr>
-      <w:r>
-        <w:t xml:space="preserve">Communication with the client, and all DXC teams (SM, PM, architects…)</w:t>
-      </w:r>
-    </w:p>
-    <w:p>
-      <w:pPr>
-        <w:pStyle w:val="Compact"/>
-        <w:numPr>
-          <w:numId w:val="1014"/>
-          <w:ilvl w:val="1"/>
-        </w:numPr>
-      </w:pPr>
-      <w:r>
-        <w:t xml:space="preserve">IBM Websphere application server 8.5 + apache full installation and administration. Third level support, problem solving, optimization.</w:t>
-      </w:r>
-    </w:p>
-    <w:p>
-      <w:pPr>
-        <w:pStyle w:val="Compact"/>
-        <w:numPr>
-          <w:numId w:val="1014"/>
-          <w:ilvl w:val="1"/>
-        </w:numPr>
-      </w:pPr>
-      <w:r>
-        <w:t xml:space="preserve">Building standards and solutions for WAS, JBoss, Tomcat, Weblogic</w:t>
-      </w:r>
-    </w:p>
-    <w:p>
-      <w:pPr>
-        <w:pStyle w:val="Compact"/>
-        <w:numPr>
-          <w:numId w:val="1011"/>
-          <w:ilvl w:val="0"/>
-        </w:numPr>
-      </w:pPr>
-      <w:r>
-        <w:rPr>
-          <w:i/>
-        </w:rPr>
-        <w:t xml:space="preserve">Large automotive customer</w:t>
-      </w:r>
-      <w:r>
-        <w:t xml:space="preserve"> </w:t>
-      </w:r>
-      <w:r>
-        <w:t xml:space="preserve">(2008-2010) -</w:t>
-      </w:r>
-      <w:r>
-        <w:t xml:space="preserve"> </w:t>
-      </w:r>
-      <w:r>
-        <w:rPr>
-          <w:b/>
-        </w:rPr>
-        <w:t xml:space="preserve">JavaEE and Websphere expert, midrange administrator</w:t>
       </w:r>
     </w:p>
     <w:p>
@@ -2162,7 +3599,7 @@
         </w:numPr>
       </w:pPr>
       <w:r>
-        <w:t xml:space="preserve">IBM Websphere application server (WAS3,4,5,6,7 and WAS CE1,2) + apache full installation and administration. Third level support : analyzing, optimization and fine troubleshooting.</w:t>
+        <w:t xml:space="preserve">Optimization of the delivery operations for the middleware capability, in all the service management areas. Establishing standards and best practices globally for all the middleware installations in DXC. Supporting the development of automation (python, shell) and the development of automation (python, shell) and the delivery team of all the accounts worldwide for any technical concern.</w:t>
       </w:r>
     </w:p>
     <w:p>
@@ -2174,7 +3611,7 @@
         </w:numPr>
       </w:pPr>
       <w:r>
-        <w:t xml:space="preserve">Training and supervising a technical team in India.</w:t>
+        <w:t xml:space="preserve">Leading the middleware automation (DevOps and Bionix) initiatives, supporting the digital transition by building new standards using new methods (Agile) and tools (Jenkins, GitHub, Artifactory, Ansible/IAF/Raffia, docker, AWS, Jira, Azure DevOps …).</w:t>
       </w:r>
     </w:p>
     <w:p>
@@ -2186,45 +3623,30 @@
         </w:numPr>
       </w:pPr>
       <w:r>
-        <w:t xml:space="preserve">Leading technical projects, with direct communication to the client and Service Delivery Managers.</w:t>
-      </w:r>
-    </w:p>
-    <w:p>
-      <w:pPr>
-        <w:pStyle w:val="Compact"/>
-        <w:numPr>
-          <w:numId w:val="1015"/>
-          <w:ilvl w:val="1"/>
-        </w:numPr>
-      </w:pPr>
-      <w:r>
-        <w:t xml:space="preserve">Application management : documentation revision, monitoring management, incident and problem solving, RCA owning.</w:t>
-      </w:r>
-    </w:p>
-    <w:p>
-      <w:pPr>
-        <w:pStyle w:val="Compact"/>
-        <w:numPr>
-          <w:numId w:val="1015"/>
-          <w:ilvl w:val="1"/>
-        </w:numPr>
-      </w:pPr>
-      <w:r>
-        <w:t xml:space="preserve">JBoss and tomcat administration. Shell and JACL+ Jython scripting, occasional Unix/Linux and network activities.</w:t>
+        <w:t xml:space="preserve">Scrum master, improving transparency and delivery flow of the team</w:t>
       </w:r>
     </w:p>
     <w:p>
       <w:pPr>
         <w:pStyle w:val="Heading3"/>
       </w:pPr>
-      <w:bookmarkStart w:id="61" w:name="previous-relevant-work-experience"/>
-      <w:r>
-        <w:t xml:space="preserve">Previous Relevant Work Experience</w:t>
-      </w:r>
-      <w:bookmarkEnd w:id="61"/>
-    </w:p>
-    <w:p>
-      <w:pPr>
+      <w:bookmarkStart w:id="71" w:name="computer-sciences-corporation-csc"/>
+      <w:r>
+        <w:t xml:space="preserve">Computer Sciences Corporation (CSC)</w:t>
+      </w:r>
+      <w:bookmarkEnd w:id="71"/>
+    </w:p>
+    <w:p>
+      <w:pPr>
+        <w:pStyle w:val="FirstParagraph"/>
+      </w:pPr>
+      <w:r>
+        <w:t xml:space="preserve">Prior to the merge of CSC to DXC Technology:</w:t>
+      </w:r>
+    </w:p>
+    <w:p>
+      <w:pPr>
+        <w:pStyle w:val="Compact"/>
         <w:numPr>
           <w:numId w:val="1016"/>
           <w:ilvl w:val="0"/>
@@ -2234,32 +3656,99 @@
         <w:rPr>
           <w:i/>
         </w:rPr>
-        <w:t xml:space="preserve">OUnet Sistemi (Rome, Italy) - Novell Partner</w:t>
-      </w:r>
-      <w:r>
-        <w:t xml:space="preserve"> </w:t>
-      </w:r>
-      <w:r>
-        <w:t xml:space="preserve">(2006-2008) -</w:t>
-      </w:r>
-      <w:r>
-        <w:t xml:space="preserve"> </w:t>
-      </w:r>
-      <w:r>
-        <w:rPr>
-          <w:b/>
-        </w:rPr>
-        <w:t xml:space="preserve">Linux/Windows engineer</w:t>
-      </w:r>
-      <w:r>
-        <w:t xml:space="preserve"> </w:t>
-      </w:r>
-      <w:r>
-        <w:t xml:space="preserve">Monitoring systems (Nagios), wireless (Cisco WLC) and SLES/OES servers installation and administration, user support.</w:t>
-      </w:r>
-    </w:p>
-    <w:p>
-      <w:pPr>
+        <w:t xml:space="preserve">Large insurance customer</w:t>
+      </w:r>
+      <w:r>
+        <w:t xml:space="preserve"> </w:t>
+      </w:r>
+      <w:r>
+        <w:t xml:space="preserve">(2012- 2017) -</w:t>
+      </w:r>
+      <w:r>
+        <w:t xml:space="preserve"> </w:t>
+      </w:r>
+      <w:r>
+        <w:rPr>
+          <w:b/>
+        </w:rPr>
+        <w:t xml:space="preserve">Middleware and automation SME</w:t>
+      </w:r>
+    </w:p>
+    <w:p>
+      <w:pPr>
+        <w:pStyle w:val="Compact"/>
+        <w:numPr>
+          <w:numId w:val="1017"/>
+          <w:ilvl w:val="1"/>
+        </w:numPr>
+      </w:pPr>
+      <w:r>
+        <w:t xml:space="preserve">Leading middleware automation &amp; DevOps solutions. Suitable for provisioning, configuration and deployments on the middleware, and integration with the Cloud (DXC Agility). Mainly using Ansible, GIT, Bitbucket, Bamboo.</w:t>
+      </w:r>
+    </w:p>
+    <w:p>
+      <w:pPr>
+        <w:pStyle w:val="Compact"/>
+        <w:numPr>
+          <w:numId w:val="1017"/>
+          <w:ilvl w:val="1"/>
+        </w:numPr>
+      </w:pPr>
+      <w:r>
+        <w:t xml:space="preserve">Building standards and solutions for WAS, tomcat , JBoss, Weblogic, Apache.</w:t>
+      </w:r>
+    </w:p>
+    <w:p>
+      <w:pPr>
+        <w:pStyle w:val="Compact"/>
+        <w:numPr>
+          <w:numId w:val="1017"/>
+          <w:ilvl w:val="1"/>
+        </w:numPr>
+      </w:pPr>
+      <w:r>
+        <w:t xml:space="preserve">Worked on high-scale/pressure projects, under a direct visibility from the CIO, including :</w:t>
+      </w:r>
+    </w:p>
+    <w:p>
+      <w:pPr>
+        <w:pStyle w:val="Compact"/>
+        <w:numPr>
+          <w:numId w:val="1018"/>
+          <w:ilvl w:val="2"/>
+        </w:numPr>
+      </w:pPr>
+      <w:r>
+        <w:t xml:space="preserve">Kolumbus: application modernization program, automation of the end-to-end provisioning and configuration of the middleware+application (100+ instances) using DevOps/Ansible, $5.5M revenue, Benoit received an award for the Project Management Excellence FY18</w:t>
+      </w:r>
+    </w:p>
+    <w:p>
+      <w:pPr>
+        <w:pStyle w:val="Compact"/>
+        <w:numPr>
+          <w:numId w:val="1018"/>
+          <w:ilvl w:val="2"/>
+        </w:numPr>
+      </w:pPr>
+      <w:r>
+        <w:t xml:space="preserve">Data center move: coordination of the middleware activities and application troubleshooting during the data center move events (1000+ applications), automation of the network assignment. F2F recognition from the customer CIO, our CEO directly recognized our team for this project in a meeting call.</w:t>
+      </w:r>
+    </w:p>
+    <w:p>
+      <w:pPr>
+        <w:pStyle w:val="Compact"/>
+        <w:numPr>
+          <w:numId w:val="1017"/>
+          <w:ilvl w:val="1"/>
+        </w:numPr>
+      </w:pPr>
+      <w:r>
+        <w:t xml:space="preserve">Third level support, problem solving, optimization.</w:t>
+      </w:r>
+    </w:p>
+    <w:p>
+      <w:pPr>
+        <w:pStyle w:val="Compact"/>
         <w:numPr>
           <w:numId w:val="1016"/>
           <w:ilvl w:val="0"/>
@@ -2269,32 +3758,81 @@
         <w:rPr>
           <w:i/>
         </w:rPr>
-        <w:t xml:space="preserve">Linkbynet (Saint Denis, France)</w:t>
-      </w:r>
-      <w:r>
-        <w:t xml:space="preserve"> </w:t>
-      </w:r>
-      <w:r>
-        <w:t xml:space="preserve">(2005-2006) -</w:t>
-      </w:r>
-      <w:r>
-        <w:t xml:space="preserve"> </w:t>
-      </w:r>
-      <w:r>
-        <w:rPr>
-          <w:b/>
-        </w:rPr>
-        <w:t xml:space="preserve">Linux/Windows engineer</w:t>
-      </w:r>
-      <w:r>
-        <w:t xml:space="preserve"> </w:t>
-      </w:r>
-      <w:r>
-        <w:t xml:space="preserve">Installing OS&amp;applications (Apache/MySQL, Oracle, Websphere…) in a production network (450 servers, 1000 clients). Bash and Perl programming, network security.</w:t>
-      </w:r>
-    </w:p>
-    <w:p>
-      <w:pPr>
+        <w:t xml:space="preserve">Large insurance customer</w:t>
+      </w:r>
+      <w:r>
+        <w:t xml:space="preserve"> </w:t>
+      </w:r>
+      <w:r>
+        <w:t xml:space="preserve">(2010-2012) -</w:t>
+      </w:r>
+      <w:r>
+        <w:t xml:space="preserve"> </w:t>
+      </w:r>
+      <w:r>
+        <w:rPr>
+          <w:b/>
+        </w:rPr>
+        <w:t xml:space="preserve">European Webservices Project lead</w:t>
+      </w:r>
+      <w:r>
+        <w:rPr>
+          <w:b/>
+        </w:rPr>
+        <w:t xml:space="preserve"> </w:t>
+      </w:r>
+    </w:p>
+    <w:p>
+      <w:pPr>
+        <w:pStyle w:val="Compact"/>
+        <w:numPr>
+          <w:numId w:val="1019"/>
+          <w:ilvl w:val="1"/>
+        </w:numPr>
+      </w:pPr>
+      <w:r>
+        <w:t xml:space="preserve">Leading infrastructure projects and architecture decision of Webservices team for half of the Insurance business units. Time and resource management (nearshore+offshore).</w:t>
+      </w:r>
+    </w:p>
+    <w:p>
+      <w:pPr>
+        <w:pStyle w:val="Compact"/>
+        <w:numPr>
+          <w:numId w:val="1019"/>
+          <w:ilvl w:val="1"/>
+        </w:numPr>
+      </w:pPr>
+      <w:r>
+        <w:t xml:space="preserve">Communication with the client, and all DXC teams (SM, PM, architects…)</w:t>
+      </w:r>
+    </w:p>
+    <w:p>
+      <w:pPr>
+        <w:pStyle w:val="Compact"/>
+        <w:numPr>
+          <w:numId w:val="1019"/>
+          <w:ilvl w:val="1"/>
+        </w:numPr>
+      </w:pPr>
+      <w:r>
+        <w:t xml:space="preserve">IBM Websphere application server 8.5 + apache full installation and administration. Third level support, problem solving, optimization.</w:t>
+      </w:r>
+    </w:p>
+    <w:p>
+      <w:pPr>
+        <w:pStyle w:val="Compact"/>
+        <w:numPr>
+          <w:numId w:val="1019"/>
+          <w:ilvl w:val="1"/>
+        </w:numPr>
+      </w:pPr>
+      <w:r>
+        <w:t xml:space="preserve">Building standards and solutions for WAS, JBoss, Tomcat, Weblogic</w:t>
+      </w:r>
+    </w:p>
+    <w:p>
+      <w:pPr>
+        <w:pStyle w:val="Compact"/>
         <w:numPr>
           <w:numId w:val="1016"/>
           <w:ilvl w:val="0"/>
@@ -2304,6 +3842,175 @@
         <w:rPr>
           <w:i/>
         </w:rPr>
+        <w:t xml:space="preserve">Large automotive customer</w:t>
+      </w:r>
+      <w:r>
+        <w:t xml:space="preserve"> </w:t>
+      </w:r>
+      <w:r>
+        <w:t xml:space="preserve">(2008-2010) -</w:t>
+      </w:r>
+      <w:r>
+        <w:t xml:space="preserve"> </w:t>
+      </w:r>
+      <w:r>
+        <w:rPr>
+          <w:b/>
+        </w:rPr>
+        <w:t xml:space="preserve">JavaEE and Websphere expert, midrange administrator</w:t>
+      </w:r>
+    </w:p>
+    <w:p>
+      <w:pPr>
+        <w:pStyle w:val="Compact"/>
+        <w:numPr>
+          <w:numId w:val="1020"/>
+          <w:ilvl w:val="1"/>
+        </w:numPr>
+      </w:pPr>
+      <w:r>
+        <w:t xml:space="preserve">IBM Websphere application server (WAS3,4,5,6,7 and WAS CE1,2) + apache full installation and administration. Third level support : analyzing, optimization and fine troubleshooting.</w:t>
+      </w:r>
+    </w:p>
+    <w:p>
+      <w:pPr>
+        <w:pStyle w:val="Compact"/>
+        <w:numPr>
+          <w:numId w:val="1020"/>
+          <w:ilvl w:val="1"/>
+        </w:numPr>
+      </w:pPr>
+      <w:r>
+        <w:t xml:space="preserve">Training and supervising a technical team in India.</w:t>
+      </w:r>
+    </w:p>
+    <w:p>
+      <w:pPr>
+        <w:pStyle w:val="Compact"/>
+        <w:numPr>
+          <w:numId w:val="1020"/>
+          <w:ilvl w:val="1"/>
+        </w:numPr>
+      </w:pPr>
+      <w:r>
+        <w:t xml:space="preserve">Leading technical projects, with direct communication to the client and Service Delivery Managers.</w:t>
+      </w:r>
+    </w:p>
+    <w:p>
+      <w:pPr>
+        <w:pStyle w:val="Compact"/>
+        <w:numPr>
+          <w:numId w:val="1020"/>
+          <w:ilvl w:val="1"/>
+        </w:numPr>
+      </w:pPr>
+      <w:r>
+        <w:t xml:space="preserve">Application management : documentation revision, monitoring management, incident and problem solving, RCA owning.</w:t>
+      </w:r>
+    </w:p>
+    <w:p>
+      <w:pPr>
+        <w:pStyle w:val="Compact"/>
+        <w:numPr>
+          <w:numId w:val="1020"/>
+          <w:ilvl w:val="1"/>
+        </w:numPr>
+      </w:pPr>
+      <w:r>
+        <w:t xml:space="preserve">JBoss and tomcat administration. Shell and JACL+ Jython scripting, occasional Unix/Linux and network activities.</w:t>
+      </w:r>
+    </w:p>
+    <w:p>
+      <w:pPr>
+        <w:pStyle w:val="Heading3"/>
+      </w:pPr>
+      <w:bookmarkStart w:id="72" w:name="previous-relevant-work-experience"/>
+      <w:r>
+        <w:t xml:space="preserve">Previous Relevant Work Experience</w:t>
+      </w:r>
+      <w:bookmarkEnd w:id="72"/>
+    </w:p>
+    <w:p>
+      <w:pPr>
+        <w:numPr>
+          <w:numId w:val="1021"/>
+          <w:ilvl w:val="0"/>
+        </w:numPr>
+      </w:pPr>
+      <w:r>
+        <w:rPr>
+          <w:i/>
+        </w:rPr>
+        <w:t xml:space="preserve">OUnet Sistemi (Rome, Italy) - Novell Partner</w:t>
+      </w:r>
+      <w:r>
+        <w:t xml:space="preserve"> </w:t>
+      </w:r>
+      <w:r>
+        <w:t xml:space="preserve">(2006-2008) -</w:t>
+      </w:r>
+      <w:r>
+        <w:t xml:space="preserve"> </w:t>
+      </w:r>
+      <w:r>
+        <w:rPr>
+          <w:b/>
+        </w:rPr>
+        <w:t xml:space="preserve">Linux/Windows engineer</w:t>
+      </w:r>
+      <w:r>
+        <w:t xml:space="preserve"> </w:t>
+      </w:r>
+      <w:r>
+        <w:t xml:space="preserve">Monitoring systems (Nagios), wireless (Cisco WLC) and SLES/OES servers installation and administration, user support.</w:t>
+      </w:r>
+    </w:p>
+    <w:p>
+      <w:pPr>
+        <w:numPr>
+          <w:numId w:val="1021"/>
+          <w:ilvl w:val="0"/>
+        </w:numPr>
+      </w:pPr>
+      <w:r>
+        <w:rPr>
+          <w:i/>
+        </w:rPr>
+        <w:t xml:space="preserve">Linkbynet (Saint Denis, France)</w:t>
+      </w:r>
+      <w:r>
+        <w:t xml:space="preserve"> </w:t>
+      </w:r>
+      <w:r>
+        <w:t xml:space="preserve">(2005-2006) -</w:t>
+      </w:r>
+      <w:r>
+        <w:t xml:space="preserve"> </w:t>
+      </w:r>
+      <w:r>
+        <w:rPr>
+          <w:b/>
+        </w:rPr>
+        <w:t xml:space="preserve">Linux/Windows engineer</w:t>
+      </w:r>
+      <w:r>
+        <w:t xml:space="preserve"> </w:t>
+      </w:r>
+      <w:r>
+        <w:t xml:space="preserve">Installing OS&amp;applications (Apache/MySQL, Oracle, Websphere…) in a production network (450 servers, 1000 clients). Bash and Perl programming, network security.</w:t>
+      </w:r>
+    </w:p>
+    <w:p>
+      <w:pPr>
+        <w:numPr>
+          <w:numId w:val="1021"/>
+          <w:ilvl w:val="0"/>
+        </w:numPr>
+      </w:pPr>
+      <w:r>
+        <w:rPr>
+          <w:i/>
+        </w:rPr>
         <w:t xml:space="preserve">Axians Neurocom (Le Pecq, France), Vinci Energies</w:t>
       </w:r>
       <w:r>
@@ -2319,19 +4026,19 @@
         <w:rPr>
           <w:b/>
         </w:rPr>
-        <w:t xml:space="preserve">Linux/Windows engineer</w:t>
-      </w:r>
-      <w:r>
-        <w:t xml:space="preserve"> </w:t>
-      </w:r>
-      <w:r>
-        <w:t xml:space="preserve">Monitoring systems (Nagios), wireless (Cisco WLC) and SLES/OES servers installation and administration, user support.</w:t>
-      </w:r>
-    </w:p>
-    <w:p>
-      <w:pPr>
-        <w:numPr>
-          <w:numId w:val="1016"/>
+        <w:t xml:space="preserve">Security engineer</w:t>
+      </w:r>
+      <w:r>
+        <w:t xml:space="preserve"> </w:t>
+      </w:r>
+      <w:r>
+        <w:t xml:space="preserve">Security and intrusive tests. Vulnerability lookup, exploit demos, source code audit, Perl programming for Nessus.</w:t>
+      </w:r>
+    </w:p>
+    <w:p>
+      <w:pPr>
+        <w:numPr>
+          <w:numId w:val="1021"/>
           <w:ilvl w:val="0"/>
         </w:numPr>
       </w:pPr>
@@ -2374,20 +4081,20 @@
       <w:pPr>
         <w:pStyle w:val="Heading3"/>
       </w:pPr>
-      <w:bookmarkStart w:id="62" w:name="previous-work-rewardsrecognition"/>
+      <w:bookmarkStart w:id="73" w:name="previous-work-rewardsrecognition"/>
       <w:r>
         <w:t xml:space="preserve">Previous work Rewards/Recognition</w:t>
       </w:r>
-      <w:bookmarkEnd w:id="62"/>
-    </w:p>
-    <w:p>
-      <w:pPr>
-        <w:numPr>
-          <w:numId w:val="1017"/>
+      <w:bookmarkEnd w:id="73"/>
+    </w:p>
+    <w:p>
+      <w:pPr>
+        <w:numPr>
+          <w:numId w:val="1022"/>
           <w:ilvl w:val="0"/>
         </w:numPr>
       </w:pPr>
-      <w:hyperlink r:id="rId63">
+      <w:hyperlink r:id="rId74">
         <w:r>
           <w:rPr>
             <w:rStyle w:val="Hyperlink"/>
@@ -2405,11 +4112,11 @@
     <w:p>
       <w:pPr>
         <w:numPr>
-          <w:numId w:val="1017"/>
+          <w:numId w:val="1022"/>
           <w:ilvl w:val="0"/>
         </w:numPr>
       </w:pPr>
-      <w:hyperlink r:id="rId64">
+      <w:hyperlink r:id="rId75">
         <w:r>
           <w:rPr>
             <w:rStyle w:val="Hyperlink"/>
@@ -2428,17 +4135,17 @@
       <w:pPr>
         <w:pStyle w:val="Heading3"/>
       </w:pPr>
-      <w:bookmarkStart w:id="65" w:name="industry-experience"/>
+      <w:bookmarkStart w:id="76" w:name="industry-experience"/>
       <w:r>
         <w:t xml:space="preserve">Industry Experience</w:t>
       </w:r>
-      <w:bookmarkEnd w:id="65"/>
-    </w:p>
-    <w:p>
-      <w:pPr>
-        <w:pStyle w:val="Compact"/>
-        <w:numPr>
-          <w:numId w:val="1018"/>
+      <w:bookmarkEnd w:id="76"/>
+    </w:p>
+    <w:p>
+      <w:pPr>
+        <w:pStyle w:val="Compact"/>
+        <w:numPr>
+          <w:numId w:val="1023"/>
           <w:ilvl w:val="0"/>
         </w:numPr>
       </w:pPr>
@@ -2450,7 +4157,7 @@
       <w:pPr>
         <w:pStyle w:val="Compact"/>
         <w:numPr>
-          <w:numId w:val="1018"/>
+          <w:numId w:val="1023"/>
           <w:ilvl w:val="0"/>
         </w:numPr>
       </w:pPr>
@@ -2462,7 +4169,7 @@
       <w:pPr>
         <w:pStyle w:val="Compact"/>
         <w:numPr>
-          <w:numId w:val="1018"/>
+          <w:numId w:val="1023"/>
           <w:ilvl w:val="0"/>
         </w:numPr>
       </w:pPr>
@@ -2474,7 +4181,7 @@
       <w:pPr>
         <w:pStyle w:val="Compact"/>
         <w:numPr>
-          <w:numId w:val="1018"/>
+          <w:numId w:val="1023"/>
           <w:ilvl w:val="0"/>
         </w:numPr>
       </w:pPr>
@@ -2486,7 +4193,7 @@
       <w:pPr>
         <w:pStyle w:val="Compact"/>
         <w:numPr>
-          <w:numId w:val="1018"/>
+          <w:numId w:val="1023"/>
           <w:ilvl w:val="0"/>
         </w:numPr>
       </w:pPr>
@@ -2505,11 +4212,11 @@
       <w:pPr>
         <w:pStyle w:val="Heading2"/>
       </w:pPr>
-      <w:bookmarkStart w:id="66" w:name="education-and-other"/>
+      <w:bookmarkStart w:id="77" w:name="education-and-other"/>
       <w:r>
         <w:t xml:space="preserve">Education and other</w:t>
       </w:r>
-      <w:bookmarkEnd w:id="66"/>
+      <w:bookmarkEnd w:id="77"/>
     </w:p>
     <w:p>
       <w:pPr>
@@ -2554,17 +4261,17 @@
       <w:pPr>
         <w:pStyle w:val="Heading3"/>
       </w:pPr>
-      <w:bookmarkStart w:id="67" w:name="Xc275a009b2723d9d23471983f60a0181266c86a"/>
+      <w:bookmarkStart w:id="78" w:name="Xc275a009b2723d9d23471983f60a0181266c86a"/>
       <w:r>
         <w:t xml:space="preserve">Certifications (Professional Activities, Certifications, and Training Attended)</w:t>
       </w:r>
-      <w:bookmarkEnd w:id="67"/>
-    </w:p>
-    <w:p>
-      <w:pPr>
-        <w:pStyle w:val="Compact"/>
-        <w:numPr>
-          <w:numId w:val="1019"/>
+      <w:bookmarkEnd w:id="78"/>
+    </w:p>
+    <w:p>
+      <w:pPr>
+        <w:pStyle w:val="Compact"/>
+        <w:numPr>
+          <w:numId w:val="1024"/>
           <w:ilvl w:val="0"/>
         </w:numPr>
       </w:pPr>
@@ -2576,7 +4283,7 @@
       <w:pPr>
         <w:pStyle w:val="Compact"/>
         <w:numPr>
-          <w:numId w:val="1019"/>
+          <w:numId w:val="1024"/>
           <w:ilvl w:val="0"/>
         </w:numPr>
       </w:pPr>
@@ -2588,7 +4295,7 @@
       <w:pPr>
         <w:pStyle w:val="Compact"/>
         <w:numPr>
-          <w:numId w:val="1019"/>
+          <w:numId w:val="1024"/>
           <w:ilvl w:val="0"/>
         </w:numPr>
       </w:pPr>
@@ -2600,7 +4307,7 @@
       <w:pPr>
         <w:pStyle w:val="Compact"/>
         <w:numPr>
-          <w:numId w:val="1020"/>
+          <w:numId w:val="1025"/>
           <w:ilvl w:val="1"/>
         </w:numPr>
       </w:pPr>
@@ -2612,7 +4319,7 @@
       <w:pPr>
         <w:pStyle w:val="Compact"/>
         <w:numPr>
-          <w:numId w:val="1020"/>
+          <w:numId w:val="1025"/>
           <w:ilvl w:val="1"/>
         </w:numPr>
       </w:pPr>
@@ -2624,7 +4331,7 @@
       <w:pPr>
         <w:pStyle w:val="Compact"/>
         <w:numPr>
-          <w:numId w:val="1020"/>
+          <w:numId w:val="1025"/>
           <w:ilvl w:val="1"/>
         </w:numPr>
       </w:pPr>
@@ -2636,7 +4343,7 @@
       <w:pPr>
         <w:pStyle w:val="Compact"/>
         <w:numPr>
-          <w:numId w:val="1019"/>
+          <w:numId w:val="1024"/>
           <w:ilvl w:val="0"/>
         </w:numPr>
       </w:pPr>
@@ -2648,7 +4355,7 @@
       <w:pPr>
         <w:pStyle w:val="Compact"/>
         <w:numPr>
-          <w:numId w:val="1019"/>
+          <w:numId w:val="1024"/>
           <w:ilvl w:val="0"/>
         </w:numPr>
       </w:pPr>
@@ -2660,7 +4367,7 @@
       <w:pPr>
         <w:pStyle w:val="Compact"/>
         <w:numPr>
-          <w:numId w:val="1019"/>
+          <w:numId w:val="1024"/>
           <w:ilvl w:val="0"/>
         </w:numPr>
       </w:pPr>
@@ -2672,7 +4379,7 @@
       <w:pPr>
         <w:pStyle w:val="Compact"/>
         <w:numPr>
-          <w:numId w:val="1019"/>
+          <w:numId w:val="1024"/>
           <w:ilvl w:val="0"/>
         </w:numPr>
       </w:pPr>
@@ -2684,7 +4391,7 @@
       <w:pPr>
         <w:pStyle w:val="Compact"/>
         <w:numPr>
-          <w:numId w:val="1019"/>
+          <w:numId w:val="1024"/>
           <w:ilvl w:val="0"/>
         </w:numPr>
       </w:pPr>
@@ -2696,7 +4403,7 @@
       <w:pPr>
         <w:pStyle w:val="Compact"/>
         <w:numPr>
-          <w:numId w:val="1019"/>
+          <w:numId w:val="1024"/>
           <w:ilvl w:val="0"/>
         </w:numPr>
       </w:pPr>
@@ -2708,11 +4415,11 @@
       <w:pPr>
         <w:pStyle w:val="Heading3"/>
       </w:pPr>
-      <w:bookmarkStart w:id="68" w:name="languages"/>
+      <w:bookmarkStart w:id="79" w:name="languages"/>
       <w:r>
         <w:t xml:space="preserve">Languages</w:t>
       </w:r>
-      <w:bookmarkEnd w:id="68"/>
+      <w:bookmarkEnd w:id="79"/>
     </w:p>
     <w:p>
       <w:pPr>
@@ -2758,11 +4465,11 @@
       <w:pPr>
         <w:pStyle w:val="Heading3"/>
       </w:pPr>
-      <w:bookmarkStart w:id="69" w:name="hobbiespersonal"/>
+      <w:bookmarkStart w:id="80" w:name="hobbiespersonal"/>
       <w:r>
         <w:t xml:space="preserve">Hobbies/personal</w:t>
       </w:r>
-      <w:bookmarkEnd w:id="69"/>
+      <w:bookmarkEnd w:id="80"/>
     </w:p>
     <w:p>
       <w:pPr>
@@ -3175,6 +4882,21 @@
     <w:abstractNumId w:val="991"/>
   </w:num>
   <w:num w:numId="1020">
+    <w:abstractNumId w:val="991"/>
+  </w:num>
+  <w:num w:numId="1021">
+    <w:abstractNumId w:val="991"/>
+  </w:num>
+  <w:num w:numId="1022">
+    <w:abstractNumId w:val="991"/>
+  </w:num>
+  <w:num w:numId="1023">
+    <w:abstractNumId w:val="991"/>
+  </w:num>
+  <w:num w:numId="1024">
+    <w:abstractNumId w:val="991"/>
+  </w:num>
+  <w:num w:numId="1025">
     <w:abstractNumId w:val="991"/>
   </w:num>
 </w:numbering>

</xml_diff>

<commit_message>
Deploying to gh-pages from @ bbourdin/resume@f69ff6b941f1520c10a3786c4e56bb3153e07ce3 🚀
</commit_message>
<xml_diff>
--- a/Benoit-Bourdin-resume.docx
+++ b/Benoit-Bourdin-resume.docx
@@ -894,7 +894,7 @@
         <w:rPr>
           <w:b/>
         </w:rPr>
-        <w:t xml:space="preserve">Business value 💰</w:t>
+        <w:t xml:space="preserve">Business value 💸</w:t>
       </w:r>
       <w:r>
         <w:t xml:space="preserve">: More IP, agility, speed and quality of the IT services to</w:t>
@@ -1003,7 +1003,7 @@
         <w:t xml:space="preserve"> </w:t>
       </w:r>
       <w:r>
-        <w:t xml:space="preserve">🙆‍♀️ 300</w:t>
+        <w:t xml:space="preserve">🙆 300</w:t>
       </w:r>
       <w:r>
         <w:t xml:space="preserve"> </w:t>
@@ -1263,10 +1263,22 @@
         <w:rPr>
           <w:b/>
         </w:rPr>
-        <w:t xml:space="preserve">Business value 🤑</w:t>
-      </w:r>
-      <w:r>
-        <w:t xml:space="preserve">: Discovery/monitoring of</w:t>
+        <w:t xml:space="preserve">Business value 💵</w:t>
+      </w:r>
+      <w:r>
+        <w:t xml:space="preserve">:</w:t>
+      </w:r>
+      <w:r>
+        <w:t xml:space="preserve"> </w:t>
+      </w:r>
+      <w:r>
+        <w:rPr>
+          <w:b/>
+        </w:rPr>
+        <w:t xml:space="preserve">AIOps</w:t>
+      </w:r>
+      <w:r>
+        <w:t xml:space="preserve">, discovery/monitoring of</w:t>
       </w:r>
       <w:r>
         <w:t xml:space="preserve"> </w:t>
@@ -1324,7 +1336,19 @@
         <w:t xml:space="preserve"> </w:t>
       </w:r>
       <w:r>
-        <w:t xml:space="preserve">of incidents.</w:t>
+        <w:t xml:space="preserve">of incidents, designed for</w:t>
+      </w:r>
+      <w:r>
+        <w:t xml:space="preserve"> </w:t>
+      </w:r>
+      <w:r>
+        <w:rPr>
+          <w:b/>
+        </w:rPr>
+        <w:t xml:space="preserve">NoOps</w:t>
+      </w:r>
+      <w:r>
+        <w:t xml:space="preserve">.</w:t>
       </w:r>
     </w:p>
     <w:p>
@@ -1380,7 +1404,7 @@
         <w:t xml:space="preserve">5 most common middleware products</w:t>
       </w:r>
       <w:r>
-        <w:t xml:space="preserve">, automated discovery, monitoring the top #10 metrics and automated resolution of the top #10 incidents.</w:t>
+        <w:t xml:space="preserve">, automated discovery, monitoring the top #20 metrics and automated resolution of the top #10 incidents.</w:t>
       </w:r>
     </w:p>
     <w:p>
@@ -2076,7 +2100,7 @@
         <w:t xml:space="preserve"> </w:t>
       </w:r>
       <w:r>
-        <w:t xml:space="preserve">👌, met critical deadlines on external projects,</w:t>
+        <w:t xml:space="preserve">🙆‍♀️, met critical deadlines on external projects,</w:t>
       </w:r>
       <w:r>
         <w:t xml:space="preserve"> </w:t>
@@ -2300,7 +2324,7 @@
         <w:t xml:space="preserve"> </w:t>
       </w:r>
       <w:r>
-        <w:t xml:space="preserve">🙆‍♂️ on the work in progress, made</w:t>
+        <w:t xml:space="preserve">🆗 on the work in progress, made</w:t>
       </w:r>
       <w:r>
         <w:t xml:space="preserve"> </w:t>
@@ -3390,7 +3414,7 @@
         <w:rPr>
           <w:b/>
         </w:rPr>
-        <w:t xml:space="preserve">Platform DXC middleware Product Owner, Agile/DevOps Coach</w:t>
+        <w:t xml:space="preserve">Platform DXC/Platform-X middleware Product Owner, Agile/DevOps Coach</w:t>
       </w:r>
     </w:p>
     <w:p>
@@ -3402,24 +3426,21 @@
         </w:numPr>
       </w:pPr>
       <w:r>
-        <w:t xml:space="preserve">Product Owner of the Platform DXC/CVA middleware content (strategic</w:t>
-      </w:r>
-      <w:r>
-        <w:t xml:space="preserve"> </w:t>
+        <w:t xml:space="preserve">Product Owner of the Platform DXC/CVA middleware content (</w:t>
       </w:r>
       <w:hyperlink r:id="rId65">
         <w:r>
           <w:rPr>
             <w:rStyle w:val="Hyperlink"/>
           </w:rPr>
-          <w:t xml:space="preserve">end-to-end monitoring</w:t>
+          <w:t xml:space="preserve">end-to-end discovery/monitoring/auto-healing</w:t>
         </w:r>
       </w:hyperlink>
       <w:r>
         <w:t xml:space="preserve"> </w:t>
       </w:r>
       <w:r>
-        <w:t xml:space="preserve">product - only</w:t>
+        <w:t xml:space="preserve">of</w:t>
       </w:r>
       <w:r>
         <w:t xml:space="preserve"> </w:t>
@@ -3429,11 +3450,14 @@
           <w:rPr>
             <w:rStyle w:val="Hyperlink"/>
           </w:rPr>
-          <w:t xml:space="preserve">the middleware piece</w:t>
+          <w:t xml:space="preserve">middleware instances</w:t>
         </w:r>
       </w:hyperlink>
       <w:r>
-        <w:t xml:space="preserve">), team leader/supervisor of the middleware team.</w:t>
+        <w:t xml:space="preserve"> </w:t>
+      </w:r>
+      <w:r>
+        <w:t xml:space="preserve">for an AIOps/NoOps platform), team leader/supervisor of the middleware team.</w:t>
       </w:r>
       <w:r>
         <w:t xml:space="preserve"> </w:t>

</xml_diff>

<commit_message>
Deploying to gh-pages from @ bbourdin/resume@b24ed4aaa3d49131a80618773ae1681183fcf76a 🚀
</commit_message>
<xml_diff>
--- a/Benoit-Bourdin-resume.docx
+++ b/Benoit-Bourdin-resume.docx
@@ -346,7 +346,7 @@
               <w:jc w:val="left"/>
             </w:pPr>
             <w:r>
-              <w:t xml:space="preserve">💭</w:t>
+              <w:t xml:space="preserve">🗯</w:t>
             </w:r>
             <w:r>
               <w:t xml:space="preserve"> </w:t>
@@ -894,7 +894,7 @@
         <w:rPr>
           <w:b/>
         </w:rPr>
-        <w:t xml:space="preserve">Business value 💸</w:t>
+        <w:t xml:space="preserve">Business value 🤑</w:t>
       </w:r>
       <w:r>
         <w:t xml:space="preserve">: More IP, agility, speed and quality of the IT services to</w:t>
@@ -1003,7 +1003,7 @@
         <w:t xml:space="preserve"> </w:t>
       </w:r>
       <w:r>
-        <w:t xml:space="preserve">🙆 300</w:t>
+        <w:t xml:space="preserve">🙆‍♂️ 300</w:t>
       </w:r>
       <w:r>
         <w:t xml:space="preserve"> </w:t>
@@ -1263,7 +1263,7 @@
         <w:rPr>
           <w:b/>
         </w:rPr>
-        <w:t xml:space="preserve">Business value 💵</w:t>
+        <w:t xml:space="preserve">Business value 💸</w:t>
       </w:r>
       <w:r>
         <w:t xml:space="preserve">:</w:t>
@@ -2100,7 +2100,7 @@
         <w:t xml:space="preserve"> </w:t>
       </w:r>
       <w:r>
-        <w:t xml:space="preserve">🙆‍♀️, met critical deadlines on external projects,</w:t>
+        <w:t xml:space="preserve">🆗, met critical deadlines on external projects,</w:t>
       </w:r>
       <w:r>
         <w:t xml:space="preserve"> </w:t>

</xml_diff>

<commit_message>
Deploying to gh-pages from @ bbourdin/resume@52c7054db427f97a0e01e301c1964095d5b765ff 🚀
</commit_message>
<xml_diff>
--- a/Benoit-Bourdin-resume.docx
+++ b/Benoit-Bourdin-resume.docx
@@ -346,7 +346,7 @@
               <w:jc w:val="left"/>
             </w:pPr>
             <w:r>
-              <w:t xml:space="preserve">🗯</w:t>
+              <w:t xml:space="preserve">💭</w:t>
             </w:r>
             <w:r>
               <w:t xml:space="preserve"> </w:t>
@@ -894,7 +894,7 @@
         <w:rPr>
           <w:b/>
         </w:rPr>
-        <w:t xml:space="preserve">Business value 🤑</w:t>
+        <w:t xml:space="preserve">Business value 💶</w:t>
       </w:r>
       <w:r>
         <w:t xml:space="preserve">: More IP, agility, speed and quality of the IT services to</w:t>
@@ -1003,7 +1003,7 @@
         <w:t xml:space="preserve"> </w:t>
       </w:r>
       <w:r>
-        <w:t xml:space="preserve">🙆‍♂️ 300</w:t>
+        <w:t xml:space="preserve">🙆‍♀️ 300</w:t>
       </w:r>
       <w:r>
         <w:t xml:space="preserve"> </w:t>
@@ -1263,7 +1263,7 @@
         <w:rPr>
           <w:b/>
         </w:rPr>
-        <w:t xml:space="preserve">Business value 💸</w:t>
+        <w:t xml:space="preserve">Business value 💱</w:t>
       </w:r>
       <w:r>
         <w:t xml:space="preserve">:</w:t>
@@ -2100,7 +2100,7 @@
         <w:t xml:space="preserve"> </w:t>
       </w:r>
       <w:r>
-        <w:t xml:space="preserve">🆗, met critical deadlines on external projects,</w:t>
+        <w:t xml:space="preserve">🙆‍♀️, met critical deadlines on external projects,</w:t>
       </w:r>
       <w:r>
         <w:t xml:space="preserve"> </w:t>

</xml_diff>

<commit_message>
Deploying to gh-pages from @ bbourdin/resume@33b0417435bed3c361440749c54d11d82ff8014d 🚀
</commit_message>
<xml_diff>
--- a/Benoit-Bourdin-resume.docx
+++ b/Benoit-Bourdin-resume.docx
@@ -232,13 +232,6 @@
       </w:r>
     </w:p>
     <w:p>
-      <w:r>
-        <w:pict>
-          <v:rect style="width:0;height:1.5pt" o:hralign="center" o:hrstd="t" o:hr="t"/>
-        </w:pict>
-      </w:r>
-    </w:p>
-    <w:p>
       <w:pPr>
         <w:pStyle w:val="Heading2"/>
       </w:pPr>
@@ -252,50 +245,48 @@
       <w:pPr>
         <w:pStyle w:val="FirstParagraph"/>
       </w:pPr>
-      <w:hyperlink r:id="rId25">
-        <w:r>
-          <w:drawing>
-            <wp:inline>
-              <wp:extent cx="5334000" cy="3000375"/>
-              <wp:effectExtent b="0" l="0" r="0" t="0"/>
-              <wp:docPr descr="" title="" id="1" name="Picture"/>
-              <a:graphic>
-                <a:graphicData uri="http://schemas.openxmlformats.org/drawingml/2006/picture">
-                  <pic:pic>
-                    <pic:nvPicPr>
-                      <pic:cNvPr descr="Benoit-Bourdin-slide.png" id="0" name="Picture"/>
-                      <pic:cNvPicPr>
-                        <a:picLocks noChangeArrowheads="1" noChangeAspect="1"/>
-                      </pic:cNvPicPr>
-                    </pic:nvPicPr>
-                    <pic:blipFill>
-                      <a:blip r:embed="rId32"/>
-                      <a:stretch>
-                        <a:fillRect/>
-                      </a:stretch>
-                    </pic:blipFill>
-                    <pic:spPr bwMode="auto">
-                      <a:xfrm>
-                        <a:off x="0" y="0"/>
-                        <a:ext cx="5334000" cy="3000375"/>
-                      </a:xfrm>
-                      <a:prstGeom prst="rect">
-                        <a:avLst/>
-                      </a:prstGeom>
+      <w:r>
+        <w:drawing>
+          <wp:inline>
+            <wp:extent cx="5334000" cy="3000375"/>
+            <wp:effectExtent b="0" l="0" r="0" t="0"/>
+            <wp:docPr descr="" title="" id="1" name="Picture"/>
+            <a:graphic>
+              <a:graphicData uri="http://schemas.openxmlformats.org/drawingml/2006/picture">
+                <pic:pic>
+                  <pic:nvPicPr>
+                    <pic:cNvPr descr="Benoit-Bourdin-slide.png" id="0" name="Picture"/>
+                    <pic:cNvPicPr>
+                      <a:picLocks noChangeArrowheads="1" noChangeAspect="1"/>
+                    </pic:cNvPicPr>
+                  </pic:nvPicPr>
+                  <pic:blipFill>
+                    <a:blip r:embed="rId32"/>
+                    <a:stretch>
+                      <a:fillRect/>
+                    </a:stretch>
+                  </pic:blipFill>
+                  <pic:spPr bwMode="auto">
+                    <a:xfrm>
+                      <a:off x="0" y="0"/>
+                      <a:ext cx="5334000" cy="3000375"/>
+                    </a:xfrm>
+                    <a:prstGeom prst="rect">
+                      <a:avLst/>
+                    </a:prstGeom>
+                    <a:noFill/>
+                    <a:ln w="9525">
                       <a:noFill/>
-                      <a:ln w="9525">
-                        <a:noFill/>
-                        <a:headEnd/>
-                        <a:tailEnd/>
-                      </a:ln>
-                    </pic:spPr>
-                  </pic:pic>
-                </a:graphicData>
-              </a:graphic>
-            </wp:inline>
-          </w:drawing>
-        </w:r>
-      </w:hyperlink>
+                      <a:headEnd/>
+                      <a:tailEnd/>
+                    </a:ln>
+                  </pic:spPr>
+                </pic:pic>
+              </a:graphicData>
+            </a:graphic>
+          </wp:inline>
+        </w:drawing>
+      </w:r>
     </w:p>
     <w:tbl>
       <w:tblPr>
@@ -346,7 +337,7 @@
               <w:jc w:val="left"/>
             </w:pPr>
             <w:r>
-              <w:t xml:space="preserve">💭</w:t>
+              <w:t xml:space="preserve">🗯</w:t>
             </w:r>
             <w:r>
               <w:t xml:space="preserve"> </w:t>
@@ -642,7 +633,7 @@
         <w:pStyle w:val="BodyText"/>
       </w:pPr>
       <w:r>
-        <w:t xml:space="preserve">Previously, Benoit has also worked as middleware &amp; automation SME in DXC, leading projects for large customers, global standards for all customers, architectural roadmap of an automation platform and led all the automation initiatives. Before DXC, Benoit worked as system administrator, after several experiences in software development and network administration.</w:t>
+        <w:t xml:space="preserve">Previously, Benoit has also worked as middleware &amp; automation SME in DXC, leading projects for large customers, global standards for all customers, and development of an AIOps/NoOps platform. Before DXC, Benoit worked as system administrator, software developer and network administrator.</w:t>
       </w:r>
     </w:p>
     <w:p>
@@ -894,7 +885,7 @@
         <w:rPr>
           <w:b/>
         </w:rPr>
-        <w:t xml:space="preserve">Business value 💶</w:t>
+        <w:t xml:space="preserve">Business value 💱</w:t>
       </w:r>
       <w:r>
         <w:t xml:space="preserve">: More IP, agility, speed and quality of the IT services to</w:t>
@@ -1003,7 +994,7 @@
         <w:t xml:space="preserve"> </w:t>
       </w:r>
       <w:r>
-        <w:t xml:space="preserve">🙆‍♀️ 300</w:t>
+        <w:t xml:space="preserve">👌 300</w:t>
       </w:r>
       <w:r>
         <w:t xml:space="preserve"> </w:t>
@@ -1263,7 +1254,7 @@
         <w:rPr>
           <w:b/>
         </w:rPr>
-        <w:t xml:space="preserve">Business value 💱</w:t>
+        <w:t xml:space="preserve">Business value 💳</w:t>
       </w:r>
       <w:r>
         <w:t xml:space="preserve">:</w:t>
@@ -2100,7 +2091,7 @@
         <w:t xml:space="preserve"> </w:t>
       </w:r>
       <w:r>
-        <w:t xml:space="preserve">🙆‍♀️, met critical deadlines on external projects,</w:t>
+        <w:t xml:space="preserve">👌, met critical deadlines on external projects,</w:t>
       </w:r>
       <w:r>
         <w:t xml:space="preserve"> </w:t>

</xml_diff>

<commit_message>
Deploying to gh-pages from @ bbourdin/resume@ab12173a02c3f07ee804b18501ae6b2a47d04427 🚀
</commit_message>
<xml_diff>
--- a/Benoit-Bourdin-resume.docx
+++ b/Benoit-Bourdin-resume.docx
@@ -885,7 +885,7 @@
         <w:rPr>
           <w:b/>
         </w:rPr>
-        <w:t xml:space="preserve">Business value 💱</w:t>
+        <w:t xml:space="preserve">Business value 💰</w:t>
       </w:r>
       <w:r>
         <w:t xml:space="preserve">: More IP, agility, speed and quality of the IT services to</w:t>
@@ -994,7 +994,7 @@
         <w:t xml:space="preserve"> </w:t>
       </w:r>
       <w:r>
-        <w:t xml:space="preserve">👌 300</w:t>
+        <w:t xml:space="preserve">🙆 300</w:t>
       </w:r>
       <w:r>
         <w:t xml:space="preserve"> </w:t>
@@ -1254,7 +1254,7 @@
         <w:rPr>
           <w:b/>
         </w:rPr>
-        <w:t xml:space="preserve">Business value 💳</w:t>
+        <w:t xml:space="preserve">Business value 💷</w:t>
       </w:r>
       <w:r>
         <w:t xml:space="preserve">:</w:t>
@@ -2091,7 +2091,7 @@
         <w:t xml:space="preserve"> </w:t>
       </w:r>
       <w:r>
-        <w:t xml:space="preserve">👌, met critical deadlines on external projects,</w:t>
+        <w:t xml:space="preserve">🙆, met critical deadlines on external projects,</w:t>
       </w:r>
       <w:r>
         <w:t xml:space="preserve"> </w:t>
@@ -2315,7 +2315,7 @@
         <w:t xml:space="preserve"> </w:t>
       </w:r>
       <w:r>
-        <w:t xml:space="preserve">🆗 on the work in progress, made</w:t>
+        <w:t xml:space="preserve">🙆‍♂️ on the work in progress, made</w:t>
       </w:r>
       <w:r>
         <w:t xml:space="preserve"> </w:t>

</xml_diff>

<commit_message>
Deploying to gh-pages from @ bbourdin/resume@67f5e64ef950eb1d619942ec0d19d13f59ffffd0 🚀
</commit_message>
<xml_diff>
--- a/Benoit-Bourdin-resume.docx
+++ b/Benoit-Bourdin-resume.docx
@@ -885,7 +885,7 @@
         <w:rPr>
           <w:b/>
         </w:rPr>
-        <w:t xml:space="preserve">Business value 💰</w:t>
+        <w:t xml:space="preserve">Business value 💵</w:t>
       </w:r>
       <w:r>
         <w:t xml:space="preserve">: More IP, agility, speed and quality of the IT services to</w:t>
@@ -994,7 +994,7 @@
         <w:t xml:space="preserve"> </w:t>
       </w:r>
       <w:r>
-        <w:t xml:space="preserve">🙆 300</w:t>
+        <w:t xml:space="preserve">🙆‍♂️ 300</w:t>
       </w:r>
       <w:r>
         <w:t xml:space="preserve"> </w:t>
@@ -1254,7 +1254,7 @@
         <w:rPr>
           <w:b/>
         </w:rPr>
-        <w:t xml:space="preserve">Business value 💷</w:t>
+        <w:t xml:space="preserve">Business value 💵</w:t>
       </w:r>
       <w:r>
         <w:t xml:space="preserve">:</w:t>
@@ -2091,7 +2091,7 @@
         <w:t xml:space="preserve"> </w:t>
       </w:r>
       <w:r>
-        <w:t xml:space="preserve">🙆, met critical deadlines on external projects,</w:t>
+        <w:t xml:space="preserve">🙆‍♀️, met critical deadlines on external projects,</w:t>
       </w:r>
       <w:r>
         <w:t xml:space="preserve"> </w:t>
@@ -2315,7 +2315,7 @@
         <w:t xml:space="preserve"> </w:t>
       </w:r>
       <w:r>
-        <w:t xml:space="preserve">🙆‍♂️ on the work in progress, made</w:t>
+        <w:t xml:space="preserve">🆗 on the work in progress, made</w:t>
       </w:r>
       <w:r>
         <w:t xml:space="preserve"> </w:t>

</xml_diff>

<commit_message>
Deploying to gh-pages from @ bbourdin/resume@c6494fb9b4e1aa08e2002c18f1a74b1759c50cde 🚀
</commit_message>
<xml_diff>
--- a/Benoit-Bourdin-resume.docx
+++ b/Benoit-Bourdin-resume.docx
@@ -337,7 +337,7 @@
               <w:jc w:val="left"/>
             </w:pPr>
             <w:r>
-              <w:t xml:space="preserve">🗯</w:t>
+              <w:t xml:space="preserve">💬</w:t>
             </w:r>
             <w:r>
               <w:t xml:space="preserve"> </w:t>
@@ -994,7 +994,7 @@
         <w:t xml:space="preserve"> </w:t>
       </w:r>
       <w:r>
-        <w:t xml:space="preserve">🙆‍♂️ 300</w:t>
+        <w:t xml:space="preserve">👌 300</w:t>
       </w:r>
       <w:r>
         <w:t xml:space="preserve"> </w:t>
@@ -1254,7 +1254,7 @@
         <w:rPr>
           <w:b/>
         </w:rPr>
-        <w:t xml:space="preserve">Business value 💵</w:t>
+        <w:t xml:space="preserve">Business value 💷</w:t>
       </w:r>
       <w:r>
         <w:t xml:space="preserve">:</w:t>

</xml_diff>

<commit_message>
Deploying to gh-pages from @ bbourdin/resume@af9d23759fb5c99e6a62ef9751cced511ad607a3 🚀
</commit_message>
<xml_diff>
--- a/Benoit-Bourdin-resume.docx
+++ b/Benoit-Bourdin-resume.docx
@@ -337,7 +337,7 @@
               <w:jc w:val="left"/>
             </w:pPr>
             <w:r>
-              <w:t xml:space="preserve">💬</w:t>
+              <w:t xml:space="preserve">🗯</w:t>
             </w:r>
             <w:r>
               <w:t xml:space="preserve"> </w:t>
@@ -559,7 +559,22 @@
         <w:rPr>
           <w:b/>
         </w:rPr>
-        <w:t xml:space="preserve">Product Owner of the DXC central Agile/DevOps platform</w:t>
+        <w:t xml:space="preserve">Product Owner</w:t>
+      </w:r>
+      <w:r>
+        <w:t xml:space="preserve"> </w:t>
+      </w:r>
+      <w:r>
+        <w:t xml:space="preserve">of the DXC</w:t>
+      </w:r>
+      <w:r>
+        <w:t xml:space="preserve"> </w:t>
+      </w:r>
+      <w:r>
+        <w:rPr>
+          <w:b/>
+        </w:rPr>
+        <w:t xml:space="preserve">central Agile/DevOps SaaS platform</w:t>
       </w:r>
       <w:r>
         <w:t xml:space="preserve"> </w:t>
@@ -633,7 +648,7 @@
         <w:pStyle w:val="BodyText"/>
       </w:pPr>
       <w:r>
-        <w:t xml:space="preserve">Previously, Benoit has also worked as middleware &amp; automation SME in DXC, leading projects for large customers, global standards for all customers, and development of an AIOps/NoOps platform. Before DXC, Benoit worked as system administrator, software developer and network administrator.</w:t>
+        <w:t xml:space="preserve">Previously, Benoit has also worked as product owner of an AIOps/NoOps SaaS B2B platform, and as middleware &amp; automation SME in DXC, leading projects for large customers, global standards for all customers. Before DXC, Benoit worked as system administrator, software developer and network administrator.</w:t>
       </w:r>
     </w:p>
     <w:p>
@@ -795,7 +810,7 @@
       <w:r>
         <w:drawing>
           <wp:inline>
-            <wp:extent cx="5334000" cy="2071789"/>
+            <wp:extent cx="5238750" cy="2034793"/>
             <wp:effectExtent b="0" l="0" r="0" t="0"/>
             <wp:docPr descr="" title="" id="1" name="Picture"/>
             <a:graphic>
@@ -816,7 +831,7 @@
                   <pic:spPr bwMode="auto">
                     <a:xfrm>
                       <a:off x="0" y="0"/>
-                      <a:ext cx="5334000" cy="2071789"/>
+                      <a:ext cx="5238750" cy="2034793"/>
                     </a:xfrm>
                     <a:prstGeom prst="rect">
                       <a:avLst/>
@@ -839,12 +854,12 @@
       <w:pPr>
         <w:pStyle w:val="Heading3"/>
       </w:pPr>
-      <w:bookmarkStart w:id="40" w:name="dxc-devcloud-product-owner-in-2021-2022"/>
+      <w:bookmarkStart w:id="40" w:name="X39d712f985cf43cd50010f375f959659332f3c9"/>
       <w:r>
         <w:rPr>
           <w:i/>
         </w:rPr>
-        <w:t xml:space="preserve">DXC DevCloud (Product Owner in 2021-2022)</w:t>
+        <w:t xml:space="preserve">DXC DevCloud - central Agile/DevOps SaaS platform (Product Owner in 2021-2022)</w:t>
       </w:r>
       <w:bookmarkEnd w:id="40"/>
     </w:p>
@@ -874,7 +889,7 @@
         <w:t xml:space="preserve"> </w:t>
       </w:r>
       <w:r>
-        <w:t xml:space="preserve">(active) users, who deliver software using Agile/DevOps practices in a central platform.</w:t>
+        <w:t xml:space="preserve">(active) users, delivering software using Agile/DevOps practices.</w:t>
       </w:r>
     </w:p>
     <w:p>
@@ -885,10 +900,10 @@
         <w:rPr>
           <w:b/>
         </w:rPr>
-        <w:t xml:space="preserve">Business value 💵</w:t>
-      </w:r>
-      <w:r>
-        <w:t xml:space="preserve">: More IP, agility, speed and quality of the IT services to</w:t>
+        <w:t xml:space="preserve">Business value 💹</w:t>
+      </w:r>
+      <w:r>
+        <w:t xml:space="preserve">: Individual Property, agility, Developer eXperience, speed, quality for</w:t>
       </w:r>
       <w:r>
         <w:t xml:space="preserve"> </w:t>
@@ -979,52 +994,7 @@
         <w:t xml:space="preserve"> </w:t>
       </w:r>
       <w:r>
-        <w:t xml:space="preserve">in every sprint review the development/service and improvement. Made</w:t>
-      </w:r>
-      <w:r>
-        <w:t xml:space="preserve"> </w:t>
-      </w:r>
-      <w:r>
-        <w:rPr>
-          <w:b/>
-        </w:rPr>
-        <w:t xml:space="preserve">transparent</w:t>
-      </w:r>
-      <w:r>
-        <w:t xml:space="preserve"> </w:t>
-      </w:r>
-      <w:r>
-        <w:t xml:space="preserve">👌 300</w:t>
-      </w:r>
-      <w:r>
-        <w:t xml:space="preserve"> </w:t>
-      </w:r>
-      <w:r>
-        <w:rPr>
-          <w:b/>
-        </w:rPr>
-        <w:t xml:space="preserve">risks and debts</w:t>
-      </w:r>
-      <w:r>
-        <w:t xml:space="preserve"> </w:t>
-      </w:r>
-      <w:r>
-        <w:t xml:space="preserve">in the backlog, and</w:t>
-      </w:r>
-      <w:r>
-        <w:t xml:space="preserve"> </w:t>
-      </w:r>
-      <w:r>
-        <w:rPr>
-          <w:b/>
-        </w:rPr>
-        <w:t xml:space="preserve">managed</w:t>
-      </w:r>
-      <w:r>
-        <w:t xml:space="preserve"> </w:t>
-      </w:r>
-      <w:r>
-        <w:t xml:space="preserve">it with an impact/probability matrix.</w:t>
+        <w:t xml:space="preserve">data/trend of NPS, service, user base, feature usage, costs in every sprint review.</w:t>
       </w:r>
     </w:p>
     <w:p>
@@ -1036,22 +1006,82 @@
         </w:numPr>
       </w:pPr>
       <w:r>
-        <w:t xml:space="preserve">Supported the team on 50 knowledge risks, making a</w:t>
-      </w:r>
-      <w:r>
-        <w:t xml:space="preserve"> </w:t>
-      </w:r>
-      <w:r>
-        <w:rPr>
-          <w:b/>
-        </w:rPr>
-        <w:t xml:space="preserve">huge effective learning</w:t>
-      </w:r>
-      <w:r>
-        <w:t xml:space="preserve"> </w:t>
-      </w:r>
-      <w:r>
-        <w:t xml:space="preserve">🏫 to the team.</w:t>
+        <w:t xml:space="preserve">Introduced</w:t>
+      </w:r>
+      <w:r>
+        <w:t xml:space="preserve"> </w:t>
+      </w:r>
+      <w:r>
+        <w:rPr>
+          <w:b/>
+        </w:rPr>
+        <w:t xml:space="preserve">monetization 💳</w:t>
+      </w:r>
+      <w:r>
+        <w:t xml:space="preserve"> </w:t>
+      </w:r>
+      <w:r>
+        <w:t xml:space="preserve">by a freemium service-based model. Made</w:t>
+      </w:r>
+      <w:r>
+        <w:t xml:space="preserve"> </w:t>
+      </w:r>
+      <w:r>
+        <w:rPr>
+          <w:b/>
+        </w:rPr>
+        <w:t xml:space="preserve">transparent</w:t>
+      </w:r>
+      <w:r>
+        <w:t xml:space="preserve"> </w:t>
+      </w:r>
+      <w:r>
+        <w:t xml:space="preserve">👌 300</w:t>
+      </w:r>
+      <w:r>
+        <w:t xml:space="preserve"> </w:t>
+      </w:r>
+      <w:r>
+        <w:rPr>
+          <w:b/>
+        </w:rPr>
+        <w:t xml:space="preserve">risks and debts</w:t>
+      </w:r>
+      <w:r>
+        <w:t xml:space="preserve"> </w:t>
+      </w:r>
+      <w:r>
+        <w:t xml:space="preserve">and 100 user requirements.</w:t>
+      </w:r>
+      <w:r>
+        <w:t xml:space="preserve"> </w:t>
+      </w:r>
+      <w:r>
+        <w:rPr>
+          <w:b/>
+        </w:rPr>
+        <w:t xml:space="preserve">Prioritization</w:t>
+      </w:r>
+      <w:r>
+        <w:t xml:space="preserve"> </w:t>
+      </w:r>
+      <w:r>
+        <w:t xml:space="preserve">using impact/probability and impact/effort. 100 knowledge risks resolved, by a new</w:t>
+      </w:r>
+      <w:r>
+        <w:t xml:space="preserve"> </w:t>
+      </w:r>
+      <w:r>
+        <w:rPr>
+          <w:b/>
+        </w:rPr>
+        <w:t xml:space="preserve">learning organization</w:t>
+      </w:r>
+      <w:r>
+        <w:t xml:space="preserve"> </w:t>
+      </w:r>
+      <w:r>
+        <w:t xml:space="preserve">🏫.</w:t>
       </w:r>
     </w:p>
     <w:p>
@@ -1084,16 +1114,16 @@
         <w:t xml:space="preserve">NPS to +95%</w:t>
       </w:r>
       <w:r>
-        <w:t xml:space="preserve">, availability from 97% to 99.6%, MTTR from 7 to 1 day, and unblocked the delivery of the other 400 work items which are including</w:t>
-      </w:r>
-      <w:r>
-        <w:t xml:space="preserve"> </w:t>
-      </w:r>
-      <w:r>
-        <w:rPr>
-          <w:b/>
-        </w:rPr>
-        <w:t xml:space="preserve">features</w:t>
+        <w:t xml:space="preserve">, availability from 97% to 99.6%, MTTR from 7 to 1 day, monetization by 25% and unblocked the delivery of 300</w:t>
+      </w:r>
+      <w:r>
+        <w:t xml:space="preserve"> </w:t>
+      </w:r>
+      <w:r>
+        <w:rPr>
+          <w:b/>
+        </w:rPr>
+        <w:t xml:space="preserve">user features</w:t>
       </w:r>
       <w:r>
         <w:t xml:space="preserve">.</w:t>
@@ -1157,7 +1187,7 @@
       <w:pPr>
         <w:pStyle w:val="Heading3"/>
       </w:pPr>
-      <w:bookmarkStart w:id="43" w:name="X9202305541ac4bebc6848bdfe5dda58a5ed24d5"/>
+      <w:bookmarkStart w:id="43" w:name="X2011c616bf56519deff64a4a468f1a875d5ccd7"/>
       <w:hyperlink r:id="rId42">
         <w:r>
           <w:rPr>
@@ -1177,7 +1207,7 @@
         <w:rPr>
           <w:i/>
         </w:rPr>
-        <w:t xml:space="preserve">Content Middleware (Product Owner in 2018-2019)</w:t>
+        <w:t xml:space="preserve">Content Middleware - AIOps SaaS B2B platform (Product Owner in 2018-2019)</w:t>
       </w:r>
       <w:bookmarkEnd w:id="43"/>
     </w:p>
@@ -1254,7 +1284,7 @@
         <w:rPr>
           <w:b/>
         </w:rPr>
-        <w:t xml:space="preserve">Business value 💷</w:t>
+        <w:t xml:space="preserve">Business value 💹</w:t>
       </w:r>
       <w:r>
         <w:t xml:space="preserve">:</w:t>
@@ -1269,7 +1299,10 @@
         <w:t xml:space="preserve">AIOps</w:t>
       </w:r>
       <w:r>
-        <w:t xml:space="preserve">, discovery/monitoring of</w:t>
+        <w:t xml:space="preserve"> </w:t>
+      </w:r>
+      <w:r>
+        <w:t xml:space="preserve">B2B SaaS, automated discovery/monitoring of</w:t>
       </w:r>
       <w:r>
         <w:t xml:space="preserve"> </w:t>
@@ -1365,13 +1398,19 @@
         </w:numPr>
       </w:pPr>
       <w:r>
-        <w:rPr>
-          <w:b/>
-        </w:rPr>
-        <w:t xml:space="preserve">Initial technical design</w:t>
-      </w:r>
-      <w:r>
-        <w:t xml:space="preserve">, roadmap, resource</w:t>
+        <w:t xml:space="preserve">Dual-track Agile.</w:t>
+      </w:r>
+      <w:r>
+        <w:t xml:space="preserve"> </w:t>
+      </w:r>
+      <w:r>
+        <w:rPr>
+          <w:b/>
+        </w:rPr>
+        <w:t xml:space="preserve">Product exploration and design</w:t>
+      </w:r>
+      <w:r>
+        <w:t xml:space="preserve">, strategy/roadmap, resource</w:t>
       </w:r>
       <w:r>
         <w:t xml:space="preserve"> </w:t>
@@ -1383,31 +1422,85 @@
         <w:t xml:space="preserve">hiring</w:t>
       </w:r>
       <w:r>
-        <w:t xml:space="preserve">. Development to support the</w:t>
-      </w:r>
-      <w:r>
-        <w:t xml:space="preserve"> </w:t>
-      </w:r>
-      <w:r>
-        <w:rPr>
-          <w:b/>
-        </w:rPr>
-        <w:t xml:space="preserve">5 most common middleware products</w:t>
-      </w:r>
-      <w:r>
-        <w:t xml:space="preserve">, automated discovery, monitoring the top #20 metrics and automated resolution of the top #10 incidents.</w:t>
-      </w:r>
-    </w:p>
-    <w:p>
-      <w:pPr>
-        <w:pStyle w:val="Compact"/>
-        <w:numPr>
-          <w:numId w:val="1002"/>
-          <w:ilvl w:val="0"/>
-        </w:numPr>
-      </w:pPr>
-      <w:r>
-        <w:t xml:space="preserve">Improved the</w:t>
+        <w:t xml:space="preserve">. Development supporting the top #5 products, top #20 metrics and top #10 incidents.</w:t>
+      </w:r>
+      <w:r>
+        <w:t xml:space="preserve"> </w:t>
+      </w:r>
+      <w:r>
+        <w:rPr>
+          <w:b/>
+        </w:rPr>
+        <w:t xml:space="preserve">Data-driven</w:t>
+      </w:r>
+      <w:r>
+        <w:t xml:space="preserve"> </w:t>
+      </w:r>
+      <w:r>
+        <w:t xml:space="preserve">value/effort</w:t>
+      </w:r>
+      <w:r>
+        <w:t xml:space="preserve"> </w:t>
+      </w:r>
+      <w:r>
+        <w:rPr>
+          <w:b/>
+        </w:rPr>
+        <w:t xml:space="preserve">prioritization</w:t>
+      </w:r>
+      <w:r>
+        <w:t xml:space="preserve"> </w:t>
+      </w:r>
+      <w:r>
+        <w:t xml:space="preserve">and</w:t>
+      </w:r>
+      <w:r>
+        <w:t xml:space="preserve"> </w:t>
+      </w:r>
+      <w:r>
+        <w:rPr>
+          <w:b/>
+        </w:rPr>
+        <w:t xml:space="preserve">OKRs</w:t>
+      </w:r>
+      <w:r>
+        <w:t xml:space="preserve">, based on configuration/incident data</w:t>
+      </w:r>
+      <w:r>
+        <w:t xml:space="preserve"> </w:t>
+      </w:r>
+      <w:r>
+        <w:t xml:space="preserve">@scale</w:t>
+      </w:r>
+      <w:r>
+        <w:t xml:space="preserve">.</w:t>
+      </w:r>
+      <w:r>
+        <w:t xml:space="preserve"> </w:t>
+      </w:r>
+      <w:r>
+        <w:rPr>
+          <w:b/>
+        </w:rPr>
+        <w:t xml:space="preserve">Progressive delivery</w:t>
+      </w:r>
+      <w:r>
+        <w:t xml:space="preserve"> </w:t>
+      </w:r>
+      <w:r>
+        <w:t xml:space="preserve">and</w:t>
+      </w:r>
+      <w:r>
+        <w:t xml:space="preserve"> </w:t>
+      </w:r>
+      <w:r>
+        <w:rPr>
+          <w:b/>
+        </w:rPr>
+        <w:t xml:space="preserve">launch</w:t>
+      </w:r>
+      <w:r>
+        <w:t xml:space="preserve">. Improved the</w:t>
       </w:r>
       <w:r>
         <w:t xml:space="preserve"> </w:t>
@@ -2315,7 +2408,7 @@
         <w:t xml:space="preserve"> </w:t>
       </w:r>
       <w:r>
-        <w:t xml:space="preserve">🆗 on the work in progress, made</w:t>
+        <w:t xml:space="preserve">🙆‍♀️ on the work in progress, made</w:t>
       </w:r>
       <w:r>
         <w:t xml:space="preserve"> </w:t>
@@ -2921,7 +3014,7 @@
         <w:rPr>
           <w:b/>
         </w:rPr>
-        <w:t xml:space="preserve">Product Owner of the Agile/DevOps central platform</w:t>
+        <w:t xml:space="preserve">Product Owner of the Agile/DevOps central platform - SaaS</w:t>
       </w:r>
     </w:p>
     <w:p>
@@ -2933,7 +3026,7 @@
         </w:numPr>
       </w:pPr>
       <w:r>
-        <w:t xml:space="preserve">Product owner of the Agile/DevOps central platform, to 28,000 (active) users. Consisted of tools (hosted on AWS) for agile (Jira), source code (GitHub), CI/CD (Jenkins), artifacts (Artifactory), documentation management (Confluence)</w:t>
+        <w:t xml:space="preserve">Product owner of the Agile/DevOps central platform, to 28,000 (active) users. Consisted of tools (hosted on AWS) for agile (Jira), source code/innersource (GitHub), CI/CD (Jenkins), artifacts (Artifactory), documentation management (Confluence) and focusing the best Developer eXperience (Dx)</w:t>
       </w:r>
     </w:p>
     <w:p>
@@ -2957,7 +3050,7 @@
         </w:numPr>
       </w:pPr>
       <w:r>
-        <w:t xml:space="preserve">Outcomes and value-driven, created and managing a backlog of 72 epics containing features, defects, risks and technical debt. Balancing priorities, distribution and knowledge gaps. Continuous roadmapping, management of risks and technical debt (300 not identified earlier) thanks to an impact/probability matrix. Duplicated the development delivered and service level of the team against the original sprint commitment.</w:t>
+        <w:t xml:space="preserve">Outcomes and value-driven, created and managing a backlog of 72 epics containing features, defects, risks and technical debt. Balancing priorities based on impact/effort, distribution and knowledge gaps. Continuous roadmapping, management of risks and technical debt (300 not identified earlier) with an impact/probability prioritization. Duplicated the development delivered and service level of the team against the original sprint commitment.</w:t>
       </w:r>
     </w:p>
     <w:p>
@@ -2969,7 +3062,7 @@
         </w:numPr>
       </w:pPr>
       <w:r>
-        <w:t xml:space="preserve">Created automated dashboards to measure/review the customer experience (UX/DX) and the flows/increments of development/operations (flow metrics) after every sprint of 2 weeks (using Power BI, R, Grafana, AWS and Confluence).</w:t>
+        <w:t xml:space="preserve">Created automated dashboards to measure/review the customer experience (UX/DX), flows/increments of development/operations (flow metrics), production (service) and costs after every sprint of 2 weeks (using Power BI, R, Grafana, AWS and Confluence).</w:t>
       </w:r>
     </w:p>
     <w:p>
@@ -2981,7 +3074,7 @@
         </w:numPr>
       </w:pPr>
       <w:r>
-        <w:t xml:space="preserve">Definition of the vision and strategy, innovation using a Freemium model to regulate the internal cost and demand. Leading the internal marketing together with the team, using our enterprise communication tools and enterprise communities.</w:t>
+        <w:t xml:space="preserve">Definition of the vision and strategy, innovation using a Freemium service-based model for monetization and to regulate the internal cost and demand. Charging based on service request, vision of tier-based subscriptions. Leading the internal marketing together with the team, using our enterprise communication tools and enterprise communities.</w:t>
       </w:r>
     </w:p>
     <w:p>
@@ -3144,18 +3237,6 @@
       </w:pPr>
       <w:r>
         <w:t xml:space="preserve">Pre-sales of coaching services, delivery of coaching services (also called advisory or enablement services). Value Stream Mapping workshops for several customers.</w:t>
-      </w:r>
-    </w:p>
-    <w:p>
-      <w:pPr>
-        <w:pStyle w:val="Compact"/>
-        <w:numPr>
-          <w:numId w:val="1012"/>
-          <w:ilvl w:val="1"/>
-        </w:numPr>
-      </w:pPr>
-      <w:r>
-        <w:t xml:space="preserve">Agile and DevOps coaching for other customers and internal organization, for their specific question or use case, leveraging many other different patterns, practices and tools.</w:t>
       </w:r>
     </w:p>
     <w:p>
@@ -3405,7 +3486,7 @@
         <w:rPr>
           <w:b/>
         </w:rPr>
-        <w:t xml:space="preserve">Platform DXC/Platform-X middleware Product Owner, Agile/DevOps Coach</w:t>
+        <w:t xml:space="preserve">Platform DXC/Platform-X (AIOps B2B SaaS) middleware Product Owner, Agile/DevOps Coach</w:t>
       </w:r>
     </w:p>
     <w:p>
@@ -3454,7 +3535,7 @@
         <w:t xml:space="preserve"> </w:t>
       </w:r>
       <w:r>
-        <w:t xml:space="preserve">Optimizing the ROI by setting priorities and optimizing resources. Roadmapping, risk and dependencies management. Team building, facilitating the communication and onboarding new resources.</w:t>
+        <w:t xml:space="preserve">Optimizing the ROI by setting priorities and optimizing resources. Dual-track Agile (exploration/development, roadmapping, design, risk and dependencies management. Team building, facilitating the communication and onboarding new resources.</w:t>
       </w:r>
     </w:p>
     <w:p>
@@ -3492,7 +3573,7 @@
         </w:r>
       </w:hyperlink>
       <w:r>
-        <w:t xml:space="preserve">, ROI (by being product owner), and design of these solutions to be onboarded to new and existing customers, spread across 70 countries and delivered though a network of digital transformation delivery centers.</w:t>
+        <w:t xml:space="preserve">, ROI (by being product owner), and design of these solutions, progressive launch and delivery to new customers.</w:t>
       </w:r>
     </w:p>
     <w:p>

</xml_diff>

<commit_message>
Deploying to gh-pages from @ bbourdin/resume@ee320d356b09474247b2699dce57d5567b4dc444 🚀
</commit_message>
<xml_diff>
--- a/Benoit-Bourdin-resume.docx
+++ b/Benoit-Bourdin-resume.docx
@@ -900,7 +900,7 @@
         <w:rPr>
           <w:b/>
         </w:rPr>
-        <w:t xml:space="preserve">Business value 💹</w:t>
+        <w:t xml:space="preserve">Business value 💳</w:t>
       </w:r>
       <w:r>
         <w:t xml:space="preserve">: Individual Property, agility, Developer eXperience, speed, quality for</w:t>
@@ -1015,7 +1015,7 @@
         <w:rPr>
           <w:b/>
         </w:rPr>
-        <w:t xml:space="preserve">monetization 💳</w:t>
+        <w:t xml:space="preserve">monetization 💶</w:t>
       </w:r>
       <w:r>
         <w:t xml:space="preserve"> </w:t>
@@ -1036,7 +1036,7 @@
         <w:t xml:space="preserve"> </w:t>
       </w:r>
       <w:r>
-        <w:t xml:space="preserve">👌 300</w:t>
+        <w:t xml:space="preserve">🆗 300</w:t>
       </w:r>
       <w:r>
         <w:t xml:space="preserve"> </w:t>
@@ -1284,7 +1284,7 @@
         <w:rPr>
           <w:b/>
         </w:rPr>
-        <w:t xml:space="preserve">Business value 💹</w:t>
+        <w:t xml:space="preserve">Business value 💱</w:t>
       </w:r>
       <w:r>
         <w:t xml:space="preserve">:</w:t>
@@ -2184,7 +2184,7 @@
         <w:t xml:space="preserve"> </w:t>
       </w:r>
       <w:r>
-        <w:t xml:space="preserve">🙆‍♀️, met critical deadlines on external projects,</w:t>
+        <w:t xml:space="preserve">🙆, met critical deadlines on external projects,</w:t>
       </w:r>
       <w:r>
         <w:t xml:space="preserve"> </w:t>
@@ -2408,7 +2408,7 @@
         <w:t xml:space="preserve"> </w:t>
       </w:r>
       <w:r>
-        <w:t xml:space="preserve">🙆‍♀️ on the work in progress, made</w:t>
+        <w:t xml:space="preserve">👌 on the work in progress, made</w:t>
       </w:r>
       <w:r>
         <w:t xml:space="preserve"> </w:t>

</xml_diff>

<commit_message>
Deploying to gh-pages from @ bbourdin/resume@e55ff9889cb77e6cde2e91546bfec72476276535 🚀
</commit_message>
<xml_diff>
--- a/Benoit-Bourdin-resume.docx
+++ b/Benoit-Bourdin-resume.docx
@@ -559,22 +559,7 @@
         <w:rPr>
           <w:b/>
         </w:rPr>
-        <w:t xml:space="preserve">Product Owner</w:t>
-      </w:r>
-      <w:r>
-        <w:t xml:space="preserve"> </w:t>
-      </w:r>
-      <w:r>
-        <w:t xml:space="preserve">of the DXC</w:t>
-      </w:r>
-      <w:r>
-        <w:t xml:space="preserve"> </w:t>
-      </w:r>
-      <w:r>
-        <w:rPr>
-          <w:b/>
-        </w:rPr>
-        <w:t xml:space="preserve">central Agile/DevOps SaaS platform</w:t>
+        <w:t xml:space="preserve">Product Owner of the DXC central Agile/DevOps platform</w:t>
       </w:r>
       <w:r>
         <w:t xml:space="preserve"> </w:t>
@@ -648,7 +633,7 @@
         <w:pStyle w:val="BodyText"/>
       </w:pPr>
       <w:r>
-        <w:t xml:space="preserve">Previously, Benoit has also worked as product owner of an AIOps/NoOps SaaS B2B platform, and as middleware &amp; automation SME in DXC, leading projects for large customers, global standards for all customers. Before DXC, Benoit worked as system administrator, software developer and network administrator.</w:t>
+        <w:t xml:space="preserve">Previously, Benoit has also worked as middleware &amp; automation SME in DXC, leading projects for large customers, global standards for all customers, and development of an AIOps/NoOps platform. Before DXC, Benoit worked as system administrator, software developer and network administrator.</w:t>
       </w:r>
     </w:p>
     <w:p>
@@ -810,7 +795,7 @@
       <w:r>
         <w:drawing>
           <wp:inline>
-            <wp:extent cx="5238750" cy="2034793"/>
+            <wp:extent cx="5334000" cy="2071789"/>
             <wp:effectExtent b="0" l="0" r="0" t="0"/>
             <wp:docPr descr="" title="" id="1" name="Picture"/>
             <a:graphic>
@@ -831,7 +816,7 @@
                   <pic:spPr bwMode="auto">
                     <a:xfrm>
                       <a:off x="0" y="0"/>
-                      <a:ext cx="5238750" cy="2034793"/>
+                      <a:ext cx="5334000" cy="2071789"/>
                     </a:xfrm>
                     <a:prstGeom prst="rect">
                       <a:avLst/>
@@ -854,12 +839,12 @@
       <w:pPr>
         <w:pStyle w:val="Heading3"/>
       </w:pPr>
-      <w:bookmarkStart w:id="40" w:name="X39d712f985cf43cd50010f375f959659332f3c9"/>
+      <w:bookmarkStart w:id="40" w:name="dxc-devcloud-product-owner-in-2021-2022"/>
       <w:r>
         <w:rPr>
           <w:i/>
         </w:rPr>
-        <w:t xml:space="preserve">DXC DevCloud - central Agile/DevOps SaaS platform (Product Owner in 2021-2022)</w:t>
+        <w:t xml:space="preserve">DXC DevCloud (Product Owner in 2021-2022)</w:t>
       </w:r>
       <w:bookmarkEnd w:id="40"/>
     </w:p>
@@ -889,7 +874,7 @@
         <w:t xml:space="preserve"> </w:t>
       </w:r>
       <w:r>
-        <w:t xml:space="preserve">(active) users, delivering software using Agile/DevOps practices.</w:t>
+        <w:t xml:space="preserve">(active) users, who deliver software using Agile/DevOps practices in a central platform.</w:t>
       </w:r>
     </w:p>
     <w:p>
@@ -903,7 +888,7 @@
         <w:t xml:space="preserve">Business value 💳</w:t>
       </w:r>
       <w:r>
-        <w:t xml:space="preserve">: Individual Property, agility, Developer eXperience, speed, quality for</w:t>
+        <w:t xml:space="preserve">: More IP, agility, speed and quality of the IT services to</w:t>
       </w:r>
       <w:r>
         <w:t xml:space="preserve"> </w:t>
@@ -994,7 +979,52 @@
         <w:t xml:space="preserve"> </w:t>
       </w:r>
       <w:r>
-        <w:t xml:space="preserve">data/trend of NPS, service, user base, feature usage, costs in every sprint review.</w:t>
+        <w:t xml:space="preserve">in every sprint review the development/service and improvement. Made</w:t>
+      </w:r>
+      <w:r>
+        <w:t xml:space="preserve"> </w:t>
+      </w:r>
+      <w:r>
+        <w:rPr>
+          <w:b/>
+        </w:rPr>
+        <w:t xml:space="preserve">transparent</w:t>
+      </w:r>
+      <w:r>
+        <w:t xml:space="preserve"> </w:t>
+      </w:r>
+      <w:r>
+        <w:t xml:space="preserve">🙆 300</w:t>
+      </w:r>
+      <w:r>
+        <w:t xml:space="preserve"> </w:t>
+      </w:r>
+      <w:r>
+        <w:rPr>
+          <w:b/>
+        </w:rPr>
+        <w:t xml:space="preserve">risks and debts</w:t>
+      </w:r>
+      <w:r>
+        <w:t xml:space="preserve"> </w:t>
+      </w:r>
+      <w:r>
+        <w:t xml:space="preserve">in the backlog, and</w:t>
+      </w:r>
+      <w:r>
+        <w:t xml:space="preserve"> </w:t>
+      </w:r>
+      <w:r>
+        <w:rPr>
+          <w:b/>
+        </w:rPr>
+        <w:t xml:space="preserve">managed</w:t>
+      </w:r>
+      <w:r>
+        <w:t xml:space="preserve"> </w:t>
+      </w:r>
+      <w:r>
+        <w:t xml:space="preserve">it with an impact/probability matrix.</w:t>
       </w:r>
     </w:p>
     <w:p>
@@ -1006,82 +1036,22 @@
         </w:numPr>
       </w:pPr>
       <w:r>
-        <w:t xml:space="preserve">Introduced</w:t>
-      </w:r>
-      <w:r>
-        <w:t xml:space="preserve"> </w:t>
-      </w:r>
-      <w:r>
-        <w:rPr>
-          <w:b/>
-        </w:rPr>
-        <w:t xml:space="preserve">monetization 💶</w:t>
-      </w:r>
-      <w:r>
-        <w:t xml:space="preserve"> </w:t>
-      </w:r>
-      <w:r>
-        <w:t xml:space="preserve">by a freemium service-based model. Made</w:t>
-      </w:r>
-      <w:r>
-        <w:t xml:space="preserve"> </w:t>
-      </w:r>
-      <w:r>
-        <w:rPr>
-          <w:b/>
-        </w:rPr>
-        <w:t xml:space="preserve">transparent</w:t>
-      </w:r>
-      <w:r>
-        <w:t xml:space="preserve"> </w:t>
-      </w:r>
-      <w:r>
-        <w:t xml:space="preserve">🆗 300</w:t>
-      </w:r>
-      <w:r>
-        <w:t xml:space="preserve"> </w:t>
-      </w:r>
-      <w:r>
-        <w:rPr>
-          <w:b/>
-        </w:rPr>
-        <w:t xml:space="preserve">risks and debts</w:t>
-      </w:r>
-      <w:r>
-        <w:t xml:space="preserve"> </w:t>
-      </w:r>
-      <w:r>
-        <w:t xml:space="preserve">and 100 user requirements.</w:t>
-      </w:r>
-      <w:r>
-        <w:t xml:space="preserve"> </w:t>
-      </w:r>
-      <w:r>
-        <w:rPr>
-          <w:b/>
-        </w:rPr>
-        <w:t xml:space="preserve">Prioritization</w:t>
-      </w:r>
-      <w:r>
-        <w:t xml:space="preserve"> </w:t>
-      </w:r>
-      <w:r>
-        <w:t xml:space="preserve">using impact/probability and impact/effort. 100 knowledge risks resolved, by a new</w:t>
-      </w:r>
-      <w:r>
-        <w:t xml:space="preserve"> </w:t>
-      </w:r>
-      <w:r>
-        <w:rPr>
-          <w:b/>
-        </w:rPr>
-        <w:t xml:space="preserve">learning organization</w:t>
-      </w:r>
-      <w:r>
-        <w:t xml:space="preserve"> </w:t>
-      </w:r>
-      <w:r>
-        <w:t xml:space="preserve">🏫.</w:t>
+        <w:t xml:space="preserve">Supported the team on 50 knowledge risks, making a</w:t>
+      </w:r>
+      <w:r>
+        <w:t xml:space="preserve"> </w:t>
+      </w:r>
+      <w:r>
+        <w:rPr>
+          <w:b/>
+        </w:rPr>
+        <w:t xml:space="preserve">huge effective learning</w:t>
+      </w:r>
+      <w:r>
+        <w:t xml:space="preserve"> </w:t>
+      </w:r>
+      <w:r>
+        <w:t xml:space="preserve">🏫 to the team.</w:t>
       </w:r>
     </w:p>
     <w:p>
@@ -1114,16 +1084,16 @@
         <w:t xml:space="preserve">NPS to +95%</w:t>
       </w:r>
       <w:r>
-        <w:t xml:space="preserve">, availability from 97% to 99.6%, MTTR from 7 to 1 day, monetization by 25% and unblocked the delivery of 300</w:t>
-      </w:r>
-      <w:r>
-        <w:t xml:space="preserve"> </w:t>
-      </w:r>
-      <w:r>
-        <w:rPr>
-          <w:b/>
-        </w:rPr>
-        <w:t xml:space="preserve">user features</w:t>
+        <w:t xml:space="preserve">, availability from 97% to 99.6%, MTTR from 7 to 1 day, and unblocked the delivery of the other 400 work items which are including</w:t>
+      </w:r>
+      <w:r>
+        <w:t xml:space="preserve"> </w:t>
+      </w:r>
+      <w:r>
+        <w:rPr>
+          <w:b/>
+        </w:rPr>
+        <w:t xml:space="preserve">features</w:t>
       </w:r>
       <w:r>
         <w:t xml:space="preserve">.</w:t>
@@ -1187,7 +1157,7 @@
       <w:pPr>
         <w:pStyle w:val="Heading3"/>
       </w:pPr>
-      <w:bookmarkStart w:id="43" w:name="X2011c616bf56519deff64a4a468f1a875d5ccd7"/>
+      <w:bookmarkStart w:id="43" w:name="X9202305541ac4bebc6848bdfe5dda58a5ed24d5"/>
       <w:hyperlink r:id="rId42">
         <w:r>
           <w:rPr>
@@ -1207,7 +1177,7 @@
         <w:rPr>
           <w:i/>
         </w:rPr>
-        <w:t xml:space="preserve">Content Middleware - AIOps SaaS B2B platform (Product Owner in 2018-2019)</w:t>
+        <w:t xml:space="preserve">Content Middleware (Product Owner in 2018-2019)</w:t>
       </w:r>
       <w:bookmarkEnd w:id="43"/>
     </w:p>
@@ -1284,7 +1254,7 @@
         <w:rPr>
           <w:b/>
         </w:rPr>
-        <w:t xml:space="preserve">Business value 💱</w:t>
+        <w:t xml:space="preserve">Business value 🧧</w:t>
       </w:r>
       <w:r>
         <w:t xml:space="preserve">:</w:t>
@@ -1299,10 +1269,7 @@
         <w:t xml:space="preserve">AIOps</w:t>
       </w:r>
       <w:r>
-        <w:t xml:space="preserve"> </w:t>
-      </w:r>
-      <w:r>
-        <w:t xml:space="preserve">B2B SaaS, automated discovery/monitoring of</w:t>
+        <w:t xml:space="preserve">, discovery/monitoring of</w:t>
       </w:r>
       <w:r>
         <w:t xml:space="preserve"> </w:t>
@@ -1398,19 +1365,13 @@
         </w:numPr>
       </w:pPr>
       <w:r>
-        <w:t xml:space="preserve">Dual-track Agile.</w:t>
-      </w:r>
-      <w:r>
-        <w:t xml:space="preserve"> </w:t>
-      </w:r>
-      <w:r>
-        <w:rPr>
-          <w:b/>
-        </w:rPr>
-        <w:t xml:space="preserve">Product exploration and design</w:t>
-      </w:r>
-      <w:r>
-        <w:t xml:space="preserve">, strategy/roadmap, resource</w:t>
+        <w:rPr>
+          <w:b/>
+        </w:rPr>
+        <w:t xml:space="preserve">Initial technical design</w:t>
+      </w:r>
+      <w:r>
+        <w:t xml:space="preserve">, roadmap, resource</w:t>
       </w:r>
       <w:r>
         <w:t xml:space="preserve"> </w:t>
@@ -1422,85 +1383,37 @@
         <w:t xml:space="preserve">hiring</w:t>
       </w:r>
       <w:r>
-        <w:t xml:space="preserve">. Development supporting the top #5 products, top #20 metrics and top #10 incidents.</w:t>
-      </w:r>
-      <w:r>
-        <w:t xml:space="preserve"> </w:t>
-      </w:r>
-      <w:r>
-        <w:rPr>
-          <w:b/>
-        </w:rPr>
-        <w:t xml:space="preserve">Data-driven</w:t>
-      </w:r>
-      <w:r>
-        <w:t xml:space="preserve"> </w:t>
-      </w:r>
-      <w:r>
-        <w:t xml:space="preserve">value/effort</w:t>
-      </w:r>
-      <w:r>
-        <w:t xml:space="preserve"> </w:t>
-      </w:r>
-      <w:r>
-        <w:rPr>
-          <w:b/>
-        </w:rPr>
-        <w:t xml:space="preserve">prioritization</w:t>
-      </w:r>
-      <w:r>
-        <w:t xml:space="preserve"> </w:t>
-      </w:r>
-      <w:r>
-        <w:t xml:space="preserve">and</w:t>
-      </w:r>
-      <w:r>
-        <w:t xml:space="preserve"> </w:t>
-      </w:r>
-      <w:r>
-        <w:rPr>
-          <w:b/>
-        </w:rPr>
-        <w:t xml:space="preserve">OKRs</w:t>
-      </w:r>
-      <w:r>
-        <w:t xml:space="preserve">, based on configuration/incident data</w:t>
-      </w:r>
-      <w:r>
-        <w:t xml:space="preserve"> </w:t>
-      </w:r>
-      <w:r>
-        <w:t xml:space="preserve">@scale</w:t>
-      </w:r>
-      <w:r>
         <w:t xml:space="preserve">.</w:t>
       </w:r>
       <w:r>
         <w:t xml:space="preserve"> </w:t>
       </w:r>
       <w:r>
-        <w:rPr>
-          <w:b/>
-        </w:rPr>
-        <w:t xml:space="preserve">Progressive delivery</w:t>
-      </w:r>
-      <w:r>
-        <w:t xml:space="preserve"> </w:t>
-      </w:r>
-      <w:r>
-        <w:t xml:space="preserve">and</w:t>
-      </w:r>
-      <w:r>
-        <w:t xml:space="preserve"> </w:t>
-      </w:r>
-      <w:r>
-        <w:rPr>
-          <w:b/>
-        </w:rPr>
-        <w:t xml:space="preserve">launch</w:t>
-      </w:r>
-      <w:r>
-        <w:t xml:space="preserve">. Improved the</w:t>
+        <w:t xml:space="preserve">Development to support the</w:t>
+      </w:r>
+      <w:r>
+        <w:t xml:space="preserve"> </w:t>
+      </w:r>
+      <w:r>
+        <w:rPr>
+          <w:b/>
+        </w:rPr>
+        <w:t xml:space="preserve">5 most common middleware products</w:t>
+      </w:r>
+      <w:r>
+        <w:t xml:space="preserve">, automated discovery, monitoring the top #20 metrics and automated resolution of the top #10 incidents.</w:t>
+      </w:r>
+    </w:p>
+    <w:p>
+      <w:pPr>
+        <w:pStyle w:val="Compact"/>
+        <w:numPr>
+          <w:numId w:val="1002"/>
+          <w:ilvl w:val="0"/>
+        </w:numPr>
+      </w:pPr>
+      <w:r>
+        <w:t xml:space="preserve">Improved the</w:t>
       </w:r>
       <w:r>
         <w:t xml:space="preserve"> </w:t>
@@ -2408,7 +2321,7 @@
         <w:t xml:space="preserve"> </w:t>
       </w:r>
       <w:r>
-        <w:t xml:space="preserve">👌 on the work in progress, made</w:t>
+        <w:t xml:space="preserve">🆗 on the work in progress, made</w:t>
       </w:r>
       <w:r>
         <w:t xml:space="preserve"> </w:t>
@@ -3014,7 +2927,7 @@
         <w:rPr>
           <w:b/>
         </w:rPr>
-        <w:t xml:space="preserve">Product Owner of the Agile/DevOps central platform - SaaS</w:t>
+        <w:t xml:space="preserve">Product Owner of the Agile/DevOps central platform</w:t>
       </w:r>
     </w:p>
     <w:p>
@@ -3026,7 +2939,7 @@
         </w:numPr>
       </w:pPr>
       <w:r>
-        <w:t xml:space="preserve">Product owner of the Agile/DevOps central platform, to 28,000 (active) users. Consisted of tools (hosted on AWS) for agile (Jira), source code/innersource (GitHub), CI/CD (Jenkins), artifacts (Artifactory), documentation management (Confluence) and focusing the best Developer eXperience (Dx)</w:t>
+        <w:t xml:space="preserve">Product owner of the Agile/DevOps central platform, to 28,000 (active) users. Consisted of tools (hosted on AWS) for agile (Jira), source code (GitHub), CI/CD (Jenkins), artifacts (Artifactory), documentation management (Confluence)</w:t>
       </w:r>
     </w:p>
     <w:p>
@@ -3050,7 +2963,7 @@
         </w:numPr>
       </w:pPr>
       <w:r>
-        <w:t xml:space="preserve">Outcomes and value-driven, created and managing a backlog of 72 epics containing features, defects, risks and technical debt. Balancing priorities based on impact/effort, distribution and knowledge gaps. Continuous roadmapping, management of risks and technical debt (300 not identified earlier) with an impact/probability prioritization. Duplicated the development delivered and service level of the team against the original sprint commitment.</w:t>
+        <w:t xml:space="preserve">Outcomes and value-driven, created and managing a backlog of 72 epics containing features, defects, risks and technical debt. Balancing priorities, distribution and knowledge gaps. Continuous roadmapping, management of risks and technical debt (300 not identified earlier) thanks to an impact/probability matrix. Duplicated the development delivered and service level of the team against the original sprint commitment.</w:t>
       </w:r>
     </w:p>
     <w:p>
@@ -3062,7 +2975,7 @@
         </w:numPr>
       </w:pPr>
       <w:r>
-        <w:t xml:space="preserve">Created automated dashboards to measure/review the customer experience (UX/DX), flows/increments of development/operations (flow metrics), production (service) and costs after every sprint of 2 weeks (using Power BI, R, Grafana, AWS and Confluence).</w:t>
+        <w:t xml:space="preserve">Created automated dashboards to measure/review the customer experience (UX/DX) and the flows/increments of development/operations (flow metrics) after every sprint of 2 weeks (using Power BI, R, Grafana, AWS and Confluence).</w:t>
       </w:r>
     </w:p>
     <w:p>
@@ -3074,7 +2987,7 @@
         </w:numPr>
       </w:pPr>
       <w:r>
-        <w:t xml:space="preserve">Definition of the vision and strategy, innovation using a Freemium service-based model for monetization and to regulate the internal cost and demand. Charging based on service request, vision of tier-based subscriptions. Leading the internal marketing together with the team, using our enterprise communication tools and enterprise communities.</w:t>
+        <w:t xml:space="preserve">Definition of the vision and strategy, innovation using a Freemium model to regulate the internal cost and demand. Leading the internal marketing together with the team, using our enterprise communication tools and enterprise communities.</w:t>
       </w:r>
     </w:p>
     <w:p>
@@ -3237,6 +3150,18 @@
       </w:pPr>
       <w:r>
         <w:t xml:space="preserve">Pre-sales of coaching services, delivery of coaching services (also called advisory or enablement services). Value Stream Mapping workshops for several customers.</w:t>
+      </w:r>
+    </w:p>
+    <w:p>
+      <w:pPr>
+        <w:pStyle w:val="Compact"/>
+        <w:numPr>
+          <w:numId w:val="1012"/>
+          <w:ilvl w:val="1"/>
+        </w:numPr>
+      </w:pPr>
+      <w:r>
+        <w:t xml:space="preserve">Agile and DevOps coaching for other customers and internal organization, for their specific question or use case, leveraging many other different patterns, practices and tools.</w:t>
       </w:r>
     </w:p>
     <w:p>
@@ -3486,7 +3411,7 @@
         <w:rPr>
           <w:b/>
         </w:rPr>
-        <w:t xml:space="preserve">Platform DXC/Platform-X (AIOps B2B SaaS) middleware Product Owner, Agile/DevOps Coach</w:t>
+        <w:t xml:space="preserve">Platform DXC/Platform-X middleware Product Owner, Agile/DevOps Coach</w:t>
       </w:r>
     </w:p>
     <w:p>
@@ -3535,7 +3460,7 @@
         <w:t xml:space="preserve"> </w:t>
       </w:r>
       <w:r>
-        <w:t xml:space="preserve">Optimizing the ROI by setting priorities and optimizing resources. Dual-track Agile (exploration/development, roadmapping, design, risk and dependencies management. Team building, facilitating the communication and onboarding new resources.</w:t>
+        <w:t xml:space="preserve">Optimizing the ROI by setting priorities and optimizing resources. Roadmapping, risk and dependencies management. Team building, facilitating the communication and onboarding new resources.</w:t>
       </w:r>
     </w:p>
     <w:p>
@@ -3573,7 +3498,7 @@
         </w:r>
       </w:hyperlink>
       <w:r>
-        <w:t xml:space="preserve">, ROI (by being product owner), and design of these solutions, progressive launch and delivery to new customers.</w:t>
+        <w:t xml:space="preserve">, ROI (by being product owner), and design of these solutions to be onboarded to new and existing customers, spread across 70 countries and delivered though a network of digital transformation delivery centers.</w:t>
       </w:r>
     </w:p>
     <w:p>

</xml_diff>

<commit_message>
Deploying to gh-pages from @ bbourdin/resume@e95a66c9f32466660132b9910f553cdf33fe50f2 🚀
</commit_message>
<xml_diff>
--- a/Benoit-Bourdin-resume.docx
+++ b/Benoit-Bourdin-resume.docx
@@ -559,7 +559,22 @@
         <w:rPr>
           <w:b/>
         </w:rPr>
-        <w:t xml:space="preserve">Product Owner of the DXC central Agile/DevOps platform</w:t>
+        <w:t xml:space="preserve">Product Owner</w:t>
+      </w:r>
+      <w:r>
+        <w:t xml:space="preserve"> </w:t>
+      </w:r>
+      <w:r>
+        <w:t xml:space="preserve">of the DXC</w:t>
+      </w:r>
+      <w:r>
+        <w:t xml:space="preserve"> </w:t>
+      </w:r>
+      <w:r>
+        <w:rPr>
+          <w:b/>
+        </w:rPr>
+        <w:t xml:space="preserve">central Agile/DevOps SaaS platform</w:t>
       </w:r>
       <w:r>
         <w:t xml:space="preserve"> </w:t>
@@ -633,7 +648,7 @@
         <w:pStyle w:val="BodyText"/>
       </w:pPr>
       <w:r>
-        <w:t xml:space="preserve">Previously, Benoit has also worked as middleware &amp; automation SME in DXC, leading projects for large customers, global standards for all customers, and development of an AIOps/NoOps platform. Before DXC, Benoit worked as system administrator, software developer and network administrator.</w:t>
+        <w:t xml:space="preserve">Previously, Benoit has also worked as product owner of an AIOps/NoOps SaaS B2B platform, and as middleware &amp; automation SME in DXC, leading projects for large customers, global standards for all customers. Before DXC, Benoit worked as system administrator, software developer and network administrator.</w:t>
       </w:r>
     </w:p>
     <w:p>
@@ -795,7 +810,7 @@
       <w:r>
         <w:drawing>
           <wp:inline>
-            <wp:extent cx="5334000" cy="2071789"/>
+            <wp:extent cx="5238750" cy="2034793"/>
             <wp:effectExtent b="0" l="0" r="0" t="0"/>
             <wp:docPr descr="" title="" id="1" name="Picture"/>
             <a:graphic>
@@ -816,7 +831,7 @@
                   <pic:spPr bwMode="auto">
                     <a:xfrm>
                       <a:off x="0" y="0"/>
-                      <a:ext cx="5334000" cy="2071789"/>
+                      <a:ext cx="5238750" cy="2034793"/>
                     </a:xfrm>
                     <a:prstGeom prst="rect">
                       <a:avLst/>
@@ -839,12 +854,12 @@
       <w:pPr>
         <w:pStyle w:val="Heading3"/>
       </w:pPr>
-      <w:bookmarkStart w:id="40" w:name="dxc-devcloud-product-owner-in-2021-2022"/>
+      <w:bookmarkStart w:id="40" w:name="X39d712f985cf43cd50010f375f959659332f3c9"/>
       <w:r>
         <w:rPr>
           <w:i/>
         </w:rPr>
-        <w:t xml:space="preserve">DXC DevCloud (Product Owner in 2021-2022)</w:t>
+        <w:t xml:space="preserve">DXC DevCloud - central Agile/DevOps SaaS platform (Product Owner in 2021-2022)</w:t>
       </w:r>
       <w:bookmarkEnd w:id="40"/>
     </w:p>
@@ -874,7 +889,7 @@
         <w:t xml:space="preserve"> </w:t>
       </w:r>
       <w:r>
-        <w:t xml:space="preserve">(active) users, who deliver software using Agile/DevOps practices in a central platform.</w:t>
+        <w:t xml:space="preserve">(active) users, delivering software using Agile/DevOps practices.</w:t>
       </w:r>
     </w:p>
     <w:p>
@@ -885,10 +900,10 @@
         <w:rPr>
           <w:b/>
         </w:rPr>
-        <w:t xml:space="preserve">Business value 💳</w:t>
-      </w:r>
-      <w:r>
-        <w:t xml:space="preserve">: More IP, agility, speed and quality of the IT services to</w:t>
+        <w:t xml:space="preserve">Business value 💱</w:t>
+      </w:r>
+      <w:r>
+        <w:t xml:space="preserve">: Individual Property, agility, Developer eXperience, speed, quality for</w:t>
       </w:r>
       <w:r>
         <w:t xml:space="preserve"> </w:t>
@@ -979,52 +994,7 @@
         <w:t xml:space="preserve"> </w:t>
       </w:r>
       <w:r>
-        <w:t xml:space="preserve">in every sprint review the development/service and improvement. Made</w:t>
-      </w:r>
-      <w:r>
-        <w:t xml:space="preserve"> </w:t>
-      </w:r>
-      <w:r>
-        <w:rPr>
-          <w:b/>
-        </w:rPr>
-        <w:t xml:space="preserve">transparent</w:t>
-      </w:r>
-      <w:r>
-        <w:t xml:space="preserve"> </w:t>
-      </w:r>
-      <w:r>
-        <w:t xml:space="preserve">🙆 300</w:t>
-      </w:r>
-      <w:r>
-        <w:t xml:space="preserve"> </w:t>
-      </w:r>
-      <w:r>
-        <w:rPr>
-          <w:b/>
-        </w:rPr>
-        <w:t xml:space="preserve">risks and debts</w:t>
-      </w:r>
-      <w:r>
-        <w:t xml:space="preserve"> </w:t>
-      </w:r>
-      <w:r>
-        <w:t xml:space="preserve">in the backlog, and</w:t>
-      </w:r>
-      <w:r>
-        <w:t xml:space="preserve"> </w:t>
-      </w:r>
-      <w:r>
-        <w:rPr>
-          <w:b/>
-        </w:rPr>
-        <w:t xml:space="preserve">managed</w:t>
-      </w:r>
-      <w:r>
-        <w:t xml:space="preserve"> </w:t>
-      </w:r>
-      <w:r>
-        <w:t xml:space="preserve">it with an impact/probability matrix.</w:t>
+        <w:t xml:space="preserve">data/trend of NPS, service, user base, feature usage, costs in every sprint review.</w:t>
       </w:r>
     </w:p>
     <w:p>
@@ -1036,22 +1006,82 @@
         </w:numPr>
       </w:pPr>
       <w:r>
-        <w:t xml:space="preserve">Supported the team on 50 knowledge risks, making a</w:t>
-      </w:r>
-      <w:r>
-        <w:t xml:space="preserve"> </w:t>
-      </w:r>
-      <w:r>
-        <w:rPr>
-          <w:b/>
-        </w:rPr>
-        <w:t xml:space="preserve">huge effective learning</w:t>
-      </w:r>
-      <w:r>
-        <w:t xml:space="preserve"> </w:t>
-      </w:r>
-      <w:r>
-        <w:t xml:space="preserve">🏫 to the team.</w:t>
+        <w:t xml:space="preserve">Introduced</w:t>
+      </w:r>
+      <w:r>
+        <w:t xml:space="preserve"> </w:t>
+      </w:r>
+      <w:r>
+        <w:rPr>
+          <w:b/>
+        </w:rPr>
+        <w:t xml:space="preserve">monetization 💳</w:t>
+      </w:r>
+      <w:r>
+        <w:t xml:space="preserve"> </w:t>
+      </w:r>
+      <w:r>
+        <w:t xml:space="preserve">by a freemium service-based model. Made</w:t>
+      </w:r>
+      <w:r>
+        <w:t xml:space="preserve"> </w:t>
+      </w:r>
+      <w:r>
+        <w:rPr>
+          <w:b/>
+        </w:rPr>
+        <w:t xml:space="preserve">transparent</w:t>
+      </w:r>
+      <w:r>
+        <w:t xml:space="preserve"> </w:t>
+      </w:r>
+      <w:r>
+        <w:t xml:space="preserve">👌 300</w:t>
+      </w:r>
+      <w:r>
+        <w:t xml:space="preserve"> </w:t>
+      </w:r>
+      <w:r>
+        <w:rPr>
+          <w:b/>
+        </w:rPr>
+        <w:t xml:space="preserve">risks and debts</w:t>
+      </w:r>
+      <w:r>
+        <w:t xml:space="preserve"> </w:t>
+      </w:r>
+      <w:r>
+        <w:t xml:space="preserve">and 100 user requirements.</w:t>
+      </w:r>
+      <w:r>
+        <w:t xml:space="preserve"> </w:t>
+      </w:r>
+      <w:r>
+        <w:rPr>
+          <w:b/>
+        </w:rPr>
+        <w:t xml:space="preserve">Prioritization</w:t>
+      </w:r>
+      <w:r>
+        <w:t xml:space="preserve"> </w:t>
+      </w:r>
+      <w:r>
+        <w:t xml:space="preserve">using impact/probability and impact/effort. 100 knowledge risks resolved, by a new</w:t>
+      </w:r>
+      <w:r>
+        <w:t xml:space="preserve"> </w:t>
+      </w:r>
+      <w:r>
+        <w:rPr>
+          <w:b/>
+        </w:rPr>
+        <w:t xml:space="preserve">learning organization</w:t>
+      </w:r>
+      <w:r>
+        <w:t xml:space="preserve"> </w:t>
+      </w:r>
+      <w:r>
+        <w:t xml:space="preserve">🏫.</w:t>
       </w:r>
     </w:p>
     <w:p>
@@ -1084,16 +1114,16 @@
         <w:t xml:space="preserve">NPS to +95%</w:t>
       </w:r>
       <w:r>
-        <w:t xml:space="preserve">, availability from 97% to 99.6%, MTTR from 7 to 1 day, and unblocked the delivery of the other 400 work items which are including</w:t>
-      </w:r>
-      <w:r>
-        <w:t xml:space="preserve"> </w:t>
-      </w:r>
-      <w:r>
-        <w:rPr>
-          <w:b/>
-        </w:rPr>
-        <w:t xml:space="preserve">features</w:t>
+        <w:t xml:space="preserve">, availability from 97% to 99.6%, MTTR from 7 to 1 day, monetization by 25% and unblocked the delivery of 300</w:t>
+      </w:r>
+      <w:r>
+        <w:t xml:space="preserve"> </w:t>
+      </w:r>
+      <w:r>
+        <w:rPr>
+          <w:b/>
+        </w:rPr>
+        <w:t xml:space="preserve">user features</w:t>
       </w:r>
       <w:r>
         <w:t xml:space="preserve">.</w:t>
@@ -1157,7 +1187,7 @@
       <w:pPr>
         <w:pStyle w:val="Heading3"/>
       </w:pPr>
-      <w:bookmarkStart w:id="43" w:name="X9202305541ac4bebc6848bdfe5dda58a5ed24d5"/>
+      <w:bookmarkStart w:id="43" w:name="X2011c616bf56519deff64a4a468f1a875d5ccd7"/>
       <w:hyperlink r:id="rId42">
         <w:r>
           <w:rPr>
@@ -1177,7 +1207,7 @@
         <w:rPr>
           <w:i/>
         </w:rPr>
-        <w:t xml:space="preserve">Content Middleware (Product Owner in 2018-2019)</w:t>
+        <w:t xml:space="preserve">Content Middleware - AIOps SaaS B2B platform (Product Owner in 2018-2019)</w:t>
       </w:r>
       <w:bookmarkEnd w:id="43"/>
     </w:p>
@@ -1254,7 +1284,7 @@
         <w:rPr>
           <w:b/>
         </w:rPr>
-        <w:t xml:space="preserve">Business value 🧧</w:t>
+        <w:t xml:space="preserve">Business value 💸</w:t>
       </w:r>
       <w:r>
         <w:t xml:space="preserve">:</w:t>
@@ -1269,7 +1299,10 @@
         <w:t xml:space="preserve">AIOps</w:t>
       </w:r>
       <w:r>
-        <w:t xml:space="preserve">, discovery/monitoring of</w:t>
+        <w:t xml:space="preserve"> </w:t>
+      </w:r>
+      <w:r>
+        <w:t xml:space="preserve">B2B SaaS, automated discovery/monitoring of</w:t>
       </w:r>
       <w:r>
         <w:t xml:space="preserve"> </w:t>
@@ -1365,13 +1398,19 @@
         </w:numPr>
       </w:pPr>
       <w:r>
-        <w:rPr>
-          <w:b/>
-        </w:rPr>
-        <w:t xml:space="preserve">Initial technical design</w:t>
-      </w:r>
-      <w:r>
-        <w:t xml:space="preserve">, roadmap, resource</w:t>
+        <w:t xml:space="preserve">Dual-track Agile.</w:t>
+      </w:r>
+      <w:r>
+        <w:t xml:space="preserve"> </w:t>
+      </w:r>
+      <w:r>
+        <w:rPr>
+          <w:b/>
+        </w:rPr>
+        <w:t xml:space="preserve">Product exploration and design</w:t>
+      </w:r>
+      <w:r>
+        <w:t xml:space="preserve">, strategy/roadmap, resource</w:t>
       </w:r>
       <w:r>
         <w:t xml:space="preserve"> </w:t>
@@ -1383,35 +1422,89 @@
         <w:t xml:space="preserve">hiring</w:t>
       </w:r>
       <w:r>
+        <w:t xml:space="preserve">. Development supporting the top #5 products, top #20 metrics and top #10 incidents.</w:t>
+      </w:r>
+      <w:r>
+        <w:t xml:space="preserve"> </w:t>
+      </w:r>
+      <w:r>
+        <w:rPr>
+          <w:b/>
+        </w:rPr>
+        <w:t xml:space="preserve">Data-driven</w:t>
+      </w:r>
+      <w:r>
+        <w:t xml:space="preserve"> </w:t>
+      </w:r>
+      <w:r>
+        <w:t xml:space="preserve">value/effort</w:t>
+      </w:r>
+      <w:r>
+        <w:t xml:space="preserve"> </w:t>
+      </w:r>
+      <w:r>
+        <w:rPr>
+          <w:b/>
+        </w:rPr>
+        <w:t xml:space="preserve">prioritization</w:t>
+      </w:r>
+      <w:r>
+        <w:t xml:space="preserve"> </w:t>
+      </w:r>
+      <w:r>
+        <w:t xml:space="preserve">and</w:t>
+      </w:r>
+      <w:r>
+        <w:t xml:space="preserve"> </w:t>
+      </w:r>
+      <w:r>
+        <w:rPr>
+          <w:b/>
+        </w:rPr>
+        <w:t xml:space="preserve">OKRs</w:t>
+      </w:r>
+      <w:r>
+        <w:t xml:space="preserve">, based on configuration/incident data</w:t>
+      </w:r>
+      <w:r>
+        <w:t xml:space="preserve"> </w:t>
+      </w:r>
+      <w:r>
+        <w:t xml:space="preserve">@scale</w:t>
+      </w:r>
+      <w:r>
         <w:t xml:space="preserve">.</w:t>
       </w:r>
       <w:r>
         <w:t xml:space="preserve"> </w:t>
       </w:r>
       <w:r>
-        <w:t xml:space="preserve">Development to support the</w:t>
-      </w:r>
-      <w:r>
-        <w:t xml:space="preserve"> </w:t>
-      </w:r>
-      <w:r>
-        <w:rPr>
-          <w:b/>
-        </w:rPr>
-        <w:t xml:space="preserve">5 most common middleware products</w:t>
-      </w:r>
-      <w:r>
-        <w:t xml:space="preserve">, automated discovery, monitoring the top #20 metrics and automated resolution of the top #10 incidents.</w:t>
-      </w:r>
-    </w:p>
-    <w:p>
-      <w:pPr>
-        <w:pStyle w:val="Compact"/>
-        <w:numPr>
-          <w:numId w:val="1002"/>
-          <w:ilvl w:val="0"/>
-        </w:numPr>
-      </w:pPr>
+        <w:rPr>
+          <w:b/>
+        </w:rPr>
+        <w:t xml:space="preserve">Progressive delivery</w:t>
+      </w:r>
+      <w:r>
+        <w:t xml:space="preserve"> </w:t>
+      </w:r>
+      <w:r>
+        <w:t xml:space="preserve">and</w:t>
+      </w:r>
+      <w:r>
+        <w:t xml:space="preserve"> </w:t>
+      </w:r>
+      <w:r>
+        <w:rPr>
+          <w:b/>
+        </w:rPr>
+        <w:t xml:space="preserve">launch</w:t>
+      </w:r>
+      <w:r>
+        <w:t xml:space="preserve">.</w:t>
+      </w:r>
+      <w:r>
+        <w:t xml:space="preserve"> </w:t>
+      </w:r>
       <w:r>
         <w:t xml:space="preserve">Improved the</w:t>
       </w:r>
@@ -2097,7 +2190,7 @@
         <w:t xml:space="preserve"> </w:t>
       </w:r>
       <w:r>
-        <w:t xml:space="preserve">🙆, met critical deadlines on external projects,</w:t>
+        <w:t xml:space="preserve">👌, met critical deadlines on external projects,</w:t>
       </w:r>
       <w:r>
         <w:t xml:space="preserve"> </w:t>
@@ -2321,7 +2414,7 @@
         <w:t xml:space="preserve"> </w:t>
       </w:r>
       <w:r>
-        <w:t xml:space="preserve">🆗 on the work in progress, made</w:t>
+        <w:t xml:space="preserve">🙆‍♀️ on the work in progress, made</w:t>
       </w:r>
       <w:r>
         <w:t xml:space="preserve"> </w:t>
@@ -2927,7 +3020,7 @@
         <w:rPr>
           <w:b/>
         </w:rPr>
-        <w:t xml:space="preserve">Product Owner of the Agile/DevOps central platform</w:t>
+        <w:t xml:space="preserve">Product Owner of the Agile/DevOps central platform - SaaS</w:t>
       </w:r>
     </w:p>
     <w:p>
@@ -2939,7 +3032,7 @@
         </w:numPr>
       </w:pPr>
       <w:r>
-        <w:t xml:space="preserve">Product owner of the Agile/DevOps central platform, to 28,000 (active) users. Consisted of tools (hosted on AWS) for agile (Jira), source code (GitHub), CI/CD (Jenkins), artifacts (Artifactory), documentation management (Confluence)</w:t>
+        <w:t xml:space="preserve">Product owner of the Agile/DevOps central platform, to 28,000 (active) users. Consisted of tools (hosted on AWS) for agile (Jira), source code/innersource (GitHub), CI/CD (Jenkins), artifacts (Artifactory), documentation management (Confluence) and focusing the best Developer eXperience (Dx)</w:t>
       </w:r>
     </w:p>
     <w:p>
@@ -2963,7 +3056,7 @@
         </w:numPr>
       </w:pPr>
       <w:r>
-        <w:t xml:space="preserve">Outcomes and value-driven, created and managing a backlog of 72 epics containing features, defects, risks and technical debt. Balancing priorities, distribution and knowledge gaps. Continuous roadmapping, management of risks and technical debt (300 not identified earlier) thanks to an impact/probability matrix. Duplicated the development delivered and service level of the team against the original sprint commitment.</w:t>
+        <w:t xml:space="preserve">Outcomes and value-driven, created and managing a backlog of 72 epics containing features, defects, risks and technical debt. Balancing priorities based on impact/effort, distribution and knowledge gaps. Continuous roadmapping, management of risks and technical debt (300 not identified earlier) with an impact/probability prioritization. Duplicated the development delivered and service level of the team against the original sprint commitment.</w:t>
       </w:r>
     </w:p>
     <w:p>
@@ -2975,7 +3068,7 @@
         </w:numPr>
       </w:pPr>
       <w:r>
-        <w:t xml:space="preserve">Created automated dashboards to measure/review the customer experience (UX/DX) and the flows/increments of development/operations (flow metrics) after every sprint of 2 weeks (using Power BI, R, Grafana, AWS and Confluence).</w:t>
+        <w:t xml:space="preserve">Created automated dashboards to measure/review the customer experience (UX/DX), flows/increments of development/operations (flow metrics), production (service) and costs after every sprint of 2 weeks (using Power BI, R, Grafana, AWS and Confluence).</w:t>
       </w:r>
     </w:p>
     <w:p>
@@ -2987,7 +3080,7 @@
         </w:numPr>
       </w:pPr>
       <w:r>
-        <w:t xml:space="preserve">Definition of the vision and strategy, innovation using a Freemium model to regulate the internal cost and demand. Leading the internal marketing together with the team, using our enterprise communication tools and enterprise communities.</w:t>
+        <w:t xml:space="preserve">Definition of the vision and strategy, innovation using a Freemium service-based model for monetization and to regulate the internal cost and demand. Charging based on service request, vision of tier-based subscriptions. Leading the internal marketing together with the team, using our enterprise communication tools and enterprise communities.</w:t>
       </w:r>
     </w:p>
     <w:p>
@@ -3150,18 +3243,6 @@
       </w:pPr>
       <w:r>
         <w:t xml:space="preserve">Pre-sales of coaching services, delivery of coaching services (also called advisory or enablement services). Value Stream Mapping workshops for several customers.</w:t>
-      </w:r>
-    </w:p>
-    <w:p>
-      <w:pPr>
-        <w:pStyle w:val="Compact"/>
-        <w:numPr>
-          <w:numId w:val="1012"/>
-          <w:ilvl w:val="1"/>
-        </w:numPr>
-      </w:pPr>
-      <w:r>
-        <w:t xml:space="preserve">Agile and DevOps coaching for other customers and internal organization, for their specific question or use case, leveraging many other different patterns, practices and tools.</w:t>
       </w:r>
     </w:p>
     <w:p>
@@ -3411,7 +3492,7 @@
         <w:rPr>
           <w:b/>
         </w:rPr>
-        <w:t xml:space="preserve">Platform DXC/Platform-X middleware Product Owner, Agile/DevOps Coach</w:t>
+        <w:t xml:space="preserve">Platform DXC/Platform-X (AIOps B2B SaaS) middleware Product Owner, Agile/DevOps Coach</w:t>
       </w:r>
     </w:p>
     <w:p>
@@ -3460,7 +3541,7 @@
         <w:t xml:space="preserve"> </w:t>
       </w:r>
       <w:r>
-        <w:t xml:space="preserve">Optimizing the ROI by setting priorities and optimizing resources. Roadmapping, risk and dependencies management. Team building, facilitating the communication and onboarding new resources.</w:t>
+        <w:t xml:space="preserve">Optimizing the ROI by setting priorities and optimizing resources. Dual-track Agile (exploration/development, roadmapping, design, risk and dependencies management. Team building, facilitating the communication and onboarding new resources.</w:t>
       </w:r>
     </w:p>
     <w:p>
@@ -3498,7 +3579,7 @@
         </w:r>
       </w:hyperlink>
       <w:r>
-        <w:t xml:space="preserve">, ROI (by being product owner), and design of these solutions to be onboarded to new and existing customers, spread across 70 countries and delivered though a network of digital transformation delivery centers.</w:t>
+        <w:t xml:space="preserve">, ROI (by being product owner), and design of these solutions, progressive launch and delivery to new customers.</w:t>
       </w:r>
     </w:p>
     <w:p>

</xml_diff>

<commit_message>
Deploying to gh-pages from @ bbourdin/resume@d5c0a5cb68e48bb8f82694323dd543439ec08501 🚀
</commit_message>
<xml_diff>
--- a/Benoit-Bourdin-resume.docx
+++ b/Benoit-Bourdin-resume.docx
@@ -337,7 +337,7 @@
               <w:jc w:val="left"/>
             </w:pPr>
             <w:r>
-              <w:t xml:space="preserve">🗯</w:t>
+              <w:t xml:space="preserve">💬</w:t>
             </w:r>
             <w:r>
               <w:t xml:space="preserve"> </w:t>
@@ -900,7 +900,7 @@
         <w:rPr>
           <w:b/>
         </w:rPr>
-        <w:t xml:space="preserve">Business value 💱</w:t>
+        <w:t xml:space="preserve">Business value 💳</w:t>
       </w:r>
       <w:r>
         <w:t xml:space="preserve">: Individual Property, agility, Developer eXperience, speed, quality for</w:t>
@@ -1015,7 +1015,7 @@
         <w:rPr>
           <w:b/>
         </w:rPr>
-        <w:t xml:space="preserve">monetization 💳</w:t>
+        <w:t xml:space="preserve">monetization 💵</w:t>
       </w:r>
       <w:r>
         <w:t xml:space="preserve"> </w:t>
@@ -1036,7 +1036,7 @@
         <w:t xml:space="preserve"> </w:t>
       </w:r>
       <w:r>
-        <w:t xml:space="preserve">👌 300</w:t>
+        <w:t xml:space="preserve">🙆 300</w:t>
       </w:r>
       <w:r>
         <w:t xml:space="preserve"> </w:t>
@@ -1284,7 +1284,7 @@
         <w:rPr>
           <w:b/>
         </w:rPr>
-        <w:t xml:space="preserve">Business value 💸</w:t>
+        <w:t xml:space="preserve">Business value 💳</w:t>
       </w:r>
       <w:r>
         <w:t xml:space="preserve">:</w:t>
@@ -2190,7 +2190,7 @@
         <w:t xml:space="preserve"> </w:t>
       </w:r>
       <w:r>
-        <w:t xml:space="preserve">👌, met critical deadlines on external projects,</w:t>
+        <w:t xml:space="preserve">🙆‍♂️, met critical deadlines on external projects,</w:t>
       </w:r>
       <w:r>
         <w:t xml:space="preserve"> </w:t>
@@ -2414,7 +2414,7 @@
         <w:t xml:space="preserve"> </w:t>
       </w:r>
       <w:r>
-        <w:t xml:space="preserve">🙆‍♀️ on the work in progress, made</w:t>
+        <w:t xml:space="preserve">🙆‍♂️ on the work in progress, made</w:t>
       </w:r>
       <w:r>
         <w:t xml:space="preserve"> </w:t>

</xml_diff>

<commit_message>
Deploying to gh-pages from @ bbourdin/resume@482dee2954fe6c3e04c9900d4da0892322bf7a7b 🚀
</commit_message>
<xml_diff>
--- a/Benoit-Bourdin-resume.docx
+++ b/Benoit-Bourdin-resume.docx
@@ -337,7 +337,7 @@
               <w:jc w:val="left"/>
             </w:pPr>
             <w:r>
-              <w:t xml:space="preserve">💬</w:t>
+              <w:t xml:space="preserve">💭</w:t>
             </w:r>
             <w:r>
               <w:t xml:space="preserve"> </w:t>
@@ -900,7 +900,7 @@
         <w:rPr>
           <w:b/>
         </w:rPr>
-        <w:t xml:space="preserve">Business value 💳</w:t>
+        <w:t xml:space="preserve">Business value 💹</w:t>
       </w:r>
       <w:r>
         <w:t xml:space="preserve">: Individual Property, agility, Developer eXperience, speed, quality for</w:t>
@@ -1015,7 +1015,7 @@
         <w:rPr>
           <w:b/>
         </w:rPr>
-        <w:t xml:space="preserve">monetization 💵</w:t>
+        <w:t xml:space="preserve">monetization 💹</w:t>
       </w:r>
       <w:r>
         <w:t xml:space="preserve"> </w:t>
@@ -1036,7 +1036,7 @@
         <w:t xml:space="preserve"> </w:t>
       </w:r>
       <w:r>
-        <w:t xml:space="preserve">🙆 300</w:t>
+        <w:t xml:space="preserve">🆗 300</w:t>
       </w:r>
       <w:r>
         <w:t xml:space="preserve"> </w:t>
@@ -2414,7 +2414,7 @@
         <w:t xml:space="preserve"> </w:t>
       </w:r>
       <w:r>
-        <w:t xml:space="preserve">🙆‍♂️ on the work in progress, made</w:t>
+        <w:t xml:space="preserve">👌 on the work in progress, made</w:t>
       </w:r>
       <w:r>
         <w:t xml:space="preserve"> </w:t>
@@ -2616,7 +2616,22 @@
         <w:t xml:space="preserve"> </w:t>
       </w:r>
       <w:r>
-        <w:t xml:space="preserve">from our customers or account executive during 2022:</w:t>
+        <w:t xml:space="preserve">from our</w:t>
+      </w:r>
+      <w:r>
+        <w:t xml:space="preserve"> </w:t>
+      </w:r>
+      <w:r>
+        <w:rPr>
+          <w:b/>
+        </w:rPr>
+        <w:t xml:space="preserve">customers or account executives</w:t>
+      </w:r>
+      <w:r>
+        <w:t xml:space="preserve"> </w:t>
+      </w:r>
+      <w:r>
+        <w:t xml:space="preserve">during 2022:</w:t>
       </w:r>
     </w:p>
     <w:p>
@@ -2630,7 +2645,19 @@
         <w:rPr>
           <w:i/>
         </w:rPr>
-        <w:t xml:space="preserve">Sharing thanks and appreciation for Benoit’s good work for [this customer]. He is contributing and supporting in a great way for my team.</w:t>
+        <w:t xml:space="preserve">My direct [customer] client, shared with me last week how pleased she was with the process (end to end view of the way of working) and the ideas to improve. She stated that she would like to see more of these sorts of activities within our delivery. This is to Benoit’s credit – he guided the team (which included both DXC and [customer] participants),</w:t>
+      </w:r>
+      <w:r>
+        <w:rPr>
+          <w:i/>
+        </w:rPr>
+        <w:t xml:space="preserve"> </w:t>
+      </w:r>
+      <w:r>
+        <w:rPr>
+          <w:i/>
+        </w:rPr>
+        <w:t xml:space="preserve">presented the process and findings at the end and engaged the team in actively prioritizing the improvement backlog. I greatly appreciate his support and contributions.</w:t>
       </w:r>
       <w:r>
         <w:t xml:space="preserve">”</w:t>
@@ -2642,7 +2669,7 @@
         <w:pStyle w:val="BlockText"/>
       </w:pPr>
       <w:r>
-        <w:t xml:space="preserve">Regional Account Delivery Lead - Manufacturing</w:t>
+        <w:t xml:space="preserve">Regional Account Delivery Lead (account) - Manufacturing</w:t>
       </w:r>
     </w:p>
     <w:p>
@@ -2668,7 +2695,7 @@
         <w:pStyle w:val="BlockText"/>
       </w:pPr>
       <w:r>
-        <w:t xml:space="preserve">Application Development lead - Manufacturing</w:t>
+        <w:t xml:space="preserve">Application Development lead (account) - Manufacturing</w:t>
       </w:r>
     </w:p>
     <w:p>
@@ -2694,7 +2721,7 @@
         <w:pStyle w:val="BlockText"/>
       </w:pPr>
       <w:r>
-        <w:t xml:space="preserve">Director of IT applications - Media &amp; Entertainment</w:t>
+        <w:t xml:space="preserve">Director of IT applications (customer) - Media &amp; Entertainment</w:t>
       </w:r>
     </w:p>
     <w:p>
@@ -2720,7 +2747,7 @@
         <w:pStyle w:val="BlockText"/>
       </w:pPr>
       <w:r>
-        <w:t xml:space="preserve">Project manager - Media &amp; Entertainment</w:t>
+        <w:t xml:space="preserve">Project manager (customer) - Media &amp; Entertainment</w:t>
       </w:r>
     </w:p>
     <w:p>

</xml_diff>

<commit_message>
Deploying to gh-pages from @ bbourdin/resume@377415238ca772932aea1cfa83a2d756a39fa44e 🚀
</commit_message>
<xml_diff>
--- a/Benoit-Bourdin-resume.docx
+++ b/Benoit-Bourdin-resume.docx
@@ -900,7 +900,7 @@
         <w:rPr>
           <w:b/>
         </w:rPr>
-        <w:t xml:space="preserve">Business value 💹</w:t>
+        <w:t xml:space="preserve">Business value 💵</w:t>
       </w:r>
       <w:r>
         <w:t xml:space="preserve">: Individual Property, agility, Developer eXperience, speed, quality for</w:t>
@@ -1015,7 +1015,7 @@
         <w:rPr>
           <w:b/>
         </w:rPr>
-        <w:t xml:space="preserve">monetization 💹</w:t>
+        <w:t xml:space="preserve">monetization 🤑</w:t>
       </w:r>
       <w:r>
         <w:t xml:space="preserve"> </w:t>
@@ -1036,7 +1036,7 @@
         <w:t xml:space="preserve"> </w:t>
       </w:r>
       <w:r>
-        <w:t xml:space="preserve">🆗 300</w:t>
+        <w:t xml:space="preserve">👌 300</w:t>
       </w:r>
       <w:r>
         <w:t xml:space="preserve"> </w:t>
@@ -1284,7 +1284,7 @@
         <w:rPr>
           <w:b/>
         </w:rPr>
-        <w:t xml:space="preserve">Business value 💳</w:t>
+        <w:t xml:space="preserve">Business value 🤑</w:t>
       </w:r>
       <w:r>
         <w:t xml:space="preserve">:</w:t>
@@ -2190,7 +2190,7 @@
         <w:t xml:space="preserve"> </w:t>
       </w:r>
       <w:r>
-        <w:t xml:space="preserve">🙆‍♂️, met critical deadlines on external projects,</w:t>
+        <w:t xml:space="preserve">🆗, met critical deadlines on external projects,</w:t>
       </w:r>
       <w:r>
         <w:t xml:space="preserve"> </w:t>

</xml_diff>

<commit_message>
Deploying to gh-pages from @ bbourdin/resume@d7cde357a9ed3b88e978fff03ea054771fcc738f 🚀
</commit_message>
<xml_diff>
--- a/Benoit-Bourdin-resume.docx
+++ b/Benoit-Bourdin-resume.docx
@@ -337,7 +337,7 @@
               <w:jc w:val="left"/>
             </w:pPr>
             <w:r>
-              <w:t xml:space="preserve">💭</w:t>
+              <w:t xml:space="preserve">💬</w:t>
             </w:r>
             <w:r>
               <w:t xml:space="preserve"> </w:t>
@@ -900,7 +900,7 @@
         <w:rPr>
           <w:b/>
         </w:rPr>
-        <w:t xml:space="preserve">Business value 💵</w:t>
+        <w:t xml:space="preserve">Business value 🧧</w:t>
       </w:r>
       <w:r>
         <w:t xml:space="preserve">: Individual Property, agility, Developer eXperience, speed, quality for</w:t>
@@ -1015,7 +1015,7 @@
         <w:rPr>
           <w:b/>
         </w:rPr>
-        <w:t xml:space="preserve">monetization 🤑</w:t>
+        <w:t xml:space="preserve">monetization 🧧</w:t>
       </w:r>
       <w:r>
         <w:t xml:space="preserve"> </w:t>
@@ -1036,7 +1036,7 @@
         <w:t xml:space="preserve"> </w:t>
       </w:r>
       <w:r>
-        <w:t xml:space="preserve">👌 300</w:t>
+        <w:t xml:space="preserve">🙆‍♀️ 300</w:t>
       </w:r>
       <w:r>
         <w:t xml:space="preserve"> </w:t>
@@ -1284,7 +1284,7 @@
         <w:rPr>
           <w:b/>
         </w:rPr>
-        <w:t xml:space="preserve">Business value 🤑</w:t>
+        <w:t xml:space="preserve">Business value 💱</w:t>
       </w:r>
       <w:r>
         <w:t xml:space="preserve">:</w:t>
@@ -2414,7 +2414,7 @@
         <w:t xml:space="preserve"> </w:t>
       </w:r>
       <w:r>
-        <w:t xml:space="preserve">👌 on the work in progress, made</w:t>
+        <w:t xml:space="preserve">🙆‍♂️ on the work in progress, made</w:t>
       </w:r>
       <w:r>
         <w:t xml:space="preserve"> </w:t>

</xml_diff>